<commit_message>
Première version du cahier des charges.
</commit_message>
<xml_diff>
--- a/documents/cahier_charges.docx
+++ b/documents/cahier_charges.docx
@@ -201,6 +201,7 @@
                 <w:r>
                   <w:rPr>
                     <w:bCs/>
+                    <w:noProof/>
                     <w:lang w:val="fr-FR"/>
                   </w:rPr>
                   <w:t>mercredi 25 novembre 2009</w:t>
@@ -297,6 +298,8 @@
                 <w:r>
                   <w:rPr>
                     <w:b/>
+                    <w:noProof/>
+                    <w:lang w:eastAsia="fr-CH"/>
                   </w:rPr>
                   <w:drawing>
                     <wp:inline distT="0" distB="0" distL="0" distR="0">
@@ -344,6 +347,8 @@
                 <w:r>
                   <w:rPr>
                     <w:b/>
+                    <w:noProof/>
+                    <w:lang w:eastAsia="fr-CH"/>
                   </w:rPr>
                   <w:drawing>
                     <wp:inline distT="0" distB="0" distL="0" distR="0">
@@ -402,6 +407,7 @@
     <w:p>
       <w:pPr>
         <w:pStyle w:val="Sansinterligne"/>
+        <w:jc w:val="both"/>
         <w:rPr>
           <w:b/>
           <w:sz w:val="26"/>
@@ -421,10 +427,153 @@
     <w:p>
       <w:pPr>
         <w:pStyle w:val="Sansinterligne"/>
-      </w:pPr>
-      <w:r>
-        <w:t>Blablabla...</w:t>
-      </w:r>
+        <w:jc w:val="both"/>
+      </w:pPr>
+    </w:p>
+    <w:p>
+      <w:pPr>
+        <w:pStyle w:val="Sansinterligne"/>
+        <w:jc w:val="both"/>
+        <w:rPr>
+          <w:b/>
+        </w:rPr>
+      </w:pPr>
+      <w:r>
+        <w:rPr>
+          <w:b/>
+        </w:rPr>
+        <w:t>Objectifs</w:t>
+      </w:r>
+    </w:p>
+    <w:p>
+      <w:pPr>
+        <w:pStyle w:val="Sansinterligne"/>
+        <w:numPr>
+          <w:ilvl w:val="0"/>
+          <w:numId w:val="2"/>
+        </w:numPr>
+        <w:jc w:val="both"/>
+      </w:pPr>
+      <w:r>
+        <w:t>Illustrer le concept de graphe de manière ludique et interactive.</w:t>
+      </w:r>
+    </w:p>
+    <w:p>
+      <w:pPr>
+        <w:pStyle w:val="Sansinterligne"/>
+        <w:numPr>
+          <w:ilvl w:val="0"/>
+          <w:numId w:val="2"/>
+        </w:numPr>
+        <w:jc w:val="both"/>
+      </w:pPr>
+      <w:r>
+        <w:t>Acquérir de l’expérience dans la planification et l’accomplissement d’un projet conséquent.</w:t>
+      </w:r>
+    </w:p>
+    <w:p>
+      <w:pPr>
+        <w:pStyle w:val="Sansinterligne"/>
+        <w:numPr>
+          <w:ilvl w:val="0"/>
+          <w:numId w:val="2"/>
+        </w:numPr>
+        <w:jc w:val="both"/>
+      </w:pPr>
+      <w:r>
+        <w:t>Utiliser et découvrir  des librairies existantes implémentant le concept de graphe</w:t>
+      </w:r>
+    </w:p>
+    <w:p>
+      <w:pPr>
+        <w:pStyle w:val="Sansinterligne"/>
+        <w:numPr>
+          <w:ilvl w:val="0"/>
+          <w:numId w:val="2"/>
+        </w:numPr>
+        <w:jc w:val="both"/>
+      </w:pPr>
+      <w:r>
+        <w:t>Apprendre à mettre en œuvre une interface graphique en java.</w:t>
+      </w:r>
+    </w:p>
+    <w:p>
+      <w:pPr>
+        <w:pStyle w:val="Sansinterligne"/>
+        <w:numPr>
+          <w:ilvl w:val="0"/>
+          <w:numId w:val="2"/>
+        </w:numPr>
+        <w:jc w:val="both"/>
+      </w:pPr>
+      <w:r>
+        <w:t>Séparer le travail en plusieurs niveaux d’abstraction pour faciliter l’élaboration et l’évolutivité de ce projet.</w:t>
+      </w:r>
+    </w:p>
+    <w:p>
+      <w:pPr>
+        <w:pStyle w:val="Sansinterligne"/>
+        <w:numPr>
+          <w:ilvl w:val="0"/>
+          <w:numId w:val="2"/>
+        </w:numPr>
+        <w:jc w:val="both"/>
+      </w:pPr>
+      <w:r>
+        <w:t>Comprendre la nécessité d’utiliser des algorithmes</w:t>
+      </w:r>
+      <w:r>
+        <w:t xml:space="preserve"> complexes</w:t>
+      </w:r>
+      <w:r>
+        <w:t xml:space="preserve"> dans les applications informatiques.</w:t>
+      </w:r>
+    </w:p>
+    <w:p>
+      <w:pPr>
+        <w:pStyle w:val="Sansinterligne"/>
+        <w:numPr>
+          <w:ilvl w:val="0"/>
+          <w:numId w:val="2"/>
+        </w:numPr>
+        <w:jc w:val="both"/>
+      </w:pPr>
+      <w:r>
+        <w:t>Mettre</w:t>
+      </w:r>
+      <w:r>
+        <w:t xml:space="preserve"> en œuvre un algorithme de recherche de chemin le plus court (ACPC)</w:t>
+      </w:r>
+      <w:r>
+        <w:t>.</w:t>
+      </w:r>
+    </w:p>
+    <w:p>
+      <w:pPr>
+        <w:pStyle w:val="Sansinterligne"/>
+        <w:jc w:val="both"/>
+      </w:pPr>
+    </w:p>
+    <w:p>
+      <w:pPr>
+        <w:pStyle w:val="Sansinterligne"/>
+        <w:jc w:val="both"/>
+        <w:rPr>
+          <w:b/>
+        </w:rPr>
+      </w:pPr>
+      <w:r>
+        <w:rPr>
+          <w:b/>
+        </w:rPr>
+        <w:t>Présentation de l’application</w:t>
+      </w:r>
+    </w:p>
+    <w:p>
+      <w:pPr>
+        <w:pStyle w:val="Sansinterligne"/>
+        <w:jc w:val="both"/>
+      </w:pPr>
     </w:p>
     <w:sectPr>
       <w:headerReference w:type="default" r:id="rId9"/>
@@ -476,7 +625,6 @@
         <w:docPartUnique/>
       </w:docPartObj>
     </w:sdtPr>
-    <w:sdtEndPr/>
     <w:sdtContent>
       <w:p>
         <w:pPr>
@@ -601,25 +749,13 @@
       </w:pBdr>
     </w:pPr>
     <w:r>
-      <w:t>Putallaz -</w:t>
-    </w:r>
-    <w:r>
-      <w:t xml:space="preserve"> Farjallah</w:t>
+      <w:t>Putallaz - Farjallah</w:t>
     </w:r>
     <w:r>
       <w:ptab w:relativeTo="margin" w:alignment="center" w:leader="none"/>
     </w:r>
     <w:r>
-      <w:t>P</w:t>
-    </w:r>
-    <w:r>
-      <w:t>OO</w:t>
-    </w:r>
-    <w:r>
-      <w:t xml:space="preserve"> – Laboratoire 0</w:t>
-    </w:r>
-    <w:r>
-      <w:t>7</w:t>
+      <w:t>POO – Laboratoire 07</w:t>
     </w:r>
     <w:r>
       <w:ptab w:relativeTo="margin" w:alignment="right" w:leader="none"/>
@@ -704,6 +840,119 @@
 <file path=word/numbering.xml><?xml version="1.0" encoding="utf-8"?>
 <w:numbering xmlns:ve="http://schemas.openxmlformats.org/markup-compatibility/2006" xmlns:o="urn:schemas-microsoft-com:office:office" xmlns:r="http://schemas.openxmlformats.org/officeDocument/2006/relationships" xmlns:m="http://schemas.openxmlformats.org/officeDocument/2006/math" xmlns:v="urn:schemas-microsoft-com:vml" xmlns:wp="http://schemas.openxmlformats.org/drawingml/2006/wordprocessingDrawing" xmlns:w10="urn:schemas-microsoft-com:office:word" xmlns:w="http://schemas.openxmlformats.org/wordprocessingml/2006/main" xmlns:wne="http://schemas.microsoft.com/office/word/2006/wordml">
   <w:abstractNum w:abstractNumId="0">
+    <w:nsid w:val="101D4CA7"/>
+    <w:multiLevelType w:val="hybridMultilevel"/>
+    <w:tmpl w:val="C9CE9B90"/>
+    <w:lvl w:ilvl="0" w:tplc="100C0001">
+      <w:start w:val="1"/>
+      <w:numFmt w:val="bullet"/>
+      <w:lvlText w:val=""/>
+      <w:lvlJc w:val="left"/>
+      <w:pPr>
+        <w:ind w:left="720" w:hanging="360"/>
+      </w:pPr>
+      <w:rPr>
+        <w:rFonts w:ascii="Symbol" w:hAnsi="Symbol" w:hint="default"/>
+      </w:rPr>
+    </w:lvl>
+    <w:lvl w:ilvl="1" w:tplc="100C0003" w:tentative="1">
+      <w:start w:val="1"/>
+      <w:numFmt w:val="bullet"/>
+      <w:lvlText w:val="o"/>
+      <w:lvlJc w:val="left"/>
+      <w:pPr>
+        <w:ind w:left="1440" w:hanging="360"/>
+      </w:pPr>
+      <w:rPr>
+        <w:rFonts w:ascii="Courier New" w:hAnsi="Courier New" w:cs="Courier New" w:hint="default"/>
+      </w:rPr>
+    </w:lvl>
+    <w:lvl w:ilvl="2" w:tplc="100C0005" w:tentative="1">
+      <w:start w:val="1"/>
+      <w:numFmt w:val="bullet"/>
+      <w:lvlText w:val=""/>
+      <w:lvlJc w:val="left"/>
+      <w:pPr>
+        <w:ind w:left="2160" w:hanging="360"/>
+      </w:pPr>
+      <w:rPr>
+        <w:rFonts w:ascii="Wingdings" w:hAnsi="Wingdings" w:hint="default"/>
+      </w:rPr>
+    </w:lvl>
+    <w:lvl w:ilvl="3" w:tplc="100C0001" w:tentative="1">
+      <w:start w:val="1"/>
+      <w:numFmt w:val="bullet"/>
+      <w:lvlText w:val=""/>
+      <w:lvlJc w:val="left"/>
+      <w:pPr>
+        <w:ind w:left="2880" w:hanging="360"/>
+      </w:pPr>
+      <w:rPr>
+        <w:rFonts w:ascii="Symbol" w:hAnsi="Symbol" w:hint="default"/>
+      </w:rPr>
+    </w:lvl>
+    <w:lvl w:ilvl="4" w:tplc="100C0003" w:tentative="1">
+      <w:start w:val="1"/>
+      <w:numFmt w:val="bullet"/>
+      <w:lvlText w:val="o"/>
+      <w:lvlJc w:val="left"/>
+      <w:pPr>
+        <w:ind w:left="3600" w:hanging="360"/>
+      </w:pPr>
+      <w:rPr>
+        <w:rFonts w:ascii="Courier New" w:hAnsi="Courier New" w:cs="Courier New" w:hint="default"/>
+      </w:rPr>
+    </w:lvl>
+    <w:lvl w:ilvl="5" w:tplc="100C0005" w:tentative="1">
+      <w:start w:val="1"/>
+      <w:numFmt w:val="bullet"/>
+      <w:lvlText w:val=""/>
+      <w:lvlJc w:val="left"/>
+      <w:pPr>
+        <w:ind w:left="4320" w:hanging="360"/>
+      </w:pPr>
+      <w:rPr>
+        <w:rFonts w:ascii="Wingdings" w:hAnsi="Wingdings" w:hint="default"/>
+      </w:rPr>
+    </w:lvl>
+    <w:lvl w:ilvl="6" w:tplc="100C0001" w:tentative="1">
+      <w:start w:val="1"/>
+      <w:numFmt w:val="bullet"/>
+      <w:lvlText w:val=""/>
+      <w:lvlJc w:val="left"/>
+      <w:pPr>
+        <w:ind w:left="5040" w:hanging="360"/>
+      </w:pPr>
+      <w:rPr>
+        <w:rFonts w:ascii="Symbol" w:hAnsi="Symbol" w:hint="default"/>
+      </w:rPr>
+    </w:lvl>
+    <w:lvl w:ilvl="7" w:tplc="100C0003" w:tentative="1">
+      <w:start w:val="1"/>
+      <w:numFmt w:val="bullet"/>
+      <w:lvlText w:val="o"/>
+      <w:lvlJc w:val="left"/>
+      <w:pPr>
+        <w:ind w:left="5760" w:hanging="360"/>
+      </w:pPr>
+      <w:rPr>
+        <w:rFonts w:ascii="Courier New" w:hAnsi="Courier New" w:cs="Courier New" w:hint="default"/>
+      </w:rPr>
+    </w:lvl>
+    <w:lvl w:ilvl="8" w:tplc="100C0005" w:tentative="1">
+      <w:start w:val="1"/>
+      <w:numFmt w:val="bullet"/>
+      <w:lvlText w:val=""/>
+      <w:lvlJc w:val="left"/>
+      <w:pPr>
+        <w:ind w:left="6480" w:hanging="360"/>
+      </w:pPr>
+      <w:rPr>
+        <w:rFonts w:ascii="Wingdings" w:hAnsi="Wingdings" w:hint="default"/>
+      </w:rPr>
+    </w:lvl>
+  </w:abstractNum>
+  <w:abstractNum w:abstractNumId="1">
     <w:nsid w:val="6DE374A5"/>
     <w:multiLevelType w:val="hybridMultilevel"/>
     <w:tmpl w:val="3F3C6136"/>
@@ -793,6 +1042,9 @@
     </w:lvl>
   </w:abstractNum>
   <w:num w:numId="1">
+    <w:abstractNumId w:val="1"/>
+  </w:num>
+  <w:num w:numId="2">
     <w:abstractNumId w:val="0"/>
   </w:num>
 </w:numbering>

</xml_diff>

<commit_message>
Avancement du cahier des charges.
</commit_message>
<xml_diff>
--- a/documents/cahier_charges.docx
+++ b/documents/cahier_charges.docx
@@ -141,8 +141,39 @@
                         <w:szCs w:val="28"/>
                         <w:lang w:val="fr-FR"/>
                       </w:rPr>
-                      <w:t>ASD-Tower-Defense</w:t>
+                      <w:t>ASD-</w:t>
                     </w:r>
+                    <w:proofErr w:type="spellStart"/>
+                    <w:r>
+                      <w:rPr>
+                        <w:b/>
+                        <w:sz w:val="28"/>
+                        <w:szCs w:val="28"/>
+                        <w:lang w:val="fr-FR"/>
+                      </w:rPr>
+                      <w:t>Tower</w:t>
+                    </w:r>
+                    <w:proofErr w:type="spellEnd"/>
+                    <w:r>
+                      <w:rPr>
+                        <w:b/>
+                        <w:sz w:val="28"/>
+                        <w:szCs w:val="28"/>
+                        <w:lang w:val="fr-FR"/>
+                      </w:rPr>
+                      <w:t>-</w:t>
+                    </w:r>
+                    <w:proofErr w:type="spellStart"/>
+                    <w:r>
+                      <w:rPr>
+                        <w:b/>
+                        <w:sz w:val="28"/>
+                        <w:szCs w:val="28"/>
+                        <w:lang w:val="fr-FR"/>
+                      </w:rPr>
+                      <w:t>Defense</w:t>
+                    </w:r>
+                    <w:proofErr w:type="spellEnd"/>
                   </w:p>
                 </w:tc>
               </w:sdtContent>
@@ -326,7 +357,7 @@
                               <pic:cNvPicPr/>
                             </pic:nvPicPr>
                             <pic:blipFill>
-                              <a:blip r:embed="rId7" cstate="print"/>
+                              <a:blip r:embed="rId8" cstate="print"/>
                               <a:stretch>
                                 <a:fillRect/>
                               </a:stretch>
@@ -375,7 +406,7 @@
                               <pic:cNvPicPr/>
                             </pic:nvPicPr>
                             <pic:blipFill>
-                              <a:blip r:embed="rId8" cstate="print"/>
+                              <a:blip r:embed="rId9" cstate="print"/>
                               <a:stretch>
                                 <a:fillRect/>
                               </a:stretch>
@@ -413,45 +444,666 @@
         </w:p>
       </w:sdtContent>
     </w:sdt>
-    <w:p>
-      <w:pPr>
-        <w:pStyle w:val="Sansinterligne"/>
-        <w:jc w:val="both"/>
+    <w:sdt>
+      <w:sdtPr>
+        <w:id w:val="23498016"/>
+        <w:docPartObj>
+          <w:docPartGallery w:val="Table of Contents"/>
+          <w:docPartUnique/>
+        </w:docPartObj>
+      </w:sdtPr>
+      <w:sdtEndPr>
         <w:rPr>
-          <w:b/>
-          <w:sz w:val="26"/>
-          <w:szCs w:val="26"/>
+          <w:rFonts w:asciiTheme="minorHAnsi" w:eastAsiaTheme="minorHAnsi" w:hAnsiTheme="minorHAnsi" w:cstheme="minorBidi"/>
+          <w:b w:val="0"/>
+          <w:bCs w:val="0"/>
+          <w:color w:val="auto"/>
+          <w:sz w:val="22"/>
+          <w:szCs w:val="22"/>
         </w:rPr>
-      </w:pPr>
-      <w:r>
-        <w:rPr>
-          <w:b/>
-          <w:sz w:val="26"/>
-          <w:szCs w:val="26"/>
-        </w:rPr>
-        <w:t>Cahier des charges</w:t>
-      </w:r>
-    </w:p>
-    <w:p>
-      <w:pPr>
-        <w:pStyle w:val="Sansinterligne"/>
-        <w:jc w:val="both"/>
-      </w:pPr>
-    </w:p>
-    <w:p>
-      <w:pPr>
-        <w:pStyle w:val="Sansinterligne"/>
-        <w:jc w:val="both"/>
-        <w:rPr>
-          <w:b/>
-        </w:rPr>
-      </w:pPr>
-      <w:r>
-        <w:rPr>
-          <w:b/>
-        </w:rPr>
+      </w:sdtEndPr>
+      <w:sdtContent>
+        <w:p>
+          <w:pPr>
+            <w:pStyle w:val="En-ttedetabledesmatires"/>
+          </w:pPr>
+          <w:r>
+            <w:t>Sommaire</w:t>
+          </w:r>
+        </w:p>
+        <w:p>
+          <w:pPr>
+            <w:pStyle w:val="TM1"/>
+            <w:rPr>
+              <w:rFonts w:eastAsiaTheme="minorEastAsia"/>
+              <w:noProof/>
+              <w:lang w:eastAsia="fr-CH"/>
+            </w:rPr>
+          </w:pPr>
+          <w:r>
+            <w:rPr>
+              <w:lang w:val="fr-FR"/>
+            </w:rPr>
+            <w:fldChar w:fldCharType="begin"/>
+          </w:r>
+          <w:r>
+            <w:rPr>
+              <w:lang w:val="fr-FR"/>
+            </w:rPr>
+            <w:instrText xml:space="preserve"> TOC \o "1-3" \h \z \u </w:instrText>
+          </w:r>
+          <w:r>
+            <w:rPr>
+              <w:lang w:val="fr-FR"/>
+            </w:rPr>
+            <w:fldChar w:fldCharType="separate"/>
+          </w:r>
+          <w:hyperlink w:anchor="_Toc246929074" w:history="1">
+            <w:r>
+              <w:rPr>
+                <w:rStyle w:val="Lienhypertexte"/>
+                <w:noProof/>
+              </w:rPr>
+              <w:t>1.</w:t>
+            </w:r>
+            <w:r>
+              <w:rPr>
+                <w:rFonts w:eastAsiaTheme="minorEastAsia"/>
+                <w:noProof/>
+                <w:lang w:eastAsia="fr-CH"/>
+              </w:rPr>
+              <w:tab/>
+            </w:r>
+            <w:r>
+              <w:rPr>
+                <w:rStyle w:val="Lienhypertexte"/>
+                <w:noProof/>
+              </w:rPr>
+              <w:t>Objectifs</w:t>
+            </w:r>
+            <w:r>
+              <w:rPr>
+                <w:noProof/>
+                <w:webHidden/>
+              </w:rPr>
+              <w:tab/>
+            </w:r>
+            <w:r>
+              <w:rPr>
+                <w:noProof/>
+                <w:webHidden/>
+              </w:rPr>
+              <w:fldChar w:fldCharType="begin"/>
+            </w:r>
+            <w:r>
+              <w:rPr>
+                <w:noProof/>
+                <w:webHidden/>
+              </w:rPr>
+              <w:instrText xml:space="preserve"> PAGEREF _Toc246929074 \h </w:instrText>
+            </w:r>
+            <w:r>
+              <w:rPr>
+                <w:noProof/>
+                <w:webHidden/>
+              </w:rPr>
+            </w:r>
+            <w:r>
+              <w:rPr>
+                <w:noProof/>
+                <w:webHidden/>
+              </w:rPr>
+              <w:fldChar w:fldCharType="separate"/>
+            </w:r>
+            <w:r>
+              <w:rPr>
+                <w:noProof/>
+                <w:webHidden/>
+              </w:rPr>
+              <w:t>2</w:t>
+            </w:r>
+            <w:r>
+              <w:rPr>
+                <w:noProof/>
+                <w:webHidden/>
+              </w:rPr>
+              <w:fldChar w:fldCharType="end"/>
+            </w:r>
+          </w:hyperlink>
+        </w:p>
+        <w:p>
+          <w:pPr>
+            <w:pStyle w:val="TM1"/>
+            <w:rPr>
+              <w:rFonts w:eastAsiaTheme="minorEastAsia"/>
+              <w:noProof/>
+              <w:lang w:eastAsia="fr-CH"/>
+            </w:rPr>
+          </w:pPr>
+          <w:hyperlink w:anchor="_Toc246929075" w:history="1">
+            <w:r>
+              <w:rPr>
+                <w:rStyle w:val="Lienhypertexte"/>
+                <w:noProof/>
+              </w:rPr>
+              <w:t>2.</w:t>
+            </w:r>
+            <w:r>
+              <w:rPr>
+                <w:rFonts w:eastAsiaTheme="minorEastAsia"/>
+                <w:noProof/>
+                <w:lang w:eastAsia="fr-CH"/>
+              </w:rPr>
+              <w:tab/>
+            </w:r>
+            <w:r>
+              <w:rPr>
+                <w:rStyle w:val="Lienhypertexte"/>
+                <w:noProof/>
+              </w:rPr>
+              <w:t>Présentation de l’application</w:t>
+            </w:r>
+            <w:r>
+              <w:rPr>
+                <w:noProof/>
+                <w:webHidden/>
+              </w:rPr>
+              <w:tab/>
+            </w:r>
+            <w:r>
+              <w:rPr>
+                <w:noProof/>
+                <w:webHidden/>
+              </w:rPr>
+              <w:fldChar w:fldCharType="begin"/>
+            </w:r>
+            <w:r>
+              <w:rPr>
+                <w:noProof/>
+                <w:webHidden/>
+              </w:rPr>
+              <w:instrText xml:space="preserve"> PAGEREF _Toc246929075 \h </w:instrText>
+            </w:r>
+            <w:r>
+              <w:rPr>
+                <w:noProof/>
+                <w:webHidden/>
+              </w:rPr>
+            </w:r>
+            <w:r>
+              <w:rPr>
+                <w:noProof/>
+                <w:webHidden/>
+              </w:rPr>
+              <w:fldChar w:fldCharType="separate"/>
+            </w:r>
+            <w:r>
+              <w:rPr>
+                <w:noProof/>
+                <w:webHidden/>
+              </w:rPr>
+              <w:t>2</w:t>
+            </w:r>
+            <w:r>
+              <w:rPr>
+                <w:noProof/>
+                <w:webHidden/>
+              </w:rPr>
+              <w:fldChar w:fldCharType="end"/>
+            </w:r>
+          </w:hyperlink>
+        </w:p>
+        <w:p>
+          <w:pPr>
+            <w:pStyle w:val="TM1"/>
+            <w:rPr>
+              <w:rFonts w:eastAsiaTheme="minorEastAsia"/>
+              <w:noProof/>
+              <w:lang w:eastAsia="fr-CH"/>
+            </w:rPr>
+          </w:pPr>
+          <w:hyperlink w:anchor="_Toc246929076" w:history="1">
+            <w:r>
+              <w:rPr>
+                <w:rStyle w:val="Lienhypertexte"/>
+                <w:noProof/>
+              </w:rPr>
+              <w:t>3.</w:t>
+            </w:r>
+            <w:r>
+              <w:rPr>
+                <w:rFonts w:eastAsiaTheme="minorEastAsia"/>
+                <w:noProof/>
+                <w:lang w:eastAsia="fr-CH"/>
+              </w:rPr>
+              <w:tab/>
+            </w:r>
+            <w:r>
+              <w:rPr>
+                <w:rStyle w:val="Lienhypertexte"/>
+                <w:noProof/>
+              </w:rPr>
+              <w:t>Technologies utilisées</w:t>
+            </w:r>
+            <w:r>
+              <w:rPr>
+                <w:noProof/>
+                <w:webHidden/>
+              </w:rPr>
+              <w:tab/>
+            </w:r>
+            <w:r>
+              <w:rPr>
+                <w:noProof/>
+                <w:webHidden/>
+              </w:rPr>
+              <w:fldChar w:fldCharType="begin"/>
+            </w:r>
+            <w:r>
+              <w:rPr>
+                <w:noProof/>
+                <w:webHidden/>
+              </w:rPr>
+              <w:instrText xml:space="preserve"> PAGEREF _Toc246929076 \h </w:instrText>
+            </w:r>
+            <w:r>
+              <w:rPr>
+                <w:noProof/>
+                <w:webHidden/>
+              </w:rPr>
+            </w:r>
+            <w:r>
+              <w:rPr>
+                <w:noProof/>
+                <w:webHidden/>
+              </w:rPr>
+              <w:fldChar w:fldCharType="separate"/>
+            </w:r>
+            <w:r>
+              <w:rPr>
+                <w:noProof/>
+                <w:webHidden/>
+              </w:rPr>
+              <w:t>3</w:t>
+            </w:r>
+            <w:r>
+              <w:rPr>
+                <w:noProof/>
+                <w:webHidden/>
+              </w:rPr>
+              <w:fldChar w:fldCharType="end"/>
+            </w:r>
+          </w:hyperlink>
+        </w:p>
+        <w:p>
+          <w:pPr>
+            <w:pStyle w:val="TM2"/>
+            <w:tabs>
+              <w:tab w:val="left" w:pos="660"/>
+              <w:tab w:val="right" w:leader="dot" w:pos="9062"/>
+            </w:tabs>
+            <w:rPr>
+              <w:rFonts w:eastAsiaTheme="minorEastAsia"/>
+              <w:noProof/>
+              <w:lang w:eastAsia="fr-CH"/>
+            </w:rPr>
+          </w:pPr>
+          <w:hyperlink w:anchor="_Toc246929077" w:history="1">
+            <w:r>
+              <w:rPr>
+                <w:rStyle w:val="Lienhypertexte"/>
+                <w:noProof/>
+              </w:rPr>
+              <w:t>1.</w:t>
+            </w:r>
+            <w:r>
+              <w:rPr>
+                <w:rFonts w:eastAsiaTheme="minorEastAsia"/>
+                <w:noProof/>
+                <w:lang w:eastAsia="fr-CH"/>
+              </w:rPr>
+              <w:tab/>
+            </w:r>
+            <w:r>
+              <w:rPr>
+                <w:rStyle w:val="Lienhypertexte"/>
+                <w:noProof/>
+              </w:rPr>
+              <w:t>Langage</w:t>
+            </w:r>
+            <w:r>
+              <w:rPr>
+                <w:noProof/>
+                <w:webHidden/>
+              </w:rPr>
+              <w:tab/>
+            </w:r>
+            <w:r>
+              <w:rPr>
+                <w:noProof/>
+                <w:webHidden/>
+              </w:rPr>
+              <w:fldChar w:fldCharType="begin"/>
+            </w:r>
+            <w:r>
+              <w:rPr>
+                <w:noProof/>
+                <w:webHidden/>
+              </w:rPr>
+              <w:instrText xml:space="preserve"> PAGEREF _Toc246929077 \h </w:instrText>
+            </w:r>
+            <w:r>
+              <w:rPr>
+                <w:noProof/>
+                <w:webHidden/>
+              </w:rPr>
+            </w:r>
+            <w:r>
+              <w:rPr>
+                <w:noProof/>
+                <w:webHidden/>
+              </w:rPr>
+              <w:fldChar w:fldCharType="separate"/>
+            </w:r>
+            <w:r>
+              <w:rPr>
+                <w:noProof/>
+                <w:webHidden/>
+              </w:rPr>
+              <w:t>3</w:t>
+            </w:r>
+            <w:r>
+              <w:rPr>
+                <w:noProof/>
+                <w:webHidden/>
+              </w:rPr>
+              <w:fldChar w:fldCharType="end"/>
+            </w:r>
+          </w:hyperlink>
+        </w:p>
+        <w:p>
+          <w:pPr>
+            <w:pStyle w:val="TM2"/>
+            <w:tabs>
+              <w:tab w:val="left" w:pos="660"/>
+              <w:tab w:val="right" w:leader="dot" w:pos="9062"/>
+            </w:tabs>
+            <w:rPr>
+              <w:rFonts w:eastAsiaTheme="minorEastAsia"/>
+              <w:noProof/>
+              <w:lang w:eastAsia="fr-CH"/>
+            </w:rPr>
+          </w:pPr>
+          <w:hyperlink w:anchor="_Toc246929078" w:history="1">
+            <w:r>
+              <w:rPr>
+                <w:rStyle w:val="Lienhypertexte"/>
+                <w:noProof/>
+              </w:rPr>
+              <w:t>2.</w:t>
+            </w:r>
+            <w:r>
+              <w:rPr>
+                <w:rFonts w:eastAsiaTheme="minorEastAsia"/>
+                <w:noProof/>
+                <w:lang w:eastAsia="fr-CH"/>
+              </w:rPr>
+              <w:tab/>
+            </w:r>
+            <w:r>
+              <w:rPr>
+                <w:rStyle w:val="Lienhypertexte"/>
+                <w:noProof/>
+              </w:rPr>
+              <w:t>Librairies externes</w:t>
+            </w:r>
+            <w:r>
+              <w:rPr>
+                <w:noProof/>
+                <w:webHidden/>
+              </w:rPr>
+              <w:tab/>
+            </w:r>
+            <w:r>
+              <w:rPr>
+                <w:noProof/>
+                <w:webHidden/>
+              </w:rPr>
+              <w:fldChar w:fldCharType="begin"/>
+            </w:r>
+            <w:r>
+              <w:rPr>
+                <w:noProof/>
+                <w:webHidden/>
+              </w:rPr>
+              <w:instrText xml:space="preserve"> PAGEREF _Toc246929078 \h </w:instrText>
+            </w:r>
+            <w:r>
+              <w:rPr>
+                <w:noProof/>
+                <w:webHidden/>
+              </w:rPr>
+            </w:r>
+            <w:r>
+              <w:rPr>
+                <w:noProof/>
+                <w:webHidden/>
+              </w:rPr>
+              <w:fldChar w:fldCharType="separate"/>
+            </w:r>
+            <w:r>
+              <w:rPr>
+                <w:noProof/>
+                <w:webHidden/>
+              </w:rPr>
+              <w:t>3</w:t>
+            </w:r>
+            <w:r>
+              <w:rPr>
+                <w:noProof/>
+                <w:webHidden/>
+              </w:rPr>
+              <w:fldChar w:fldCharType="end"/>
+            </w:r>
+          </w:hyperlink>
+        </w:p>
+        <w:p>
+          <w:pPr>
+            <w:pStyle w:val="TM2"/>
+            <w:tabs>
+              <w:tab w:val="left" w:pos="660"/>
+              <w:tab w:val="right" w:leader="dot" w:pos="9062"/>
+            </w:tabs>
+            <w:rPr>
+              <w:rFonts w:eastAsiaTheme="minorEastAsia"/>
+              <w:noProof/>
+              <w:lang w:eastAsia="fr-CH"/>
+            </w:rPr>
+          </w:pPr>
+          <w:hyperlink w:anchor="_Toc246929079" w:history="1">
+            <w:r>
+              <w:rPr>
+                <w:rStyle w:val="Lienhypertexte"/>
+                <w:noProof/>
+              </w:rPr>
+              <w:t>3.</w:t>
+            </w:r>
+            <w:r>
+              <w:rPr>
+                <w:rFonts w:eastAsiaTheme="minorEastAsia"/>
+                <w:noProof/>
+                <w:lang w:eastAsia="fr-CH"/>
+              </w:rPr>
+              <w:tab/>
+            </w:r>
+            <w:r>
+              <w:rPr>
+                <w:rStyle w:val="Lienhypertexte"/>
+                <w:noProof/>
+              </w:rPr>
+              <w:t>Implémentation</w:t>
+            </w:r>
+            <w:r>
+              <w:rPr>
+                <w:noProof/>
+                <w:webHidden/>
+              </w:rPr>
+              <w:tab/>
+            </w:r>
+            <w:r>
+              <w:rPr>
+                <w:noProof/>
+                <w:webHidden/>
+              </w:rPr>
+              <w:fldChar w:fldCharType="begin"/>
+            </w:r>
+            <w:r>
+              <w:rPr>
+                <w:noProof/>
+                <w:webHidden/>
+              </w:rPr>
+              <w:instrText xml:space="preserve"> PAGEREF _Toc246929079 \h </w:instrText>
+            </w:r>
+            <w:r>
+              <w:rPr>
+                <w:noProof/>
+                <w:webHidden/>
+              </w:rPr>
+            </w:r>
+            <w:r>
+              <w:rPr>
+                <w:noProof/>
+                <w:webHidden/>
+              </w:rPr>
+              <w:fldChar w:fldCharType="separate"/>
+            </w:r>
+            <w:r>
+              <w:rPr>
+                <w:noProof/>
+                <w:webHidden/>
+              </w:rPr>
+              <w:t>3</w:t>
+            </w:r>
+            <w:r>
+              <w:rPr>
+                <w:noProof/>
+                <w:webHidden/>
+              </w:rPr>
+              <w:fldChar w:fldCharType="end"/>
+            </w:r>
+          </w:hyperlink>
+        </w:p>
+        <w:p>
+          <w:pPr>
+            <w:pStyle w:val="TM1"/>
+            <w:rPr>
+              <w:rFonts w:eastAsiaTheme="minorEastAsia"/>
+              <w:noProof/>
+              <w:lang w:eastAsia="fr-CH"/>
+            </w:rPr>
+          </w:pPr>
+          <w:hyperlink w:anchor="_Toc246929080" w:history="1">
+            <w:r>
+              <w:rPr>
+                <w:rStyle w:val="Lienhypertexte"/>
+                <w:noProof/>
+              </w:rPr>
+              <w:t>4.</w:t>
+            </w:r>
+            <w:r>
+              <w:rPr>
+                <w:rFonts w:eastAsiaTheme="minorEastAsia"/>
+                <w:noProof/>
+                <w:lang w:eastAsia="fr-CH"/>
+              </w:rPr>
+              <w:tab/>
+            </w:r>
+            <w:r>
+              <w:rPr>
+                <w:rStyle w:val="Lienhypertexte"/>
+                <w:noProof/>
+              </w:rPr>
+              <w:t>Planification</w:t>
+            </w:r>
+            <w:r>
+              <w:rPr>
+                <w:noProof/>
+                <w:webHidden/>
+              </w:rPr>
+              <w:tab/>
+            </w:r>
+            <w:r>
+              <w:rPr>
+                <w:noProof/>
+                <w:webHidden/>
+              </w:rPr>
+              <w:fldChar w:fldCharType="begin"/>
+            </w:r>
+            <w:r>
+              <w:rPr>
+                <w:noProof/>
+                <w:webHidden/>
+              </w:rPr>
+              <w:instrText xml:space="preserve"> PAGEREF _Toc246929080 \h </w:instrText>
+            </w:r>
+            <w:r>
+              <w:rPr>
+                <w:noProof/>
+                <w:webHidden/>
+              </w:rPr>
+            </w:r>
+            <w:r>
+              <w:rPr>
+                <w:noProof/>
+                <w:webHidden/>
+              </w:rPr>
+              <w:fldChar w:fldCharType="separate"/>
+            </w:r>
+            <w:r>
+              <w:rPr>
+                <w:noProof/>
+                <w:webHidden/>
+              </w:rPr>
+              <w:t>3</w:t>
+            </w:r>
+            <w:r>
+              <w:rPr>
+                <w:noProof/>
+                <w:webHidden/>
+              </w:rPr>
+              <w:fldChar w:fldCharType="end"/>
+            </w:r>
+          </w:hyperlink>
+        </w:p>
+        <w:p>
+          <w:pPr>
+            <w:rPr>
+              <w:lang w:val="fr-FR"/>
+            </w:rPr>
+          </w:pPr>
+          <w:r>
+            <w:rPr>
+              <w:lang w:val="fr-FR"/>
+            </w:rPr>
+            <w:fldChar w:fldCharType="end"/>
+          </w:r>
+        </w:p>
+      </w:sdtContent>
+    </w:sdt>
+    <w:p>
+      <w:r>
+        <w:br w:type="page"/>
+      </w:r>
+    </w:p>
+    <w:p>
+      <w:pPr>
+        <w:pStyle w:val="Titre1"/>
+      </w:pPr>
+      <w:bookmarkStart w:id="0" w:name="_Toc246929074"/>
+      <w:r>
         <w:t>Objectifs</w:t>
       </w:r>
+      <w:bookmarkEnd w:id="0"/>
     </w:p>
     <w:p>
       <w:pPr>
@@ -460,7 +1112,6 @@
           <w:ilvl w:val="0"/>
           <w:numId w:val="2"/>
         </w:numPr>
-        <w:jc w:val="both"/>
       </w:pPr>
       <w:r>
         <w:t>Illustrer le concept de graphe de manière ludique et interactive.</w:t>
@@ -473,7 +1124,6 @@
           <w:ilvl w:val="0"/>
           <w:numId w:val="2"/>
         </w:numPr>
-        <w:jc w:val="both"/>
       </w:pPr>
       <w:r>
         <w:t>Acquérir de l’expérience dans la planification et l’accomplissement d’un projet conséquent.</w:t>
@@ -486,7 +1136,6 @@
           <w:ilvl w:val="0"/>
           <w:numId w:val="2"/>
         </w:numPr>
-        <w:jc w:val="both"/>
       </w:pPr>
       <w:r>
         <w:t>Utiliser et découvrir  des librairies existantes implémentant le concept de graphe</w:t>
@@ -499,7 +1148,6 @@
           <w:ilvl w:val="0"/>
           <w:numId w:val="2"/>
         </w:numPr>
-        <w:jc w:val="both"/>
       </w:pPr>
       <w:r>
         <w:t>Apprendre à mettre en œuvre une interface graphique en java.</w:t>
@@ -512,7 +1160,6 @@
           <w:ilvl w:val="0"/>
           <w:numId w:val="2"/>
         </w:numPr>
-        <w:jc w:val="both"/>
       </w:pPr>
       <w:r>
         <w:t>Séparer le travail en plusieurs niveaux d’abstraction pour faciliter l’élaboration et l’évolutivité de ce projet.</w:t>
@@ -525,7 +1172,6 @@
           <w:ilvl w:val="0"/>
           <w:numId w:val="2"/>
         </w:numPr>
-        <w:jc w:val="both"/>
       </w:pPr>
       <w:r>
         <w:t>Comprendre la nécessité d’utiliser des algorithmes</w:t>
@@ -544,69 +1190,257 @@
           <w:ilvl w:val="0"/>
           <w:numId w:val="2"/>
         </w:numPr>
+      </w:pPr>
+      <w:r>
+        <w:t>Mettre</w:t>
+      </w:r>
+      <w:r>
+        <w:t xml:space="preserve"> en œuvre un algorithme de recherche de chemin le plus court (ACPC)</w:t>
+      </w:r>
+      <w:r>
+        <w:t>.</w:t>
+      </w:r>
+    </w:p>
+    <w:p>
+      <w:pPr>
+        <w:pStyle w:val="Sansinterligne"/>
+      </w:pPr>
+    </w:p>
+    <w:p>
+      <w:pPr>
+        <w:pStyle w:val="Titre1"/>
+      </w:pPr>
+      <w:bookmarkStart w:id="1" w:name="_Toc246929075"/>
+      <w:r>
+        <w:t>Présentation de l’application</w:t>
+      </w:r>
+      <w:bookmarkEnd w:id="1"/>
+    </w:p>
+    <w:p>
+      <w:pPr>
         <w:jc w:val="both"/>
       </w:pPr>
       <w:r>
-        <w:t>Mettre</w:t>
-      </w:r>
-      <w:r>
-        <w:t xml:space="preserve"> en œuvre un algorithme de recherche de chemin le plus court (ACPC)</w:t>
-      </w:r>
-      <w:r>
-        <w:t>.</w:t>
-      </w:r>
-    </w:p>
-    <w:p>
-      <w:pPr>
-        <w:pStyle w:val="Sansinterligne"/>
+        <w:t>Nous allons présenter notre concept de maillage dynamique sous la f</w:t>
+      </w:r>
+      <w:r>
+        <w:t xml:space="preserve">orme du célèbre jeu </w:t>
+      </w:r>
+      <w:proofErr w:type="spellStart"/>
+      <w:r>
+        <w:t>Tower</w:t>
+      </w:r>
+      <w:proofErr w:type="spellEnd"/>
+      <w:r>
+        <w:t xml:space="preserve"> </w:t>
+      </w:r>
+      <w:proofErr w:type="spellStart"/>
+      <w:r>
+        <w:t>Defens</w:t>
+      </w:r>
+      <w:r>
+        <w:t>e</w:t>
+      </w:r>
+      <w:proofErr w:type="spellEnd"/>
+      <w:r>
+        <w:t>, très populaire sur Internet avec de nombreuses variantes.</w:t>
+      </w:r>
+    </w:p>
+    <w:p>
+      <w:pPr>
         <w:jc w:val="both"/>
       </w:pPr>
-    </w:p>
-    <w:p>
-      <w:pPr>
-        <w:pStyle w:val="Sansinterligne"/>
-        <w:jc w:val="both"/>
-        <w:rPr>
-          <w:b/>
-        </w:rPr>
-      </w:pPr>
-      <w:r>
-        <w:rPr>
-          <w:b/>
-        </w:rPr>
-        <w:t>Présentation de l’application</w:t>
-      </w:r>
-    </w:p>
-    <w:p>
-      <w:pPr>
-        <w:jc w:val="both"/>
-      </w:pPr>
-      <w:r>
-        <w:t>Nous allons présenter notre concept de maillage dynamique sous la forme du célèbre jeu Tower Defence, très populaire sur Internet avec de nombreuses variantes.</w:t>
-      </w:r>
-    </w:p>
-    <w:p>
-      <w:pPr>
-        <w:jc w:val="both"/>
-      </w:pPr>
-      <w:r>
-        <w:t>La variante que nous allons implémenter se comporte de la manière suivante : une zone de jeu très simple sera proposée à l’utilisateur avec une série de créature allant d’un point de départ à un point d’arrivée par le chemin le plus court à travers la zone. L’utilisateur devra placer des obstacles (sous forme de tours) sur le chemin des créatures pour dévier leur trajectoire. Ces tours infligent des dégâts aux créatures tant qu’elles sont à portée. Elles ont donc deux fonctions : celle de bloquer le chemin et celle de blesser et tuer les créatures. Le but du jeu étant bien sur d’établir une stratégie de placement des tours pour que les créatures ne rejoignent pas en vie le point d’arrivée, en leur laissant pourtant un chemin possible.</w:t>
+      <w:r>
+        <w:t>La variante que nous allons implémenter se comporte de la manière suivante : une zone de jeu très simple sera proposée à l’utilisateur avec une série de créature</w:t>
+      </w:r>
+      <w:r>
+        <w:t>s</w:t>
+      </w:r>
+      <w:r>
+        <w:t xml:space="preserve"> allant d’un point de départ à un point d’arrivée par le chemin le plus court à travers la zone. L’utilisateur devra placer des obstacles (sous forme de tours) sur le chemin des créatures pour dévier leur trajectoire. Ces tours infligent des dégâts aux créatures tant qu’elles sont à portée. Elles ont donc deux fonctions : celle de bloquer le chemin et celle de blesser et tuer les créatu</w:t>
+      </w:r>
+      <w:r>
+        <w:t>res. Le but du jeu étant bien sû</w:t>
+      </w:r>
+      <w:r>
+        <w:t>r d’établir une stratégie de placement des tours pour que les créatures ne rejoignent pas en vie le point d’arrivée, en leur laissant pourtant un chemin possible.</w:t>
       </w:r>
     </w:p>
     <w:p>
       <w:pPr>
         <w:pStyle w:val="Sansinterligne"/>
         <w:spacing w:after="200" w:line="276" w:lineRule="auto"/>
-        <w:jc w:val="both"/>
-      </w:pPr>
-      <w:r>
-        <w:t>C’est dans le calcul des chemins possibles pour chaque créature qu’interviendra la structure de graphe avec les algorithmes associés. Nous allons en effet mailler la zone de jeu avec un graphique pondéré sur lequel nous allons appliquer des transformations pour schématiser la mise en place de tours. Sur cette base, chaque créature devra en fonction de sa place dans le graphe trouver le chemin le plus court vers le point d’arrivée en utilisant un algorithme ACPC.</w:t>
-      </w:r>
+      </w:pPr>
+      <w:r>
+        <w:t>C’est dans le calcul des chemins possibles pour chaque créature qu’interviendra la structure de graphe avec les algorithmes associés. Nous allons en effet mailler la zone de jeu avec un graphe pondéré sur lequel nous allons appliquer des transformations pour schématiser la mise en place de tours. Sur cette base, chaque créature devra en fonction de sa place dans le graphe trouver le chemin le plus court vers le point d’arrivée en utilisant un algorithme ACPC.</w:t>
+      </w:r>
+    </w:p>
+    <w:p>
+      <w:r>
+        <w:br w:type="page"/>
+      </w:r>
+    </w:p>
+    <w:p>
+      <w:pPr>
+        <w:pStyle w:val="Titre1"/>
+      </w:pPr>
+      <w:bookmarkStart w:id="2" w:name="_Toc246929076"/>
+      <w:r>
+        <w:lastRenderedPageBreak/>
+        <w:t>Technologies utilisée</w:t>
+      </w:r>
+      <w:r>
+        <w:t>s</w:t>
+      </w:r>
+      <w:bookmarkEnd w:id="2"/>
+    </w:p>
+    <w:p>
+      <w:pPr>
+        <w:pStyle w:val="Titre2"/>
+      </w:pPr>
+      <w:bookmarkStart w:id="3" w:name="_Toc246929077"/>
+      <w:r>
+        <w:t>Langage</w:t>
+      </w:r>
+      <w:bookmarkEnd w:id="3"/>
+    </w:p>
+    <w:p>
+      <w:pPr>
+        <w:pStyle w:val="Sansinterligne"/>
+        <w:ind w:left="924"/>
+      </w:pPr>
+      <w:r>
+        <w:t>Pour ce projet, nous utilisons le langage Java, car c’est le langage le mieux adapté. En effet, le concept d’interface graphique est très intéressant avec Java.</w:t>
+      </w:r>
+    </w:p>
+    <w:p>
+      <w:pPr>
+        <w:pStyle w:val="Titre2"/>
+      </w:pPr>
+      <w:bookmarkStart w:id="4" w:name="_Toc246929078"/>
+      <w:r>
+        <w:t>Librairies externes</w:t>
+      </w:r>
+      <w:bookmarkEnd w:id="4"/>
+    </w:p>
+    <w:p>
+      <w:pPr>
+        <w:pStyle w:val="Sansinterligne"/>
+        <w:ind w:left="924"/>
+      </w:pPr>
+      <w:r>
+        <w:t>Nous utiliserons</w:t>
+      </w:r>
+      <w:r>
+        <w:t>, si elle existe, d’une librairie implémentant le TDA graphe de manière performante et complète (librairie codée en Java).</w:t>
+      </w:r>
+    </w:p>
+    <w:p>
+      <w:pPr>
+        <w:pStyle w:val="Sansinterligne"/>
+        <w:ind w:left="924"/>
+      </w:pPr>
+    </w:p>
+    <w:p>
+      <w:pPr>
+        <w:pStyle w:val="Sansinterligne"/>
+        <w:ind w:left="924"/>
+      </w:pPr>
+      <w:r>
+        <w:t>Nous réaliserons l’interface graphique grâce à la librairie Swing intégrée à Java.</w:t>
+      </w:r>
+    </w:p>
+    <w:p>
+      <w:pPr>
+        <w:pStyle w:val="Titre2"/>
+      </w:pPr>
+      <w:bookmarkStart w:id="5" w:name="_Toc246929079"/>
+      <w:r>
+        <w:t>Implémentation</w:t>
+      </w:r>
+      <w:bookmarkEnd w:id="5"/>
+    </w:p>
+    <w:p>
+      <w:pPr>
+        <w:pStyle w:val="Sansinterligne"/>
+        <w:ind w:left="924"/>
+      </w:pPr>
+      <w:r>
+        <w:t xml:space="preserve">Nous veillerons à respecter le design pattern MVC (Model – </w:t>
+      </w:r>
+      <w:proofErr w:type="spellStart"/>
+      <w:r>
+        <w:t>View</w:t>
+      </w:r>
+      <w:proofErr w:type="spellEnd"/>
+      <w:r>
+        <w:t xml:space="preserve"> – Controller) qui structure notre programme en 3 couches principales, nous permettant d’avoir un niveau d’abstraction confortable pour un travail collaboratif et un programme final évolutif.</w:t>
+      </w:r>
+    </w:p>
+    <w:p>
+      <w:pPr>
+        <w:pStyle w:val="Sansinterligne"/>
+        <w:ind w:left="924"/>
+      </w:pPr>
+      <w:r>
+        <w:t>Nous veillerons également à respecter les principes de la Programmation orientée objet qui nous ont été enseignés dans un cours parallèle (qui plus est en Java).</w:t>
+      </w:r>
+    </w:p>
+    <w:p>
+      <w:pPr>
+        <w:pStyle w:val="Sansinterligne"/>
+        <w:ind w:left="924"/>
+      </w:pPr>
+    </w:p>
+    <w:p>
+      <w:pPr>
+        <w:pStyle w:val="Sansinterligne"/>
+        <w:ind w:left="924"/>
+      </w:pPr>
+    </w:p>
+    <w:p>
+      <w:pPr>
+        <w:pStyle w:val="Titre1"/>
+      </w:pPr>
+      <w:bookmarkStart w:id="6" w:name="_Toc246929080"/>
+      <w:r>
+        <w:t>Planification</w:t>
+      </w:r>
+      <w:bookmarkEnd w:id="6"/>
+      <w:r>
+        <w:t xml:space="preserve"> initiale</w:t>
+      </w:r>
+    </w:p>
+    <w:p>
+      <w:pPr>
+        <w:pStyle w:val="Sansinterligne"/>
+      </w:pPr>
+      <w:r>
+        <w:t>Le projet se déroulera du 18 novembre 2009 au 15 janvier 2010, ce qui représente un total de 25 périodes en classe (par personne). Nous prévoyons également de passer un total d’environ au moins 25 périodes par personne en dehors des heures encadrées.</w:t>
+      </w:r>
+    </w:p>
+    <w:p>
+      <w:pPr>
+        <w:pStyle w:val="Sansinterligne"/>
+      </w:pPr>
+      <w:r>
+        <w:t>Au total, c’est environ 150 périodes de travail que nous allons planifier comme suit :</w:t>
+      </w:r>
+    </w:p>
+    <w:p>
+      <w:pPr>
+        <w:pStyle w:val="Sansinterligne"/>
+      </w:pPr>
+    </w:p>
+    <w:p>
+      <w:pPr>
+        <w:pStyle w:val="Sansinterligne"/>
+      </w:pPr>
     </w:p>
     <w:sectPr>
-      <w:headerReference w:type="default" r:id="rId9"/>
-      <w:footerReference w:type="default" r:id="rId10"/>
-      <w:headerReference w:type="first" r:id="rId11"/>
+      <w:headerReference w:type="default" r:id="rId10"/>
+      <w:footerReference w:type="default" r:id="rId11"/>
+      <w:headerReference w:type="first" r:id="rId12"/>
       <w:pgSz w:w="11906" w:h="16838"/>
       <w:pgMar w:top="1417" w:right="1417" w:bottom="1417" w:left="1417" w:header="708" w:footer="708" w:gutter="0"/>
       <w:pgNumType w:start="0"/>
@@ -721,7 +1555,7 @@
                         <w:sz w:val="16"/>
                         <w:szCs w:val="16"/>
                       </w:rPr>
-                      <w:t>1</w:t>
+                      <w:t>3</w:t>
                     </w:r>
                     <w:r>
                       <w:rPr>
@@ -776,8 +1610,13 @@
         <w:bottom w:val="single" w:sz="4" w:space="1" w:color="auto"/>
       </w:pBdr>
     </w:pPr>
+    <w:proofErr w:type="spellStart"/>
     <w:r>
-      <w:t>Putallaz - Farjallah</w:t>
+      <w:t>Putallaz</w:t>
+    </w:r>
+    <w:proofErr w:type="spellEnd"/>
+    <w:r>
+      <w:t xml:space="preserve"> - Farjallah</w:t>
     </w:r>
     <w:r>
       <w:ptab w:relativeTo="margin" w:alignment="center" w:leader="none"/>
@@ -819,8 +1658,13 @@
         <w:bottom w:val="single" w:sz="4" w:space="1" w:color="auto"/>
       </w:pBdr>
     </w:pPr>
+    <w:proofErr w:type="spellStart"/>
     <w:r>
-      <w:t xml:space="preserve">Putallaz </w:t>
+      <w:t>Putallaz</w:t>
+    </w:r>
+    <w:proofErr w:type="spellEnd"/>
+    <w:r>
+      <w:t xml:space="preserve"> </w:t>
     </w:r>
     <w:r>
       <w:t>–</w:t>
@@ -838,8 +1682,13 @@
       <w:ptab w:relativeTo="margin" w:alignment="center" w:leader="none"/>
     </w:r>
     <w:r>
-      <w:t>ASD2 – A. Guerid</w:t>
+      <w:t xml:space="preserve">ASD2 – A. </w:t>
     </w:r>
+    <w:proofErr w:type="spellStart"/>
+    <w:r>
+      <w:t>Guerid</w:t>
+    </w:r>
+    <w:proofErr w:type="spellEnd"/>
     <w:r>
       <w:ptab w:relativeTo="margin" w:alignment="right" w:leader="none"/>
     </w:r>
@@ -868,6 +1717,119 @@
 <file path=word/numbering.xml><?xml version="1.0" encoding="utf-8"?>
 <w:numbering xmlns:ve="http://schemas.openxmlformats.org/markup-compatibility/2006" xmlns:o="urn:schemas-microsoft-com:office:office" xmlns:r="http://schemas.openxmlformats.org/officeDocument/2006/relationships" xmlns:m="http://schemas.openxmlformats.org/officeDocument/2006/math" xmlns:v="urn:schemas-microsoft-com:vml" xmlns:wp="http://schemas.openxmlformats.org/drawingml/2006/wordprocessingDrawing" xmlns:w10="urn:schemas-microsoft-com:office:word" xmlns:w="http://schemas.openxmlformats.org/wordprocessingml/2006/main" xmlns:wne="http://schemas.microsoft.com/office/word/2006/wordml">
   <w:abstractNum w:abstractNumId="0">
+    <w:nsid w:val="0D436BD8"/>
+    <w:multiLevelType w:val="hybridMultilevel"/>
+    <w:tmpl w:val="1C9008EA"/>
+    <w:lvl w:ilvl="0" w:tplc="100C0001">
+      <w:start w:val="1"/>
+      <w:numFmt w:val="bullet"/>
+      <w:lvlText w:val=""/>
+      <w:lvlJc w:val="left"/>
+      <w:pPr>
+        <w:ind w:left="720" w:hanging="360"/>
+      </w:pPr>
+      <w:rPr>
+        <w:rFonts w:ascii="Symbol" w:hAnsi="Symbol" w:hint="default"/>
+      </w:rPr>
+    </w:lvl>
+    <w:lvl w:ilvl="1" w:tplc="100C0003" w:tentative="1">
+      <w:start w:val="1"/>
+      <w:numFmt w:val="bullet"/>
+      <w:lvlText w:val="o"/>
+      <w:lvlJc w:val="left"/>
+      <w:pPr>
+        <w:ind w:left="1440" w:hanging="360"/>
+      </w:pPr>
+      <w:rPr>
+        <w:rFonts w:ascii="Courier New" w:hAnsi="Courier New" w:cs="Courier New" w:hint="default"/>
+      </w:rPr>
+    </w:lvl>
+    <w:lvl w:ilvl="2" w:tplc="100C0005" w:tentative="1">
+      <w:start w:val="1"/>
+      <w:numFmt w:val="bullet"/>
+      <w:lvlText w:val=""/>
+      <w:lvlJc w:val="left"/>
+      <w:pPr>
+        <w:ind w:left="2160" w:hanging="360"/>
+      </w:pPr>
+      <w:rPr>
+        <w:rFonts w:ascii="Wingdings" w:hAnsi="Wingdings" w:hint="default"/>
+      </w:rPr>
+    </w:lvl>
+    <w:lvl w:ilvl="3" w:tplc="100C0001" w:tentative="1">
+      <w:start w:val="1"/>
+      <w:numFmt w:val="bullet"/>
+      <w:lvlText w:val=""/>
+      <w:lvlJc w:val="left"/>
+      <w:pPr>
+        <w:ind w:left="2880" w:hanging="360"/>
+      </w:pPr>
+      <w:rPr>
+        <w:rFonts w:ascii="Symbol" w:hAnsi="Symbol" w:hint="default"/>
+      </w:rPr>
+    </w:lvl>
+    <w:lvl w:ilvl="4" w:tplc="100C0003" w:tentative="1">
+      <w:start w:val="1"/>
+      <w:numFmt w:val="bullet"/>
+      <w:lvlText w:val="o"/>
+      <w:lvlJc w:val="left"/>
+      <w:pPr>
+        <w:ind w:left="3600" w:hanging="360"/>
+      </w:pPr>
+      <w:rPr>
+        <w:rFonts w:ascii="Courier New" w:hAnsi="Courier New" w:cs="Courier New" w:hint="default"/>
+      </w:rPr>
+    </w:lvl>
+    <w:lvl w:ilvl="5" w:tplc="100C0005" w:tentative="1">
+      <w:start w:val="1"/>
+      <w:numFmt w:val="bullet"/>
+      <w:lvlText w:val=""/>
+      <w:lvlJc w:val="left"/>
+      <w:pPr>
+        <w:ind w:left="4320" w:hanging="360"/>
+      </w:pPr>
+      <w:rPr>
+        <w:rFonts w:ascii="Wingdings" w:hAnsi="Wingdings" w:hint="default"/>
+      </w:rPr>
+    </w:lvl>
+    <w:lvl w:ilvl="6" w:tplc="100C0001" w:tentative="1">
+      <w:start w:val="1"/>
+      <w:numFmt w:val="bullet"/>
+      <w:lvlText w:val=""/>
+      <w:lvlJc w:val="left"/>
+      <w:pPr>
+        <w:ind w:left="5040" w:hanging="360"/>
+      </w:pPr>
+      <w:rPr>
+        <w:rFonts w:ascii="Symbol" w:hAnsi="Symbol" w:hint="default"/>
+      </w:rPr>
+    </w:lvl>
+    <w:lvl w:ilvl="7" w:tplc="100C0003" w:tentative="1">
+      <w:start w:val="1"/>
+      <w:numFmt w:val="bullet"/>
+      <w:lvlText w:val="o"/>
+      <w:lvlJc w:val="left"/>
+      <w:pPr>
+        <w:ind w:left="5760" w:hanging="360"/>
+      </w:pPr>
+      <w:rPr>
+        <w:rFonts w:ascii="Courier New" w:hAnsi="Courier New" w:cs="Courier New" w:hint="default"/>
+      </w:rPr>
+    </w:lvl>
+    <w:lvl w:ilvl="8" w:tplc="100C0005" w:tentative="1">
+      <w:start w:val="1"/>
+      <w:numFmt w:val="bullet"/>
+      <w:lvlText w:val=""/>
+      <w:lvlJc w:val="left"/>
+      <w:pPr>
+        <w:ind w:left="6480" w:hanging="360"/>
+      </w:pPr>
+      <w:rPr>
+        <w:rFonts w:ascii="Wingdings" w:hAnsi="Wingdings" w:hint="default"/>
+      </w:rPr>
+    </w:lvl>
+  </w:abstractNum>
+  <w:abstractNum w:abstractNumId="1">
     <w:nsid w:val="101D4CA7"/>
     <w:multiLevelType w:val="hybridMultilevel"/>
     <w:tmpl w:val="C9CE9B90"/>
@@ -980,7 +1942,181 @@
       </w:rPr>
     </w:lvl>
   </w:abstractNum>
-  <w:abstractNum w:abstractNumId="1">
+  <w:abstractNum w:abstractNumId="2">
+    <w:nsid w:val="3B5A1E50"/>
+    <w:multiLevelType w:val="hybridMultilevel"/>
+    <w:tmpl w:val="30ACC324"/>
+    <w:lvl w:ilvl="0" w:tplc="D9A6477A">
+      <w:start w:val="1"/>
+      <w:numFmt w:val="decimal"/>
+      <w:pStyle w:val="Titre1"/>
+      <w:lvlText w:val="%1."/>
+      <w:lvlJc w:val="left"/>
+      <w:pPr>
+        <w:ind w:left="720" w:hanging="360"/>
+      </w:pPr>
+    </w:lvl>
+    <w:lvl w:ilvl="1" w:tplc="100C0019" w:tentative="1">
+      <w:start w:val="1"/>
+      <w:numFmt w:val="lowerLetter"/>
+      <w:lvlText w:val="%2."/>
+      <w:lvlJc w:val="left"/>
+      <w:pPr>
+        <w:ind w:left="1440" w:hanging="360"/>
+      </w:pPr>
+    </w:lvl>
+    <w:lvl w:ilvl="2" w:tplc="100C001B" w:tentative="1">
+      <w:start w:val="1"/>
+      <w:numFmt w:val="lowerRoman"/>
+      <w:lvlText w:val="%3."/>
+      <w:lvlJc w:val="right"/>
+      <w:pPr>
+        <w:ind w:left="2160" w:hanging="180"/>
+      </w:pPr>
+    </w:lvl>
+    <w:lvl w:ilvl="3" w:tplc="100C000F" w:tentative="1">
+      <w:start w:val="1"/>
+      <w:numFmt w:val="decimal"/>
+      <w:lvlText w:val="%4."/>
+      <w:lvlJc w:val="left"/>
+      <w:pPr>
+        <w:ind w:left="2880" w:hanging="360"/>
+      </w:pPr>
+    </w:lvl>
+    <w:lvl w:ilvl="4" w:tplc="100C0019" w:tentative="1">
+      <w:start w:val="1"/>
+      <w:numFmt w:val="lowerLetter"/>
+      <w:lvlText w:val="%5."/>
+      <w:lvlJc w:val="left"/>
+      <w:pPr>
+        <w:ind w:left="3600" w:hanging="360"/>
+      </w:pPr>
+    </w:lvl>
+    <w:lvl w:ilvl="5" w:tplc="100C001B" w:tentative="1">
+      <w:start w:val="1"/>
+      <w:numFmt w:val="lowerRoman"/>
+      <w:lvlText w:val="%6."/>
+      <w:lvlJc w:val="right"/>
+      <w:pPr>
+        <w:ind w:left="4320" w:hanging="180"/>
+      </w:pPr>
+    </w:lvl>
+    <w:lvl w:ilvl="6" w:tplc="100C000F" w:tentative="1">
+      <w:start w:val="1"/>
+      <w:numFmt w:val="decimal"/>
+      <w:lvlText w:val="%7."/>
+      <w:lvlJc w:val="left"/>
+      <w:pPr>
+        <w:ind w:left="5040" w:hanging="360"/>
+      </w:pPr>
+    </w:lvl>
+    <w:lvl w:ilvl="7" w:tplc="100C0019" w:tentative="1">
+      <w:start w:val="1"/>
+      <w:numFmt w:val="lowerLetter"/>
+      <w:lvlText w:val="%8."/>
+      <w:lvlJc w:val="left"/>
+      <w:pPr>
+        <w:ind w:left="5760" w:hanging="360"/>
+      </w:pPr>
+    </w:lvl>
+    <w:lvl w:ilvl="8" w:tplc="100C001B" w:tentative="1">
+      <w:start w:val="1"/>
+      <w:numFmt w:val="lowerRoman"/>
+      <w:lvlText w:val="%9."/>
+      <w:lvlJc w:val="right"/>
+      <w:pPr>
+        <w:ind w:left="6480" w:hanging="180"/>
+      </w:pPr>
+    </w:lvl>
+  </w:abstractNum>
+  <w:abstractNum w:abstractNumId="3">
+    <w:nsid w:val="601E2BA0"/>
+    <w:multiLevelType w:val="hybridMultilevel"/>
+    <w:tmpl w:val="E8CC8B18"/>
+    <w:lvl w:ilvl="0" w:tplc="B8BA32C4">
+      <w:start w:val="1"/>
+      <w:numFmt w:val="decimal"/>
+      <w:pStyle w:val="Titre2"/>
+      <w:lvlText w:val="%1."/>
+      <w:lvlJc w:val="left"/>
+      <w:pPr>
+        <w:ind w:left="1428" w:hanging="360"/>
+      </w:pPr>
+    </w:lvl>
+    <w:lvl w:ilvl="1" w:tplc="100C0019" w:tentative="1">
+      <w:start w:val="1"/>
+      <w:numFmt w:val="lowerLetter"/>
+      <w:lvlText w:val="%2."/>
+      <w:lvlJc w:val="left"/>
+      <w:pPr>
+        <w:ind w:left="2148" w:hanging="360"/>
+      </w:pPr>
+    </w:lvl>
+    <w:lvl w:ilvl="2" w:tplc="100C001B" w:tentative="1">
+      <w:start w:val="1"/>
+      <w:numFmt w:val="lowerRoman"/>
+      <w:lvlText w:val="%3."/>
+      <w:lvlJc w:val="right"/>
+      <w:pPr>
+        <w:ind w:left="2868" w:hanging="180"/>
+      </w:pPr>
+    </w:lvl>
+    <w:lvl w:ilvl="3" w:tplc="100C000F" w:tentative="1">
+      <w:start w:val="1"/>
+      <w:numFmt w:val="decimal"/>
+      <w:lvlText w:val="%4."/>
+      <w:lvlJc w:val="left"/>
+      <w:pPr>
+        <w:ind w:left="3588" w:hanging="360"/>
+      </w:pPr>
+    </w:lvl>
+    <w:lvl w:ilvl="4" w:tplc="100C0019" w:tentative="1">
+      <w:start w:val="1"/>
+      <w:numFmt w:val="lowerLetter"/>
+      <w:lvlText w:val="%5."/>
+      <w:lvlJc w:val="left"/>
+      <w:pPr>
+        <w:ind w:left="4308" w:hanging="360"/>
+      </w:pPr>
+    </w:lvl>
+    <w:lvl w:ilvl="5" w:tplc="100C001B" w:tentative="1">
+      <w:start w:val="1"/>
+      <w:numFmt w:val="lowerRoman"/>
+      <w:lvlText w:val="%6."/>
+      <w:lvlJc w:val="right"/>
+      <w:pPr>
+        <w:ind w:left="5028" w:hanging="180"/>
+      </w:pPr>
+    </w:lvl>
+    <w:lvl w:ilvl="6" w:tplc="100C000F" w:tentative="1">
+      <w:start w:val="1"/>
+      <w:numFmt w:val="decimal"/>
+      <w:lvlText w:val="%7."/>
+      <w:lvlJc w:val="left"/>
+      <w:pPr>
+        <w:ind w:left="5748" w:hanging="360"/>
+      </w:pPr>
+    </w:lvl>
+    <w:lvl w:ilvl="7" w:tplc="100C0019" w:tentative="1">
+      <w:start w:val="1"/>
+      <w:numFmt w:val="lowerLetter"/>
+      <w:lvlText w:val="%8."/>
+      <w:lvlJc w:val="left"/>
+      <w:pPr>
+        <w:ind w:left="6468" w:hanging="360"/>
+      </w:pPr>
+    </w:lvl>
+    <w:lvl w:ilvl="8" w:tplc="100C001B" w:tentative="1">
+      <w:start w:val="1"/>
+      <w:numFmt w:val="lowerRoman"/>
+      <w:lvlText w:val="%9."/>
+      <w:lvlJc w:val="right"/>
+      <w:pPr>
+        <w:ind w:left="7188" w:hanging="180"/>
+      </w:pPr>
+    </w:lvl>
+  </w:abstractNum>
+  <w:abstractNum w:abstractNumId="4">
     <w:nsid w:val="6DE374A5"/>
     <w:multiLevelType w:val="hybridMultilevel"/>
     <w:tmpl w:val="3F3C6136"/>
@@ -1070,10 +2206,19 @@
     </w:lvl>
   </w:abstractNum>
   <w:num w:numId="1">
+    <w:abstractNumId w:val="4"/>
+  </w:num>
+  <w:num w:numId="2">
     <w:abstractNumId w:val="1"/>
   </w:num>
-  <w:num w:numId="2">
+  <w:num w:numId="3">
     <w:abstractNumId w:val="0"/>
+  </w:num>
+  <w:num w:numId="4">
+    <w:abstractNumId w:val="2"/>
+  </w:num>
+  <w:num w:numId="5">
+    <w:abstractNumId w:val="3"/>
   </w:num>
 </w:numbering>
 </file>
@@ -1239,6 +2384,57 @@
     <w:qFormat/>
     <w:rsid w:val="005B08CE"/>
   </w:style>
+  <w:style w:type="paragraph" w:styleId="Titre1">
+    <w:name w:val="heading 1"/>
+    <w:basedOn w:val="Sansinterligne"/>
+    <w:next w:val="Titre2"/>
+    <w:link w:val="Titre1Car"/>
+    <w:uiPriority w:val="9"/>
+    <w:qFormat/>
+    <w:rsid w:val="00237C76"/>
+    <w:pPr>
+      <w:keepNext/>
+      <w:keepLines/>
+      <w:numPr>
+        <w:numId w:val="4"/>
+      </w:numPr>
+      <w:spacing w:before="480" w:after="200"/>
+      <w:ind w:left="357" w:hanging="357"/>
+      <w:outlineLvl w:val="0"/>
+    </w:pPr>
+    <w:rPr>
+      <w:rFonts w:asciiTheme="majorHAnsi" w:eastAsiaTheme="majorEastAsia" w:hAnsiTheme="majorHAnsi" w:cstheme="majorBidi"/>
+      <w:b/>
+      <w:bCs/>
+      <w:sz w:val="28"/>
+      <w:szCs w:val="28"/>
+    </w:rPr>
+  </w:style>
+  <w:style w:type="paragraph" w:styleId="Titre2">
+    <w:name w:val="heading 2"/>
+    <w:basedOn w:val="Titre1"/>
+    <w:next w:val="Sansinterligne"/>
+    <w:link w:val="Titre2Car"/>
+    <w:uiPriority w:val="9"/>
+    <w:unhideWhenUsed/>
+    <w:qFormat/>
+    <w:rsid w:val="00046A54"/>
+    <w:pPr>
+      <w:numPr>
+        <w:numId w:val="5"/>
+      </w:numPr>
+      <w:spacing w:before="200"/>
+      <w:ind w:left="924" w:hanging="357"/>
+      <w:outlineLvl w:val="1"/>
+    </w:pPr>
+    <w:rPr>
+      <w:b w:val="0"/>
+      <w:bCs w:val="0"/>
+      <w:color w:val="000000" w:themeColor="text1"/>
+      <w:sz w:val="24"/>
+      <w:szCs w:val="26"/>
+    </w:rPr>
+  </w:style>
   <w:style w:type="character" w:default="1" w:styleId="Policepardfaut">
     <w:name w:val="Default Paragraph Font"/>
     <w:uiPriority w:val="1"/>
@@ -1349,10 +2545,138 @@
     <w:name w:val="No Spacing"/>
     <w:uiPriority w:val="1"/>
     <w:qFormat/>
-    <w:rsid w:val="00471402"/>
+    <w:rsid w:val="00046A54"/>
     <w:pPr>
       <w:spacing w:after="0" w:line="240" w:lineRule="auto"/>
+      <w:jc w:val="both"/>
     </w:pPr>
+  </w:style>
+  <w:style w:type="character" w:customStyle="1" w:styleId="Titre1Car">
+    <w:name w:val="Titre 1 Car"/>
+    <w:basedOn w:val="Policepardfaut"/>
+    <w:link w:val="Titre1"/>
+    <w:uiPriority w:val="9"/>
+    <w:rsid w:val="00237C76"/>
+    <w:rPr>
+      <w:rFonts w:asciiTheme="majorHAnsi" w:eastAsiaTheme="majorEastAsia" w:hAnsiTheme="majorHAnsi" w:cstheme="majorBidi"/>
+      <w:b/>
+      <w:bCs/>
+      <w:sz w:val="28"/>
+      <w:szCs w:val="28"/>
+    </w:rPr>
+  </w:style>
+  <w:style w:type="paragraph" w:styleId="En-ttedetabledesmatires">
+    <w:name w:val="TOC Heading"/>
+    <w:basedOn w:val="Titre1"/>
+    <w:next w:val="Normal"/>
+    <w:uiPriority w:val="39"/>
+    <w:semiHidden/>
+    <w:unhideWhenUsed/>
+    <w:qFormat/>
+    <w:rsid w:val="00237C76"/>
+    <w:pPr>
+      <w:numPr>
+        <w:numId w:val="0"/>
+      </w:numPr>
+      <w:spacing w:line="276" w:lineRule="auto"/>
+      <w:outlineLvl w:val="9"/>
+    </w:pPr>
+    <w:rPr>
+      <w:color w:val="365F91" w:themeColor="accent1" w:themeShade="BF"/>
+      <w:lang w:val="fr-FR"/>
+    </w:rPr>
+  </w:style>
+  <w:style w:type="paragraph" w:styleId="TM1">
+    <w:name w:val="toc 1"/>
+    <w:basedOn w:val="Normal"/>
+    <w:next w:val="Normal"/>
+    <w:autoRedefine/>
+    <w:uiPriority w:val="39"/>
+    <w:unhideWhenUsed/>
+    <w:rsid w:val="00046A54"/>
+    <w:pPr>
+      <w:tabs>
+        <w:tab w:val="left" w:pos="440"/>
+        <w:tab w:val="right" w:leader="dot" w:pos="9062"/>
+      </w:tabs>
+      <w:spacing w:after="100"/>
+    </w:pPr>
+  </w:style>
+  <w:style w:type="character" w:styleId="Lienhypertexte">
+    <w:name w:val="Hyperlink"/>
+    <w:basedOn w:val="Policepardfaut"/>
+    <w:uiPriority w:val="99"/>
+    <w:unhideWhenUsed/>
+    <w:rsid w:val="00237C76"/>
+    <w:rPr>
+      <w:color w:val="0000FF" w:themeColor="hyperlink"/>
+      <w:u w:val="single"/>
+    </w:rPr>
+  </w:style>
+  <w:style w:type="character" w:customStyle="1" w:styleId="Titre2Car">
+    <w:name w:val="Titre 2 Car"/>
+    <w:basedOn w:val="Policepardfaut"/>
+    <w:link w:val="Titre2"/>
+    <w:uiPriority w:val="9"/>
+    <w:rsid w:val="00046A54"/>
+    <w:rPr>
+      <w:rFonts w:asciiTheme="majorHAnsi" w:eastAsiaTheme="majorEastAsia" w:hAnsiTheme="majorHAnsi" w:cstheme="majorBidi"/>
+      <w:color w:val="000000" w:themeColor="text1"/>
+      <w:sz w:val="24"/>
+      <w:szCs w:val="26"/>
+    </w:rPr>
+  </w:style>
+  <w:style w:type="paragraph" w:styleId="TM2">
+    <w:name w:val="toc 2"/>
+    <w:basedOn w:val="Normal"/>
+    <w:next w:val="Normal"/>
+    <w:autoRedefine/>
+    <w:uiPriority w:val="39"/>
+    <w:unhideWhenUsed/>
+    <w:rsid w:val="00B1132A"/>
+    <w:pPr>
+      <w:spacing w:after="100"/>
+      <w:ind w:left="220"/>
+    </w:pPr>
+  </w:style>
+  <w:style w:type="paragraph" w:styleId="Sous-titre">
+    <w:name w:val="Subtitle"/>
+    <w:basedOn w:val="Normal"/>
+    <w:next w:val="Normal"/>
+    <w:link w:val="Sous-titreCar"/>
+    <w:uiPriority w:val="11"/>
+    <w:qFormat/>
+    <w:rsid w:val="00B1132A"/>
+    <w:pPr>
+      <w:numPr>
+        <w:ilvl w:val="1"/>
+      </w:numPr>
+    </w:pPr>
+    <w:rPr>
+      <w:rFonts w:asciiTheme="majorHAnsi" w:eastAsiaTheme="majorEastAsia" w:hAnsiTheme="majorHAnsi" w:cstheme="majorBidi"/>
+      <w:i/>
+      <w:iCs/>
+      <w:color w:val="4F81BD" w:themeColor="accent1"/>
+      <w:spacing w:val="15"/>
+      <w:sz w:val="24"/>
+      <w:szCs w:val="24"/>
+    </w:rPr>
+  </w:style>
+  <w:style w:type="character" w:customStyle="1" w:styleId="Sous-titreCar">
+    <w:name w:val="Sous-titre Car"/>
+    <w:basedOn w:val="Policepardfaut"/>
+    <w:link w:val="Sous-titre"/>
+    <w:uiPriority w:val="11"/>
+    <w:rsid w:val="00B1132A"/>
+    <w:rPr>
+      <w:rFonts w:asciiTheme="majorHAnsi" w:eastAsiaTheme="majorEastAsia" w:hAnsiTheme="majorHAnsi" w:cstheme="majorBidi"/>
+      <w:i/>
+      <w:iCs/>
+      <w:color w:val="4F81BD" w:themeColor="accent1"/>
+      <w:spacing w:val="15"/>
+      <w:sz w:val="24"/>
+      <w:szCs w:val="24"/>
+    </w:rPr>
   </w:style>
 </w:styles>
 </file>
@@ -1638,4 +2962,16 @@
   <a:objectDefaults/>
   <a:extraClrSchemeLst/>
 </a:theme>
+</file>
+
+<file path=customXml/item1.xml><?xml version="1.0" encoding="utf-8"?>
+<b:Sources xmlns:b="http://schemas.openxmlformats.org/officeDocument/2006/bibliography" xmlns="http://schemas.openxmlformats.org/officeDocument/2006/bibliography" SelectedStyle="\APA.XSL" StyleName="APA"/>
+</file>
+
+<file path=customXml/itemProps1.xml><?xml version="1.0" encoding="utf-8"?>
+<ds:datastoreItem xmlns:ds="http://schemas.openxmlformats.org/officeDocument/2006/customXml" ds:itemID="{114AB6D6-7E59-44CD-8B3C-34819CC8DF35}">
+  <ds:schemaRefs>
+    <ds:schemaRef ds:uri="http://schemas.openxmlformats.org/officeDocument/2006/bibliography"/>
+  </ds:schemaRefs>
+</ds:datastoreItem>
 </file>
</xml_diff>

<commit_message>
Cahier des charges final.
</commit_message>
<xml_diff>
--- a/documents/cahier_charges.docx
+++ b/documents/cahier_charges.docx
@@ -1066,16 +1066,35 @@
     <w:p>
       <w:pPr>
         <w:pStyle w:val="Titre1"/>
+        <w:numPr>
+          <w:ilvl w:val="0"/>
+          <w:numId w:val="0"/>
+        </w:numPr>
+        <w:ind w:left="357"/>
       </w:pPr>
       <w:bookmarkStart w:id="0" w:name="_Toc246929074"/>
+    </w:p>
+    <w:p>
+      <w:pPr>
+        <w:pStyle w:val="Titre1"/>
+      </w:pPr>
       <w:r>
-        <w:lastRenderedPageBreak/>
         <w:t>Objectifs</w:t>
       </w:r>
       <w:bookmarkEnd w:id="0"/>
     </w:p>
     <w:p>
       <w:pPr>
+        <w:pStyle w:val="Titre2"/>
+        <w:numPr>
+          <w:ilvl w:val="0"/>
+          <w:numId w:val="0"/>
+        </w:numPr>
+        <w:ind w:left="924"/>
+      </w:pPr>
+    </w:p>
+    <w:p>
+      <w:pPr>
         <w:pStyle w:val="Sansinterligne"/>
         <w:numPr>
           <w:ilvl w:val="0"/>
@@ -1089,6 +1108,12 @@
     <w:p>
       <w:pPr>
         <w:pStyle w:val="Sansinterligne"/>
+        <w:ind w:left="720"/>
+      </w:pPr>
+    </w:p>
+    <w:p>
+      <w:pPr>
+        <w:pStyle w:val="Sansinterligne"/>
         <w:numPr>
           <w:ilvl w:val="0"/>
           <w:numId w:val="2"/>
@@ -1101,6 +1126,11 @@
     <w:p>
       <w:pPr>
         <w:pStyle w:val="Sansinterligne"/>
+      </w:pPr>
+    </w:p>
+    <w:p>
+      <w:pPr>
+        <w:pStyle w:val="Sansinterligne"/>
         <w:numPr>
           <w:ilvl w:val="0"/>
           <w:numId w:val="2"/>
@@ -1113,6 +1143,11 @@
     <w:p>
       <w:pPr>
         <w:pStyle w:val="Sansinterligne"/>
+      </w:pPr>
+    </w:p>
+    <w:p>
+      <w:pPr>
+        <w:pStyle w:val="Sansinterligne"/>
         <w:numPr>
           <w:ilvl w:val="0"/>
           <w:numId w:val="2"/>
@@ -1125,6 +1160,11 @@
     <w:p>
       <w:pPr>
         <w:pStyle w:val="Sansinterligne"/>
+      </w:pPr>
+    </w:p>
+    <w:p>
+      <w:pPr>
+        <w:pStyle w:val="Sansinterligne"/>
         <w:numPr>
           <w:ilvl w:val="0"/>
           <w:numId w:val="2"/>
@@ -1133,6 +1173,11 @@
       <w:r>
         <w:t>Séparer le travail en plusieurs niveaux d’abstraction pour faciliter l’élaboration et l’évolutivité de ce projet.</w:t>
       </w:r>
+    </w:p>
+    <w:p>
+      <w:pPr>
+        <w:pStyle w:val="Sansinterligne"/>
+      </w:pPr>
     </w:p>
     <w:p>
       <w:pPr>
@@ -1155,6 +1200,11 @@
     <w:p>
       <w:pPr>
         <w:pStyle w:val="Sansinterligne"/>
+      </w:pPr>
+    </w:p>
+    <w:p>
+      <w:pPr>
+        <w:pStyle w:val="Sansinterligne"/>
         <w:numPr>
           <w:ilvl w:val="0"/>
           <w:numId w:val="2"/>
@@ -1171,19 +1221,39 @@
       </w:r>
     </w:p>
     <w:p>
-      <w:pPr>
-        <w:pStyle w:val="Sansinterligne"/>
-      </w:pPr>
+      <w:r>
+        <w:br w:type="page"/>
+      </w:r>
     </w:p>
     <w:p>
       <w:pPr>
         <w:pStyle w:val="Titre1"/>
+        <w:numPr>
+          <w:ilvl w:val="0"/>
+          <w:numId w:val="0"/>
+        </w:numPr>
+        <w:ind w:left="357"/>
       </w:pPr>
       <w:bookmarkStart w:id="1" w:name="_Toc246929075"/>
+    </w:p>
+    <w:p>
+      <w:pPr>
+        <w:pStyle w:val="Titre1"/>
+      </w:pPr>
       <w:r>
         <w:t>Présentation de l’application</w:t>
       </w:r>
       <w:bookmarkEnd w:id="1"/>
+    </w:p>
+    <w:p>
+      <w:pPr>
+        <w:pStyle w:val="Titre2"/>
+        <w:numPr>
+          <w:ilvl w:val="0"/>
+          <w:numId w:val="0"/>
+        </w:numPr>
+        <w:ind w:left="924"/>
+      </w:pPr>
     </w:p>
     <w:p>
       <w:pPr>
@@ -1199,6 +1269,12 @@
       <w:r>
         <w:t>e, très populaire sur Internet avec de nombreuses variantes.</w:t>
       </w:r>
+    </w:p>
+    <w:p>
+      <w:pPr>
+        <w:ind w:firstLine="284"/>
+        <w:jc w:val="both"/>
+      </w:pPr>
     </w:p>
     <w:p>
       <w:pPr>
@@ -1223,6 +1299,12 @@
     </w:p>
     <w:p>
       <w:pPr>
+        <w:ind w:firstLine="284"/>
+        <w:jc w:val="both"/>
+      </w:pPr>
+    </w:p>
+    <w:p>
+      <w:pPr>
         <w:pStyle w:val="Sansinterligne"/>
         <w:spacing w:after="200" w:line="276" w:lineRule="auto"/>
         <w:ind w:firstLine="284"/>
@@ -1232,6 +1314,447 @@
       </w:r>
     </w:p>
     <w:p>
+      <w:pPr>
+        <w:pStyle w:val="Sansinterligne"/>
+        <w:spacing w:after="200" w:line="276" w:lineRule="auto"/>
+        <w:ind w:firstLine="284"/>
+      </w:pPr>
+    </w:p>
+    <w:p>
+      <w:pPr>
+        <w:pStyle w:val="Sansinterligne"/>
+        <w:spacing w:after="200" w:line="276" w:lineRule="auto"/>
+        <w:ind w:firstLine="284"/>
+      </w:pPr>
+      <w:r>
+        <w:rPr>
+          <w:noProof/>
+          <w:lang w:eastAsia="fr-CH"/>
+        </w:rPr>
+      </w:r>
+      <w:r>
+        <w:pict>
+          <v:group id="_x0000_s1027" editas="canvas" style="width:413.25pt;height:239.15pt;mso-position-horizontal-relative:char;mso-position-vertical-relative:line" coordorigin="1802,1741" coordsize="8265,4783">
+            <o:lock v:ext="edit" aspectratio="t"/>
+            <v:shapetype id="_x0000_t75" coordsize="21600,21600" o:spt="75" o:preferrelative="t" path="m@4@5l@4@11@9@11@9@5xe" filled="f" stroked="f">
+              <v:stroke joinstyle="miter"/>
+              <v:formulas>
+                <v:f eqn="if lineDrawn pixelLineWidth 0"/>
+                <v:f eqn="sum @0 1 0"/>
+                <v:f eqn="sum 0 0 @1"/>
+                <v:f eqn="prod @2 1 2"/>
+                <v:f eqn="prod @3 21600 pixelWidth"/>
+                <v:f eqn="prod @3 21600 pixelHeight"/>
+                <v:f eqn="sum @0 0 1"/>
+                <v:f eqn="prod @6 1 2"/>
+                <v:f eqn="prod @7 21600 pixelWidth"/>
+                <v:f eqn="sum @8 21600 0"/>
+                <v:f eqn="prod @7 21600 pixelHeight"/>
+                <v:f eqn="sum @10 21600 0"/>
+              </v:formulas>
+              <v:path o:extrusionok="f" gradientshapeok="t" o:connecttype="rect"/>
+              <o:lock v:ext="edit" aspectratio="t"/>
+            </v:shapetype>
+            <v:shape id="_x0000_s1026" type="#_x0000_t75" style="position:absolute;left:1802;top:1741;width:8265;height:4783" o:preferrelative="f">
+              <v:fill o:detectmouseclick="t"/>
+              <v:path o:extrusionok="t" o:connecttype="none"/>
+              <o:lock v:ext="edit" text="t"/>
+            </v:shape>
+            <v:rect id="_x0000_s1028" style="position:absolute;left:1803;top:1741;width:8264;height:4783" fillcolor="#9bbb59 [3206]" strokecolor="#c0504d [3205]"/>
+            <v:rect id="_x0000_s1072" style="position:absolute;left:7728;top:1741;width:2339;height:4783" fillcolor="#d8d8d8 [2732]"/>
+            <v:shapetype id="_x0000_t32" coordsize="21600,21600" o:spt="32" o:oned="t" path="m,l21600,21600e" filled="f">
+              <v:path arrowok="t" fillok="f" o:connecttype="none"/>
+              <o:lock v:ext="edit" shapetype="t"/>
+            </v:shapetype>
+            <v:shape id="_x0000_s1030" type="#_x0000_t32" style="position:absolute;left:7728;top:1741;width:1;height:4783" o:connectortype="straight"/>
+            <v:roundrect id="_x0000_s1031" style="position:absolute;left:7864;top:2202;width:463;height:476" arcsize="10923f" fillcolor="#c0504d [3205]"/>
+            <v:roundrect id="_x0000_s1032" style="position:absolute;left:7864;top:2859;width:463;height:476" arcsize="10923f" fillcolor="#8db3e2 [1311]"/>
+            <v:roundrect id="_x0000_s1033" style="position:absolute;left:7864;top:3481;width:463;height:476" arcsize="10923f" fillcolor="#f2f2f2 [3052]"/>
+            <v:rect id="_x0000_s1035" style="position:absolute;left:4646;top:2730;width:3082;height:2604" fillcolor="black [3213]" stroked="f" strokecolor="white [3212]" strokeweight="3pt">
+              <v:shadow type="perspective" color="#7f7f7f [1601]" opacity=".5" offset="1pt" offset2="-1pt"/>
+            </v:rect>
+            <v:rect id="_x0000_s1036" style="position:absolute;left:1803;top:1741;width:1296;height:4783" fillcolor="#d8d8d8 [2732]" strokecolor="black [3213]" strokeweight="1pt">
+              <v:fill color2="#ccc0d9 [1303]"/>
+              <v:shadow type="perspective" color="#3f3151 [1607]" opacity=".5" offset="1pt" offset2="-3pt"/>
+            </v:rect>
+            <v:rect id="_x0000_s1038" style="position:absolute;left:5293;top:2466;width:252;height:264" fillcolor="#c0504d [3205]" strokecolor="black [3213]"/>
+            <v:rect id="_x0000_s1039" style="position:absolute;left:5293;top:2202;width:252;height:264" fillcolor="#c0504d [3205]" strokecolor="black [3213]"/>
+            <v:rect id="_x0000_s1040" style="position:absolute;left:5293;top:1938;width:252;height:264" fillcolor="#c0504d [3205]" strokecolor="black [3213]"/>
+            <v:rect id="_x0000_s1041" style="position:absolute;left:4766;top:1741;width:252;height:264" fillcolor="#c0504d [3205]" strokecolor="black [3213]"/>
+            <v:rect id="_x0000_s1042" style="position:absolute;left:4766;top:2005;width:252;height:264" fillcolor="#8db3e2 [1311]" strokecolor="black [3213]"/>
+            <v:rect id="_x0000_s1043" style="position:absolute;left:4766;top:2269;width:252;height:264" fillcolor="#c0504d [3205]" strokecolor="black [3213]"/>
+            <v:rect id="_x0000_s1044" style="position:absolute;left:4394;top:2730;width:252;height:264" fillcolor="#8db3e2 [1311]" strokecolor="black [3213]"/>
+            <v:rect id="_x0000_s1045" style="position:absolute;left:4142;top:2730;width:252;height:264" fillcolor="#f2f2f2 [3052]" strokecolor="black [3213]"/>
+            <v:rect id="_x0000_s1048" style="position:absolute;left:3890;top:2730;width:252;height:264" fillcolor="#c0504d [3205]" strokecolor="black [3213]"/>
+            <v:rect id="_x0000_s1049" style="position:absolute;left:3519;top:3266;width:252;height:264" fillcolor="#8db3e2 [1311]" strokecolor="black [3213]"/>
+            <v:rect id="_x0000_s1050" style="position:absolute;left:3771;top:3266;width:252;height:264" fillcolor="#c0504d [3205]" strokecolor="black [3213]"/>
+            <v:shapetype id="_x0000_t202" coordsize="21600,21600" o:spt="202" path="m,l,21600r21600,l21600,xe">
+              <v:stroke joinstyle="miter"/>
+              <v:path gradientshapeok="t" o:connecttype="rect"/>
+            </v:shapetype>
+            <v:shape id="_x0000_s1051" type="#_x0000_t202" style="position:absolute;left:7749;top:1742;width:1717;height:528" filled="f" fillcolor="white [3212]" stroked="f" strokecolor="white [3212]">
+              <v:textbox style="mso-next-textbox:#_x0000_s1051">
+                <w:txbxContent>
+                  <w:p>
+                    <w:r>
+                      <w:t>Choix des tours</w:t>
+                    </w:r>
+                  </w:p>
+                </w:txbxContent>
+              </v:textbox>
+            </v:shape>
+            <v:oval id="_x0000_s1052" style="position:absolute;left:6602;top:2076;width:159;height:159" fillcolor="yellow"/>
+            <v:oval id="_x0000_s1053" style="position:absolute;left:5788;top:1846;width:159;height:159" fillcolor="yellow"/>
+            <v:oval id="_x0000_s1054" style="position:absolute;left:5386;top:1779;width:159;height:159" fillcolor="yellow"/>
+            <v:oval id="_x0000_s1055" style="position:absolute;left:5069;top:2202;width:159;height:159" fillcolor="yellow"/>
+            <v:oval id="_x0000_s1056" style="position:absolute;left:4487;top:2533;width:159;height:159" fillcolor="yellow"/>
+            <v:oval id="_x0000_s1057" style="position:absolute;left:3771;top:2519;width:159;height:159" fillcolor="yellow"/>
+            <v:oval id="_x0000_s1058" style="position:absolute;left:3731;top:2994;width:159;height:159" fillcolor="yellow"/>
+            <v:oval id="_x0000_s1059" style="position:absolute;left:4086;top:3266;width:159;height:159" fillcolor="yellow"/>
+            <v:shape id="_x0000_s1061" style="position:absolute;left:3719;top:1799;width:3850;height:4100" coordsize="3850,4100" path="m3621,562c2941,328,2262,94,1901,47,1540,,1531,174,1452,277v-79,103,-2,300,-28,390c1398,757,1424,795,1299,819v-125,24,-443,-6,-624,-9c494,807,315,780,211,800,107,820,79,856,52,931v-27,75,-52,248,,318c104,1319,305,1265,367,1354v62,89,47,35,56,428c432,2175,242,3338,423,3715v181,377,570,275,1086,330c2025,4100,3186,4055,3518,4045v332,-10,157,-34,-18,-58e" filled="f">
+              <v:stroke dashstyle="dash"/>
+              <v:path arrowok="t"/>
+            </v:shape>
+            <v:oval id="_x0000_s1062" style="position:absolute;left:7089;top:2140;width:480;height:467" fillcolor="#00b050"/>
+            <v:oval id="_x0000_s1063" style="position:absolute;left:7089;top:5597;width:500;height:487" fillcolor="#c0504d [3205]" strokecolor="black [3213]"/>
+            <v:shape id="_x0000_s1065" type="#_x0000_t202" style="position:absolute;left:6856;top:1779;width:972;height:379" filled="f" fillcolor="white [3212]" stroked="f" strokecolor="white [3212]">
+              <v:textbox style="mso-next-textbox:#_x0000_s1065">
+                <w:txbxContent>
+                  <w:p>
+                    <w:r>
+                      <w:t>Départ</w:t>
+                    </w:r>
+                  </w:p>
+                </w:txbxContent>
+              </v:textbox>
+            </v:shape>
+            <v:shape id="_x0000_s1066" type="#_x0000_t202" style="position:absolute;left:6856;top:6006;width:972;height:379" filled="f" fillcolor="white [3212]" stroked="f" strokecolor="white [3212]">
+              <v:textbox style="mso-next-textbox:#_x0000_s1066">
+                <w:txbxContent>
+                  <w:p>
+                    <w:r>
+                      <w:t>Arrivée</w:t>
+                    </w:r>
+                  </w:p>
+                </w:txbxContent>
+              </v:textbox>
+            </v:shape>
+            <v:rect id="_x0000_s1067" style="position:absolute;left:4394;top:5070;width:252;height:264" fillcolor="#c0504d [3205]" strokecolor="black [3213]"/>
+            <v:rect id="_x0000_s1068" style="position:absolute;left:4142;top:5070;width:252;height:264" fillcolor="#f2f2f2 [3052]" strokecolor="black [3213]"/>
+            <v:shape id="_x0000_s1069" type="#_x0000_t202" style="position:absolute;left:8419;top:2153;width:1648;height:577" filled="f" fillcolor="white [3212]" stroked="f" strokecolor="white [3212]">
+              <v:textbox style="mso-next-textbox:#_x0000_s1069">
+                <w:txbxContent>
+                  <w:p>
+                    <w:pPr>
+                      <w:pStyle w:val="Sansinterligne"/>
+                      <w:rPr>
+                        <w:sz w:val="18"/>
+                        <w:szCs w:val="18"/>
+                      </w:rPr>
+                    </w:pPr>
+                    <w:r>
+                      <w:rPr>
+                        <w:sz w:val="18"/>
+                        <w:szCs w:val="18"/>
+                      </w:rPr>
+                      <w:t>Dégats : 10</w:t>
+                    </w:r>
+                  </w:p>
+                  <w:p>
+                    <w:pPr>
+                      <w:pStyle w:val="Sansinterligne"/>
+                      <w:rPr>
+                        <w:sz w:val="18"/>
+                        <w:szCs w:val="18"/>
+                      </w:rPr>
+                    </w:pPr>
+                    <w:r>
+                      <w:rPr>
+                        <w:sz w:val="18"/>
+                        <w:szCs w:val="18"/>
+                      </w:rPr>
+                      <w:t xml:space="preserve">Cout     : </w:t>
+                    </w:r>
+                    <w:r>
+                      <w:rPr>
+                        <w:sz w:val="18"/>
+                        <w:szCs w:val="18"/>
+                      </w:rPr>
+                      <w:t>5</w:t>
+                    </w:r>
+                  </w:p>
+                  <w:p>
+                    <w:pPr>
+                      <w:rPr>
+                        <w:sz w:val="20"/>
+                        <w:szCs w:val="20"/>
+                      </w:rPr>
+                    </w:pPr>
+                  </w:p>
+                </w:txbxContent>
+              </v:textbox>
+            </v:shape>
+            <v:shape id="_x0000_s1070" type="#_x0000_t202" style="position:absolute;left:8419;top:2758;width:1648;height:577" filled="f" fillcolor="white [3212]" stroked="f" strokecolor="white [3212]">
+              <v:textbox style="mso-next-textbox:#_x0000_s1070">
+                <w:txbxContent>
+                  <w:p>
+                    <w:pPr>
+                      <w:pStyle w:val="Sansinterligne"/>
+                      <w:rPr>
+                        <w:sz w:val="18"/>
+                        <w:szCs w:val="18"/>
+                      </w:rPr>
+                    </w:pPr>
+                    <w:r>
+                      <w:rPr>
+                        <w:sz w:val="18"/>
+                        <w:szCs w:val="18"/>
+                      </w:rPr>
+                      <w:t xml:space="preserve">Dégats : </w:t>
+                    </w:r>
+                    <w:r>
+                      <w:rPr>
+                        <w:sz w:val="18"/>
+                        <w:szCs w:val="18"/>
+                      </w:rPr>
+                      <w:t>2</w:t>
+                    </w:r>
+                    <w:r>
+                      <w:rPr>
+                        <w:sz w:val="18"/>
+                        <w:szCs w:val="18"/>
+                      </w:rPr>
+                      <w:t>0</w:t>
+                    </w:r>
+                  </w:p>
+                  <w:p>
+                    <w:pPr>
+                      <w:pStyle w:val="Sansinterligne"/>
+                      <w:rPr>
+                        <w:sz w:val="18"/>
+                        <w:szCs w:val="18"/>
+                      </w:rPr>
+                    </w:pPr>
+                    <w:r>
+                      <w:rPr>
+                        <w:sz w:val="18"/>
+                        <w:szCs w:val="18"/>
+                      </w:rPr>
+                      <w:t xml:space="preserve">Cout     : </w:t>
+                    </w:r>
+                    <w:r>
+                      <w:rPr>
+                        <w:sz w:val="18"/>
+                        <w:szCs w:val="18"/>
+                      </w:rPr>
+                      <w:t>8</w:t>
+                    </w:r>
+                  </w:p>
+                  <w:p>
+                    <w:pPr>
+                      <w:rPr>
+                        <w:sz w:val="20"/>
+                        <w:szCs w:val="20"/>
+                      </w:rPr>
+                    </w:pPr>
+                  </w:p>
+                </w:txbxContent>
+              </v:textbox>
+            </v:shape>
+            <v:shape id="_x0000_s1071" type="#_x0000_t202" style="position:absolute;left:8419;top:3425;width:1648;height:577" filled="f" fillcolor="white [3212]" stroked="f" strokecolor="white [3212]">
+              <v:textbox style="mso-next-textbox:#_x0000_s1071">
+                <w:txbxContent>
+                  <w:p>
+                    <w:pPr>
+                      <w:pStyle w:val="Sansinterligne"/>
+                      <w:rPr>
+                        <w:sz w:val="18"/>
+                        <w:szCs w:val="18"/>
+                      </w:rPr>
+                    </w:pPr>
+                    <w:r>
+                      <w:rPr>
+                        <w:sz w:val="18"/>
+                        <w:szCs w:val="18"/>
+                      </w:rPr>
+                      <w:t xml:space="preserve">Dégats : </w:t>
+                    </w:r>
+                    <w:r>
+                      <w:rPr>
+                        <w:sz w:val="18"/>
+                        <w:szCs w:val="18"/>
+                      </w:rPr>
+                      <w:t>3</w:t>
+                    </w:r>
+                    <w:r>
+                      <w:rPr>
+                        <w:sz w:val="18"/>
+                        <w:szCs w:val="18"/>
+                      </w:rPr>
+                      <w:t>0</w:t>
+                    </w:r>
+                  </w:p>
+                  <w:p>
+                    <w:pPr>
+                      <w:pStyle w:val="Sansinterligne"/>
+                      <w:rPr>
+                        <w:sz w:val="18"/>
+                        <w:szCs w:val="18"/>
+                      </w:rPr>
+                    </w:pPr>
+                    <w:r>
+                      <w:rPr>
+                        <w:sz w:val="18"/>
+                        <w:szCs w:val="18"/>
+                      </w:rPr>
+                      <w:t xml:space="preserve">Cout     : </w:t>
+                    </w:r>
+                    <w:r>
+                      <w:rPr>
+                        <w:sz w:val="18"/>
+                        <w:szCs w:val="18"/>
+                      </w:rPr>
+                      <w:t>15</w:t>
+                    </w:r>
+                  </w:p>
+                  <w:p>
+                    <w:pPr>
+                      <w:rPr>
+                        <w:sz w:val="20"/>
+                        <w:szCs w:val="20"/>
+                      </w:rPr>
+                    </w:pPr>
+                  </w:p>
+                </w:txbxContent>
+              </v:textbox>
+            </v:shape>
+            <v:shape id="_x0000_s1073" type="#_x0000_t202" style="position:absolute;left:1802;top:1779;width:1717;height:528" filled="f" fillcolor="white [3212]" stroked="f" strokecolor="white [3212]">
+              <v:textbox style="mso-next-textbox:#_x0000_s1073">
+                <w:txbxContent>
+                  <w:p>
+                    <w:pPr>
+                      <w:rPr>
+                        <w:u w:val="single"/>
+                      </w:rPr>
+                    </w:pPr>
+                    <w:r>
+                      <w:rPr>
+                        <w:u w:val="single"/>
+                      </w:rPr>
+                      <w:t>L</w:t>
+                    </w:r>
+                    <w:r>
+                      <w:rPr>
+                        <w:u w:val="single"/>
+                      </w:rPr>
+                      <w:t>égende</w:t>
+                    </w:r>
+                  </w:p>
+                </w:txbxContent>
+              </v:textbox>
+            </v:shape>
+            <v:oval id="_x0000_s1074" style="position:absolute;left:1964;top:2374;width:159;height:159" fillcolor="yellow"/>
+            <v:shape id="_x0000_s1075" type="#_x0000_t202" style="position:absolute;left:2054;top:2230;width:1717;height:528" filled="f" fillcolor="white [3212]" stroked="f" strokecolor="white [3212]">
+              <v:textbox style="mso-next-textbox:#_x0000_s1075">
+                <w:txbxContent>
+                  <w:p>
+                    <w:r>
+                      <w:t>C</w:t>
+                    </w:r>
+                    <w:r>
+                      <w:t>réature</w:t>
+                    </w:r>
+                  </w:p>
+                </w:txbxContent>
+              </v:textbox>
+            </v:shape>
+            <v:rect id="_x0000_s1076" style="position:absolute;left:3099;top:1742;width:253;height:4782" fillcolor="black [3213]" stroked="f" strokecolor="white [3212]" strokeweight="3pt">
+              <v:shadow type="perspective" color="#7f7f7f [1601]" opacity=".5" offset="1pt" offset2="-1pt"/>
+            </v:rect>
+            <v:shape id="_x0000_s1077" type="#_x0000_t32" style="position:absolute;left:1900;top:3116;width:287;height:37;flip:x" o:connectortype="straight">
+              <v:stroke dashstyle="dash"/>
+            </v:shape>
+            <v:shape id="_x0000_s1078" type="#_x0000_t202" style="position:absolute;left:2123;top:2758;width:1225;height:865" filled="f" fillcolor="white [3212]" stroked="f" strokecolor="white [3212]">
+              <v:textbox style="mso-next-textbox:#_x0000_s1078">
+                <w:txbxContent>
+                  <w:p>
+                    <w:pPr>
+                      <w:pStyle w:val="Sansinterligne"/>
+                    </w:pPr>
+                    <w:r>
+                      <w:t>Chemin</w:t>
+                    </w:r>
+                  </w:p>
+                  <w:p>
+                    <w:pPr>
+                      <w:pStyle w:val="Sansinterligne"/>
+                    </w:pPr>
+                    <w:r>
+                      <w:t>op</w:t>
+                    </w:r>
+                    <w:r>
+                      <w:t>timal</w:t>
+                    </w:r>
+                  </w:p>
+                </w:txbxContent>
+              </v:textbox>
+            </v:shape>
+            <v:rect id="_x0000_s1079" style="position:absolute;left:1935;top:3599;width:252;height:264" fillcolor="#c0504d [3205]" strokecolor="black [3213]"/>
+            <v:shape id="_x0000_s1080" type="#_x0000_t202" style="position:absolute;left:2271;top:3530;width:886;height:466" filled="f" fillcolor="white [3212]" stroked="f" strokecolor="white [3212]">
+              <v:textbox style="mso-next-textbox:#_x0000_s1080">
+                <w:txbxContent>
+                  <w:p>
+                    <w:pPr>
+                      <w:pStyle w:val="Sansinterligne"/>
+                    </w:pPr>
+                    <w:r>
+                      <w:t>T</w:t>
+                    </w:r>
+                    <w:r>
+                      <w:t>our</w:t>
+                    </w:r>
+                  </w:p>
+                </w:txbxContent>
+              </v:textbox>
+            </v:shape>
+            <w10:wrap type="none"/>
+            <w10:anchorlock/>
+          </v:group>
+        </w:pict>
+      </w:r>
+    </w:p>
+    <w:p>
+      <w:pPr>
+        <w:pStyle w:val="Sansinterligne"/>
+        <w:jc w:val="center"/>
+        <w:rPr>
+          <w:rFonts w:asciiTheme="majorHAnsi" w:eastAsiaTheme="majorEastAsia" w:hAnsiTheme="majorHAnsi" w:cstheme="majorBidi"/>
+          <w:b/>
+          <w:bCs/>
+          <w:i/>
+          <w:sz w:val="28"/>
+          <w:szCs w:val="28"/>
+        </w:rPr>
+      </w:pPr>
+      <w:bookmarkStart w:id="2" w:name="_Toc246929076"/>
+      <w:r>
+        <w:rPr>
+          <w:i/>
+        </w:rPr>
+        <w:t>Schéma représentatif de l’application</w:t>
+      </w:r>
+    </w:p>
+    <w:p>
+      <w:pPr>
+        <w:spacing w:after="200"/>
+        <w:rPr>
+          <w:rFonts w:asciiTheme="majorHAnsi" w:eastAsiaTheme="majorEastAsia" w:hAnsiTheme="majorHAnsi" w:cstheme="majorBidi"/>
+          <w:b/>
+          <w:bCs/>
+          <w:sz w:val="28"/>
+          <w:szCs w:val="28"/>
+        </w:rPr>
+      </w:pPr>
       <w:r>
         <w:br w:type="page"/>
       </w:r>
@@ -1239,16 +1762,34 @@
     <w:p>
       <w:pPr>
         <w:pStyle w:val="Titre1"/>
-      </w:pPr>
-      <w:bookmarkStart w:id="2" w:name="_Toc246929076"/>
+        <w:numPr>
+          <w:ilvl w:val="0"/>
+          <w:numId w:val="0"/>
+        </w:numPr>
+        <w:ind w:left="357"/>
+      </w:pPr>
+    </w:p>
+    <w:p>
+      <w:pPr>
+        <w:pStyle w:val="Titre1"/>
+      </w:pPr>
       <w:r>
-        <w:lastRenderedPageBreak/>
         <w:t>Technologies utilisée</w:t>
       </w:r>
       <w:r>
         <w:t>s</w:t>
       </w:r>
       <w:bookmarkEnd w:id="2"/>
+    </w:p>
+    <w:p>
+      <w:pPr>
+        <w:pStyle w:val="Titre2"/>
+        <w:numPr>
+          <w:ilvl w:val="0"/>
+          <w:numId w:val="0"/>
+        </w:numPr>
+        <w:ind w:left="924"/>
+      </w:pPr>
     </w:p>
     <w:p>
       <w:pPr>
@@ -1348,6 +1889,12 @@
         <w:pStyle w:val="Sansinterligne"/>
         <w:ind w:left="924" w:firstLine="352"/>
       </w:pPr>
+    </w:p>
+    <w:p>
+      <w:pPr>
+        <w:pStyle w:val="Sansinterligne"/>
+        <w:ind w:left="924" w:firstLine="352"/>
+      </w:pPr>
       <w:r>
         <w:t>Nous veillerons également à respecter les principes de la Programmation orientée objet qui nous ont été enseignés dans un cours parallèle.</w:t>
       </w:r>
@@ -1366,10 +1913,41 @@
     </w:p>
     <w:p>
       <w:pPr>
-        <w:pStyle w:val="Titre1"/>
+        <w:rPr>
+          <w:rFonts w:asciiTheme="majorHAnsi" w:eastAsiaTheme="majorEastAsia" w:hAnsiTheme="majorHAnsi" w:cstheme="majorBidi"/>
+          <w:b/>
+          <w:bCs/>
+          <w:sz w:val="28"/>
+          <w:szCs w:val="28"/>
+        </w:rPr>
       </w:pPr>
       <w:bookmarkStart w:id="6" w:name="_Toc246929080"/>
       <w:r>
+        <w:br w:type="page"/>
+      </w:r>
+    </w:p>
+    <w:p>
+      <w:pPr>
+        <w:pStyle w:val="Titre1"/>
+        <w:sectPr>
+          <w:headerReference w:type="default" r:id="rId10"/>
+          <w:footerReference w:type="default" r:id="rId11"/>
+          <w:headerReference w:type="first" r:id="rId12"/>
+          <w:pgSz w:w="11906" w:h="16838"/>
+          <w:pgMar w:top="1417" w:right="1417" w:bottom="1417" w:left="1417" w:header="708" w:footer="708" w:gutter="0"/>
+          <w:pgNumType w:start="0"/>
+          <w:cols w:space="708"/>
+          <w:titlePg/>
+          <w:docGrid w:linePitch="360"/>
+        </w:sectPr>
+      </w:pPr>
+    </w:p>
+    <w:p>
+      <w:pPr>
+        <w:pStyle w:val="Titre1"/>
+      </w:pPr>
+      <w:r>
+        <w:lastRenderedPageBreak/>
         <w:t>Planification</w:t>
       </w:r>
       <w:bookmarkEnd w:id="6"/>
@@ -1403,12 +1981,2823 @@
         <w:pStyle w:val="Sansinterligne"/>
       </w:pPr>
     </w:p>
+    <w:tbl>
+      <w:tblPr>
+        <w:tblW w:w="13946" w:type="dxa"/>
+        <w:tblInd w:w="55" w:type="dxa"/>
+        <w:tblCellMar>
+          <w:left w:w="70" w:type="dxa"/>
+          <w:right w:w="70" w:type="dxa"/>
+        </w:tblCellMar>
+        <w:tblLook w:val="04A0"/>
+      </w:tblPr>
+      <w:tblGrid>
+        <w:gridCol w:w="2638"/>
+        <w:gridCol w:w="1131"/>
+        <w:gridCol w:w="1131"/>
+        <w:gridCol w:w="768"/>
+        <w:gridCol w:w="768"/>
+        <w:gridCol w:w="1372"/>
+        <w:gridCol w:w="1372"/>
+        <w:gridCol w:w="1374"/>
+        <w:gridCol w:w="741"/>
+        <w:gridCol w:w="1326"/>
+        <w:gridCol w:w="1326"/>
+      </w:tblGrid>
+      <w:tr>
+        <w:trPr>
+          <w:trHeight w:val="338"/>
+        </w:trPr>
+        <w:tc>
+          <w:tcPr>
+            <w:tcW w:w="2638" w:type="dxa"/>
+            <w:tcBorders>
+              <w:top w:val="single" w:sz="4" w:space="0" w:color="EEECE1"/>
+              <w:left w:val="single" w:sz="4" w:space="0" w:color="EEECE1"/>
+              <w:bottom w:val="single" w:sz="4" w:space="0" w:color="EEECE1"/>
+              <w:right w:val="single" w:sz="4" w:space="0" w:color="EEECE1"/>
+            </w:tcBorders>
+            <w:shd w:val="clear" w:color="auto" w:fill="auto"/>
+            <w:noWrap/>
+            <w:vAlign w:val="bottom"/>
+            <w:hideMark/>
+          </w:tcPr>
+          <w:p>
+            <w:pPr>
+              <w:spacing w:line="240" w:lineRule="auto"/>
+              <w:rPr>
+                <w:rFonts w:ascii="Calibri" w:eastAsia="Times New Roman" w:hAnsi="Calibri" w:cs="Calibri"/>
+                <w:color w:val="000000"/>
+                <w:lang w:eastAsia="fr-CH"/>
+              </w:rPr>
+            </w:pPr>
+            <w:r>
+              <w:rPr>
+                <w:rFonts w:ascii="Calibri" w:eastAsia="Times New Roman" w:hAnsi="Calibri" w:cs="Calibri"/>
+                <w:color w:val="000000"/>
+                <w:lang w:eastAsia="fr-CH"/>
+              </w:rPr>
+              <w:t> </w:t>
+            </w:r>
+          </w:p>
+        </w:tc>
+        <w:tc>
+          <w:tcPr>
+            <w:tcW w:w="2262" w:type="dxa"/>
+            <w:gridSpan w:val="2"/>
+            <w:tcBorders>
+              <w:top w:val="single" w:sz="4" w:space="0" w:color="EEECE1"/>
+              <w:left w:val="nil"/>
+              <w:bottom w:val="single" w:sz="4" w:space="0" w:color="EEECE1"/>
+              <w:right w:val="single" w:sz="4" w:space="0" w:color="EEECE1"/>
+            </w:tcBorders>
+            <w:shd w:val="clear" w:color="000000" w:fill="EEECE1"/>
+            <w:noWrap/>
+            <w:vAlign w:val="center"/>
+            <w:hideMark/>
+          </w:tcPr>
+          <w:p>
+            <w:pPr>
+              <w:spacing w:line="240" w:lineRule="auto"/>
+              <w:jc w:val="center"/>
+              <w:rPr>
+                <w:rFonts w:ascii="Calibri" w:eastAsia="Times New Roman" w:hAnsi="Calibri" w:cs="Calibri"/>
+                <w:b/>
+                <w:bCs/>
+                <w:color w:val="000000"/>
+                <w:lang w:eastAsia="fr-CH"/>
+              </w:rPr>
+            </w:pPr>
+            <w:r>
+              <w:rPr>
+                <w:rFonts w:ascii="Calibri" w:eastAsia="Times New Roman" w:hAnsi="Calibri" w:cs="Calibri"/>
+                <w:b/>
+                <w:bCs/>
+                <w:color w:val="000000"/>
+                <w:lang w:eastAsia="fr-CH"/>
+              </w:rPr>
+              <w:t>nov.09</w:t>
+            </w:r>
+          </w:p>
+        </w:tc>
+        <w:tc>
+          <w:tcPr>
+            <w:tcW w:w="5654" w:type="dxa"/>
+            <w:gridSpan w:val="5"/>
+            <w:tcBorders>
+              <w:top w:val="single" w:sz="4" w:space="0" w:color="EEECE1"/>
+              <w:left w:val="nil"/>
+              <w:bottom w:val="single" w:sz="4" w:space="0" w:color="EEECE1"/>
+              <w:right w:val="single" w:sz="4" w:space="0" w:color="EEECE1"/>
+            </w:tcBorders>
+            <w:shd w:val="clear" w:color="000000" w:fill="EEECE1"/>
+            <w:noWrap/>
+            <w:vAlign w:val="center"/>
+            <w:hideMark/>
+          </w:tcPr>
+          <w:p>
+            <w:pPr>
+              <w:spacing w:line="240" w:lineRule="auto"/>
+              <w:jc w:val="center"/>
+              <w:rPr>
+                <w:rFonts w:ascii="Calibri" w:eastAsia="Times New Roman" w:hAnsi="Calibri" w:cs="Calibri"/>
+                <w:b/>
+                <w:bCs/>
+                <w:color w:val="000000"/>
+                <w:lang w:eastAsia="fr-CH"/>
+              </w:rPr>
+            </w:pPr>
+            <w:r>
+              <w:rPr>
+                <w:rFonts w:ascii="Calibri" w:eastAsia="Times New Roman" w:hAnsi="Calibri" w:cs="Calibri"/>
+                <w:b/>
+                <w:bCs/>
+                <w:color w:val="000000"/>
+                <w:lang w:eastAsia="fr-CH"/>
+              </w:rPr>
+              <w:t>déc.09</w:t>
+            </w:r>
+          </w:p>
+        </w:tc>
+        <w:tc>
+          <w:tcPr>
+            <w:tcW w:w="3392" w:type="dxa"/>
+            <w:gridSpan w:val="3"/>
+            <w:tcBorders>
+              <w:top w:val="single" w:sz="4" w:space="0" w:color="EEECE1"/>
+              <w:left w:val="nil"/>
+              <w:bottom w:val="single" w:sz="4" w:space="0" w:color="EEECE1"/>
+              <w:right w:val="single" w:sz="4" w:space="0" w:color="EEECE1"/>
+            </w:tcBorders>
+            <w:shd w:val="clear" w:color="000000" w:fill="EEECE1"/>
+            <w:noWrap/>
+            <w:vAlign w:val="center"/>
+            <w:hideMark/>
+          </w:tcPr>
+          <w:p>
+            <w:pPr>
+              <w:spacing w:line="240" w:lineRule="auto"/>
+              <w:jc w:val="center"/>
+              <w:rPr>
+                <w:rFonts w:ascii="Calibri" w:eastAsia="Times New Roman" w:hAnsi="Calibri" w:cs="Calibri"/>
+                <w:b/>
+                <w:bCs/>
+                <w:color w:val="000000"/>
+                <w:lang w:eastAsia="fr-CH"/>
+              </w:rPr>
+            </w:pPr>
+            <w:r>
+              <w:rPr>
+                <w:rFonts w:ascii="Calibri" w:eastAsia="Times New Roman" w:hAnsi="Calibri" w:cs="Calibri"/>
+                <w:b/>
+                <w:bCs/>
+                <w:color w:val="000000"/>
+                <w:lang w:eastAsia="fr-CH"/>
+              </w:rPr>
+              <w:t>janv.10</w:t>
+            </w:r>
+          </w:p>
+        </w:tc>
+      </w:tr>
+      <w:tr>
+        <w:trPr>
+          <w:trHeight w:val="338"/>
+        </w:trPr>
+        <w:tc>
+          <w:tcPr>
+            <w:tcW w:w="2638" w:type="dxa"/>
+            <w:tcBorders>
+              <w:top w:val="nil"/>
+              <w:left w:val="single" w:sz="4" w:space="0" w:color="EEECE1"/>
+              <w:bottom w:val="single" w:sz="4" w:space="0" w:color="EEECE1"/>
+              <w:right w:val="single" w:sz="4" w:space="0" w:color="EEECE1"/>
+            </w:tcBorders>
+            <w:shd w:val="clear" w:color="000000" w:fill="EEECE1"/>
+            <w:noWrap/>
+            <w:vAlign w:val="bottom"/>
+            <w:hideMark/>
+          </w:tcPr>
+          <w:p>
+            <w:pPr>
+              <w:spacing w:line="240" w:lineRule="auto"/>
+              <w:rPr>
+                <w:rFonts w:ascii="Calibri" w:eastAsia="Times New Roman" w:hAnsi="Calibri" w:cs="Calibri"/>
+                <w:b/>
+                <w:bCs/>
+                <w:color w:val="000000"/>
+                <w:lang w:eastAsia="fr-CH"/>
+              </w:rPr>
+            </w:pPr>
+            <w:r>
+              <w:rPr>
+                <w:rFonts w:ascii="Calibri" w:eastAsia="Times New Roman" w:hAnsi="Calibri" w:cs="Calibri"/>
+                <w:b/>
+                <w:bCs/>
+                <w:color w:val="000000"/>
+                <w:lang w:eastAsia="fr-CH"/>
+              </w:rPr>
+              <w:t>Taches</w:t>
+            </w:r>
+          </w:p>
+        </w:tc>
+        <w:tc>
+          <w:tcPr>
+            <w:tcW w:w="1131" w:type="dxa"/>
+            <w:tcBorders>
+              <w:top w:val="nil"/>
+              <w:left w:val="nil"/>
+              <w:bottom w:val="single" w:sz="4" w:space="0" w:color="EEECE1"/>
+              <w:right w:val="single" w:sz="4" w:space="0" w:color="EEECE1"/>
+            </w:tcBorders>
+            <w:shd w:val="clear" w:color="000000" w:fill="EEECE1"/>
+            <w:noWrap/>
+            <w:vAlign w:val="center"/>
+            <w:hideMark/>
+          </w:tcPr>
+          <w:p>
+            <w:pPr>
+              <w:spacing w:line="240" w:lineRule="auto"/>
+              <w:jc w:val="center"/>
+              <w:rPr>
+                <w:rFonts w:ascii="Calibri" w:eastAsia="Times New Roman" w:hAnsi="Calibri" w:cs="Calibri"/>
+                <w:b/>
+                <w:bCs/>
+                <w:color w:val="000000"/>
+                <w:lang w:eastAsia="fr-CH"/>
+              </w:rPr>
+            </w:pPr>
+            <w:r>
+              <w:rPr>
+                <w:rFonts w:ascii="Calibri" w:eastAsia="Times New Roman" w:hAnsi="Calibri" w:cs="Calibri"/>
+                <w:b/>
+                <w:bCs/>
+                <w:color w:val="000000"/>
+                <w:lang w:eastAsia="fr-CH"/>
+              </w:rPr>
+              <w:t>18</w:t>
+            </w:r>
+          </w:p>
+        </w:tc>
+        <w:tc>
+          <w:tcPr>
+            <w:tcW w:w="1131" w:type="dxa"/>
+            <w:tcBorders>
+              <w:top w:val="nil"/>
+              <w:left w:val="nil"/>
+              <w:bottom w:val="single" w:sz="4" w:space="0" w:color="EEECE1"/>
+              <w:right w:val="single" w:sz="4" w:space="0" w:color="EEECE1"/>
+            </w:tcBorders>
+            <w:shd w:val="clear" w:color="000000" w:fill="EEECE1"/>
+            <w:noWrap/>
+            <w:vAlign w:val="center"/>
+            <w:hideMark/>
+          </w:tcPr>
+          <w:p>
+            <w:pPr>
+              <w:spacing w:line="240" w:lineRule="auto"/>
+              <w:jc w:val="center"/>
+              <w:rPr>
+                <w:rFonts w:ascii="Calibri" w:eastAsia="Times New Roman" w:hAnsi="Calibri" w:cs="Calibri"/>
+                <w:b/>
+                <w:bCs/>
+                <w:color w:val="000000"/>
+                <w:lang w:eastAsia="fr-CH"/>
+              </w:rPr>
+            </w:pPr>
+            <w:r>
+              <w:rPr>
+                <w:rFonts w:ascii="Calibri" w:eastAsia="Times New Roman" w:hAnsi="Calibri" w:cs="Calibri"/>
+                <w:b/>
+                <w:bCs/>
+                <w:color w:val="000000"/>
+                <w:lang w:eastAsia="fr-CH"/>
+              </w:rPr>
+              <w:t>25</w:t>
+            </w:r>
+          </w:p>
+        </w:tc>
+        <w:tc>
+          <w:tcPr>
+            <w:tcW w:w="768" w:type="dxa"/>
+            <w:tcBorders>
+              <w:top w:val="nil"/>
+              <w:left w:val="nil"/>
+              <w:bottom w:val="single" w:sz="4" w:space="0" w:color="EEECE1"/>
+              <w:right w:val="single" w:sz="4" w:space="0" w:color="EEECE1"/>
+            </w:tcBorders>
+            <w:shd w:val="clear" w:color="000000" w:fill="EEECE1"/>
+            <w:noWrap/>
+            <w:vAlign w:val="center"/>
+            <w:hideMark/>
+          </w:tcPr>
+          <w:p>
+            <w:pPr>
+              <w:spacing w:line="240" w:lineRule="auto"/>
+              <w:jc w:val="center"/>
+              <w:rPr>
+                <w:rFonts w:ascii="Calibri" w:eastAsia="Times New Roman" w:hAnsi="Calibri" w:cs="Calibri"/>
+                <w:b/>
+                <w:bCs/>
+                <w:color w:val="000000"/>
+                <w:lang w:eastAsia="fr-CH"/>
+              </w:rPr>
+            </w:pPr>
+            <w:r>
+              <w:rPr>
+                <w:rFonts w:ascii="Calibri" w:eastAsia="Times New Roman" w:hAnsi="Calibri" w:cs="Calibri"/>
+                <w:b/>
+                <w:bCs/>
+                <w:color w:val="000000"/>
+                <w:lang w:eastAsia="fr-CH"/>
+              </w:rPr>
+              <w:t>2</w:t>
+            </w:r>
+          </w:p>
+        </w:tc>
+        <w:tc>
+          <w:tcPr>
+            <w:tcW w:w="768" w:type="dxa"/>
+            <w:tcBorders>
+              <w:top w:val="nil"/>
+              <w:left w:val="nil"/>
+              <w:bottom w:val="single" w:sz="4" w:space="0" w:color="EEECE1"/>
+              <w:right w:val="single" w:sz="4" w:space="0" w:color="EEECE1"/>
+            </w:tcBorders>
+            <w:shd w:val="clear" w:color="000000" w:fill="EEECE1"/>
+            <w:noWrap/>
+            <w:vAlign w:val="center"/>
+            <w:hideMark/>
+          </w:tcPr>
+          <w:p>
+            <w:pPr>
+              <w:spacing w:line="240" w:lineRule="auto"/>
+              <w:jc w:val="center"/>
+              <w:rPr>
+                <w:rFonts w:ascii="Calibri" w:eastAsia="Times New Roman" w:hAnsi="Calibri" w:cs="Calibri"/>
+                <w:b/>
+                <w:bCs/>
+                <w:color w:val="000000"/>
+                <w:lang w:eastAsia="fr-CH"/>
+              </w:rPr>
+            </w:pPr>
+            <w:r>
+              <w:rPr>
+                <w:rFonts w:ascii="Calibri" w:eastAsia="Times New Roman" w:hAnsi="Calibri" w:cs="Calibri"/>
+                <w:b/>
+                <w:bCs/>
+                <w:color w:val="000000"/>
+                <w:lang w:eastAsia="fr-CH"/>
+              </w:rPr>
+              <w:t>9</w:t>
+            </w:r>
+          </w:p>
+        </w:tc>
+        <w:tc>
+          <w:tcPr>
+            <w:tcW w:w="1372" w:type="dxa"/>
+            <w:tcBorders>
+              <w:top w:val="nil"/>
+              <w:left w:val="nil"/>
+              <w:bottom w:val="single" w:sz="4" w:space="0" w:color="EEECE1"/>
+              <w:right w:val="single" w:sz="4" w:space="0" w:color="EEECE1"/>
+            </w:tcBorders>
+            <w:shd w:val="clear" w:color="000000" w:fill="EEECE1"/>
+            <w:noWrap/>
+            <w:vAlign w:val="center"/>
+            <w:hideMark/>
+          </w:tcPr>
+          <w:p>
+            <w:pPr>
+              <w:spacing w:line="240" w:lineRule="auto"/>
+              <w:jc w:val="center"/>
+              <w:rPr>
+                <w:rFonts w:ascii="Calibri" w:eastAsia="Times New Roman" w:hAnsi="Calibri" w:cs="Calibri"/>
+                <w:b/>
+                <w:bCs/>
+                <w:color w:val="000000"/>
+                <w:lang w:eastAsia="fr-CH"/>
+              </w:rPr>
+            </w:pPr>
+            <w:r>
+              <w:rPr>
+                <w:rFonts w:ascii="Calibri" w:eastAsia="Times New Roman" w:hAnsi="Calibri" w:cs="Calibri"/>
+                <w:b/>
+                <w:bCs/>
+                <w:color w:val="000000"/>
+                <w:lang w:eastAsia="fr-CH"/>
+              </w:rPr>
+              <w:t>16</w:t>
+            </w:r>
+          </w:p>
+        </w:tc>
+        <w:tc>
+          <w:tcPr>
+            <w:tcW w:w="1372" w:type="dxa"/>
+            <w:tcBorders>
+              <w:top w:val="nil"/>
+              <w:left w:val="nil"/>
+              <w:bottom w:val="single" w:sz="4" w:space="0" w:color="EEECE1"/>
+              <w:right w:val="single" w:sz="4" w:space="0" w:color="EEECE1"/>
+            </w:tcBorders>
+            <w:shd w:val="clear" w:color="000000" w:fill="EEECE1"/>
+            <w:noWrap/>
+            <w:vAlign w:val="center"/>
+            <w:hideMark/>
+          </w:tcPr>
+          <w:p>
+            <w:pPr>
+              <w:spacing w:line="240" w:lineRule="auto"/>
+              <w:jc w:val="center"/>
+              <w:rPr>
+                <w:rFonts w:ascii="Calibri" w:eastAsia="Times New Roman" w:hAnsi="Calibri" w:cs="Calibri"/>
+                <w:b/>
+                <w:bCs/>
+                <w:color w:val="000000"/>
+                <w:lang w:eastAsia="fr-CH"/>
+              </w:rPr>
+            </w:pPr>
+            <w:r>
+              <w:rPr>
+                <w:rFonts w:ascii="Calibri" w:eastAsia="Times New Roman" w:hAnsi="Calibri" w:cs="Calibri"/>
+                <w:b/>
+                <w:bCs/>
+                <w:color w:val="000000"/>
+                <w:lang w:eastAsia="fr-CH"/>
+              </w:rPr>
+              <w:t>23</w:t>
+            </w:r>
+          </w:p>
+        </w:tc>
+        <w:tc>
+          <w:tcPr>
+            <w:tcW w:w="1372" w:type="dxa"/>
+            <w:tcBorders>
+              <w:top w:val="nil"/>
+              <w:left w:val="nil"/>
+              <w:bottom w:val="single" w:sz="4" w:space="0" w:color="EEECE1"/>
+              <w:right w:val="single" w:sz="4" w:space="0" w:color="EEECE1"/>
+            </w:tcBorders>
+            <w:shd w:val="clear" w:color="000000" w:fill="EEECE1"/>
+            <w:noWrap/>
+            <w:vAlign w:val="center"/>
+            <w:hideMark/>
+          </w:tcPr>
+          <w:p>
+            <w:pPr>
+              <w:spacing w:line="240" w:lineRule="auto"/>
+              <w:jc w:val="center"/>
+              <w:rPr>
+                <w:rFonts w:ascii="Calibri" w:eastAsia="Times New Roman" w:hAnsi="Calibri" w:cs="Calibri"/>
+                <w:b/>
+                <w:bCs/>
+                <w:color w:val="000000"/>
+                <w:lang w:eastAsia="fr-CH"/>
+              </w:rPr>
+            </w:pPr>
+            <w:r>
+              <w:rPr>
+                <w:rFonts w:ascii="Calibri" w:eastAsia="Times New Roman" w:hAnsi="Calibri" w:cs="Calibri"/>
+                <w:b/>
+                <w:bCs/>
+                <w:color w:val="000000"/>
+                <w:lang w:eastAsia="fr-CH"/>
+              </w:rPr>
+              <w:t>30</w:t>
+            </w:r>
+          </w:p>
+        </w:tc>
+        <w:tc>
+          <w:tcPr>
+            <w:tcW w:w="741" w:type="dxa"/>
+            <w:tcBorders>
+              <w:top w:val="nil"/>
+              <w:left w:val="nil"/>
+              <w:bottom w:val="single" w:sz="4" w:space="0" w:color="EEECE1"/>
+              <w:right w:val="single" w:sz="4" w:space="0" w:color="EEECE1"/>
+            </w:tcBorders>
+            <w:shd w:val="clear" w:color="000000" w:fill="EEECE1"/>
+            <w:noWrap/>
+            <w:vAlign w:val="center"/>
+            <w:hideMark/>
+          </w:tcPr>
+          <w:p>
+            <w:pPr>
+              <w:spacing w:line="240" w:lineRule="auto"/>
+              <w:jc w:val="center"/>
+              <w:rPr>
+                <w:rFonts w:ascii="Calibri" w:eastAsia="Times New Roman" w:hAnsi="Calibri" w:cs="Calibri"/>
+                <w:b/>
+                <w:bCs/>
+                <w:color w:val="000000"/>
+                <w:lang w:eastAsia="fr-CH"/>
+              </w:rPr>
+            </w:pPr>
+            <w:r>
+              <w:rPr>
+                <w:rFonts w:ascii="Calibri" w:eastAsia="Times New Roman" w:hAnsi="Calibri" w:cs="Calibri"/>
+                <w:b/>
+                <w:bCs/>
+                <w:color w:val="000000"/>
+                <w:lang w:eastAsia="fr-CH"/>
+              </w:rPr>
+              <w:t>6</w:t>
+            </w:r>
+          </w:p>
+        </w:tc>
+        <w:tc>
+          <w:tcPr>
+            <w:tcW w:w="1326" w:type="dxa"/>
+            <w:tcBorders>
+              <w:top w:val="nil"/>
+              <w:left w:val="nil"/>
+              <w:bottom w:val="single" w:sz="4" w:space="0" w:color="EEECE1"/>
+              <w:right w:val="single" w:sz="4" w:space="0" w:color="EEECE1"/>
+            </w:tcBorders>
+            <w:shd w:val="clear" w:color="000000" w:fill="EEECE1"/>
+            <w:noWrap/>
+            <w:vAlign w:val="center"/>
+            <w:hideMark/>
+          </w:tcPr>
+          <w:p>
+            <w:pPr>
+              <w:spacing w:line="240" w:lineRule="auto"/>
+              <w:jc w:val="center"/>
+              <w:rPr>
+                <w:rFonts w:ascii="Calibri" w:eastAsia="Times New Roman" w:hAnsi="Calibri" w:cs="Calibri"/>
+                <w:b/>
+                <w:bCs/>
+                <w:color w:val="000000"/>
+                <w:lang w:eastAsia="fr-CH"/>
+              </w:rPr>
+            </w:pPr>
+            <w:r>
+              <w:rPr>
+                <w:rFonts w:ascii="Calibri" w:eastAsia="Times New Roman" w:hAnsi="Calibri" w:cs="Calibri"/>
+                <w:b/>
+                <w:bCs/>
+                <w:color w:val="000000"/>
+                <w:lang w:eastAsia="fr-CH"/>
+              </w:rPr>
+              <w:t>13</w:t>
+            </w:r>
+          </w:p>
+        </w:tc>
+        <w:tc>
+          <w:tcPr>
+            <w:tcW w:w="1326" w:type="dxa"/>
+            <w:tcBorders>
+              <w:top w:val="nil"/>
+              <w:left w:val="nil"/>
+              <w:bottom w:val="single" w:sz="4" w:space="0" w:color="EEECE1"/>
+              <w:right w:val="single" w:sz="4" w:space="0" w:color="EEECE1"/>
+            </w:tcBorders>
+            <w:shd w:val="clear" w:color="000000" w:fill="EEECE1"/>
+            <w:noWrap/>
+            <w:vAlign w:val="center"/>
+            <w:hideMark/>
+          </w:tcPr>
+          <w:p>
+            <w:pPr>
+              <w:spacing w:line="240" w:lineRule="auto"/>
+              <w:jc w:val="center"/>
+              <w:rPr>
+                <w:rFonts w:ascii="Calibri" w:eastAsia="Times New Roman" w:hAnsi="Calibri" w:cs="Calibri"/>
+                <w:b/>
+                <w:bCs/>
+                <w:color w:val="000000"/>
+                <w:lang w:eastAsia="fr-CH"/>
+              </w:rPr>
+            </w:pPr>
+            <w:r>
+              <w:rPr>
+                <w:rFonts w:ascii="Calibri" w:eastAsia="Times New Roman" w:hAnsi="Calibri" w:cs="Calibri"/>
+                <w:b/>
+                <w:bCs/>
+                <w:color w:val="000000"/>
+                <w:lang w:eastAsia="fr-CH"/>
+              </w:rPr>
+              <w:t>15</w:t>
+            </w:r>
+          </w:p>
+        </w:tc>
+      </w:tr>
+      <w:tr>
+        <w:trPr>
+          <w:trHeight w:val="338"/>
+        </w:trPr>
+        <w:tc>
+          <w:tcPr>
+            <w:tcW w:w="2638" w:type="dxa"/>
+            <w:tcBorders>
+              <w:top w:val="nil"/>
+              <w:left w:val="single" w:sz="4" w:space="0" w:color="EEECE1"/>
+              <w:bottom w:val="single" w:sz="4" w:space="0" w:color="EEECE1"/>
+              <w:right w:val="single" w:sz="4" w:space="0" w:color="EEECE1"/>
+            </w:tcBorders>
+            <w:shd w:val="clear" w:color="auto" w:fill="auto"/>
+            <w:noWrap/>
+            <w:vAlign w:val="bottom"/>
+            <w:hideMark/>
+          </w:tcPr>
+          <w:p>
+            <w:pPr>
+              <w:spacing w:line="240" w:lineRule="auto"/>
+              <w:rPr>
+                <w:rFonts w:ascii="Calibri" w:eastAsia="Times New Roman" w:hAnsi="Calibri" w:cs="Calibri"/>
+                <w:color w:val="000000"/>
+                <w:lang w:eastAsia="fr-CH"/>
+              </w:rPr>
+            </w:pPr>
+            <w:r>
+              <w:rPr>
+                <w:rFonts w:ascii="Calibri" w:eastAsia="Times New Roman" w:hAnsi="Calibri" w:cs="Calibri"/>
+                <w:color w:val="000000"/>
+                <w:lang w:eastAsia="fr-CH"/>
+              </w:rPr>
+              <w:t>Analyse préliminaire</w:t>
+            </w:r>
+          </w:p>
+        </w:tc>
+        <w:tc>
+          <w:tcPr>
+            <w:tcW w:w="1131" w:type="dxa"/>
+            <w:tcBorders>
+              <w:top w:val="nil"/>
+              <w:left w:val="nil"/>
+              <w:bottom w:val="single" w:sz="4" w:space="0" w:color="EEECE1"/>
+              <w:right w:val="single" w:sz="4" w:space="0" w:color="EEECE1"/>
+            </w:tcBorders>
+            <w:shd w:val="clear" w:color="000000" w:fill="A5A5A5"/>
+            <w:noWrap/>
+            <w:vAlign w:val="bottom"/>
+            <w:hideMark/>
+          </w:tcPr>
+          <w:p>
+            <w:pPr>
+              <w:spacing w:line="240" w:lineRule="auto"/>
+              <w:rPr>
+                <w:rFonts w:ascii="Calibri" w:eastAsia="Times New Roman" w:hAnsi="Calibri" w:cs="Calibri"/>
+                <w:color w:val="000000"/>
+                <w:lang w:eastAsia="fr-CH"/>
+              </w:rPr>
+            </w:pPr>
+            <w:r>
+              <w:rPr>
+                <w:rFonts w:ascii="Calibri" w:eastAsia="Times New Roman" w:hAnsi="Calibri" w:cs="Calibri"/>
+                <w:color w:val="000000"/>
+                <w:lang w:eastAsia="fr-CH"/>
+              </w:rPr>
+              <w:t> </w:t>
+            </w:r>
+          </w:p>
+        </w:tc>
+        <w:tc>
+          <w:tcPr>
+            <w:tcW w:w="1131" w:type="dxa"/>
+            <w:tcBorders>
+              <w:top w:val="nil"/>
+              <w:left w:val="nil"/>
+              <w:bottom w:val="single" w:sz="4" w:space="0" w:color="EEECE1"/>
+              <w:right w:val="single" w:sz="4" w:space="0" w:color="EEECE1"/>
+            </w:tcBorders>
+            <w:shd w:val="clear" w:color="000000" w:fill="A5A5A5"/>
+            <w:noWrap/>
+            <w:vAlign w:val="bottom"/>
+            <w:hideMark/>
+          </w:tcPr>
+          <w:p>
+            <w:pPr>
+              <w:spacing w:line="240" w:lineRule="auto"/>
+              <w:rPr>
+                <w:rFonts w:ascii="Calibri" w:eastAsia="Times New Roman" w:hAnsi="Calibri" w:cs="Calibri"/>
+                <w:color w:val="000000"/>
+                <w:lang w:eastAsia="fr-CH"/>
+              </w:rPr>
+            </w:pPr>
+            <w:r>
+              <w:rPr>
+                <w:rFonts w:ascii="Calibri" w:eastAsia="Times New Roman" w:hAnsi="Calibri" w:cs="Calibri"/>
+                <w:color w:val="000000"/>
+                <w:lang w:eastAsia="fr-CH"/>
+              </w:rPr>
+              <w:t> </w:t>
+            </w:r>
+          </w:p>
+        </w:tc>
+        <w:tc>
+          <w:tcPr>
+            <w:tcW w:w="768" w:type="dxa"/>
+            <w:tcBorders>
+              <w:top w:val="nil"/>
+              <w:left w:val="nil"/>
+              <w:bottom w:val="single" w:sz="4" w:space="0" w:color="EEECE1"/>
+              <w:right w:val="single" w:sz="4" w:space="0" w:color="EEECE1"/>
+            </w:tcBorders>
+            <w:shd w:val="clear" w:color="000000" w:fill="A5A5A5"/>
+            <w:noWrap/>
+            <w:vAlign w:val="bottom"/>
+            <w:hideMark/>
+          </w:tcPr>
+          <w:p>
+            <w:pPr>
+              <w:spacing w:line="240" w:lineRule="auto"/>
+              <w:rPr>
+                <w:rFonts w:ascii="Calibri" w:eastAsia="Times New Roman" w:hAnsi="Calibri" w:cs="Calibri"/>
+                <w:color w:val="000000"/>
+                <w:lang w:eastAsia="fr-CH"/>
+              </w:rPr>
+            </w:pPr>
+            <w:r>
+              <w:rPr>
+                <w:rFonts w:ascii="Calibri" w:eastAsia="Times New Roman" w:hAnsi="Calibri" w:cs="Calibri"/>
+                <w:color w:val="000000"/>
+                <w:lang w:eastAsia="fr-CH"/>
+              </w:rPr>
+              <w:t> </w:t>
+            </w:r>
+          </w:p>
+        </w:tc>
+        <w:tc>
+          <w:tcPr>
+            <w:tcW w:w="768" w:type="dxa"/>
+            <w:tcBorders>
+              <w:top w:val="nil"/>
+              <w:left w:val="nil"/>
+              <w:bottom w:val="single" w:sz="4" w:space="0" w:color="EEECE1"/>
+              <w:right w:val="single" w:sz="4" w:space="0" w:color="EEECE1"/>
+            </w:tcBorders>
+            <w:shd w:val="clear" w:color="auto" w:fill="auto"/>
+            <w:noWrap/>
+            <w:vAlign w:val="bottom"/>
+            <w:hideMark/>
+          </w:tcPr>
+          <w:p>
+            <w:pPr>
+              <w:spacing w:line="240" w:lineRule="auto"/>
+              <w:rPr>
+                <w:rFonts w:ascii="Calibri" w:eastAsia="Times New Roman" w:hAnsi="Calibri" w:cs="Calibri"/>
+                <w:color w:val="000000"/>
+                <w:lang w:eastAsia="fr-CH"/>
+              </w:rPr>
+            </w:pPr>
+            <w:r>
+              <w:rPr>
+                <w:rFonts w:ascii="Calibri" w:eastAsia="Times New Roman" w:hAnsi="Calibri" w:cs="Calibri"/>
+                <w:color w:val="000000"/>
+                <w:lang w:eastAsia="fr-CH"/>
+              </w:rPr>
+              <w:t> </w:t>
+            </w:r>
+          </w:p>
+        </w:tc>
+        <w:tc>
+          <w:tcPr>
+            <w:tcW w:w="1372" w:type="dxa"/>
+            <w:tcBorders>
+              <w:top w:val="nil"/>
+              <w:left w:val="nil"/>
+              <w:bottom w:val="single" w:sz="4" w:space="0" w:color="EEECE1"/>
+              <w:right w:val="single" w:sz="4" w:space="0" w:color="EEECE1"/>
+            </w:tcBorders>
+            <w:shd w:val="clear" w:color="auto" w:fill="auto"/>
+            <w:noWrap/>
+            <w:vAlign w:val="bottom"/>
+            <w:hideMark/>
+          </w:tcPr>
+          <w:p>
+            <w:pPr>
+              <w:spacing w:line="240" w:lineRule="auto"/>
+              <w:rPr>
+                <w:rFonts w:ascii="Calibri" w:eastAsia="Times New Roman" w:hAnsi="Calibri" w:cs="Calibri"/>
+                <w:color w:val="000000"/>
+                <w:lang w:eastAsia="fr-CH"/>
+              </w:rPr>
+            </w:pPr>
+            <w:r>
+              <w:rPr>
+                <w:rFonts w:ascii="Calibri" w:eastAsia="Times New Roman" w:hAnsi="Calibri" w:cs="Calibri"/>
+                <w:color w:val="000000"/>
+                <w:lang w:eastAsia="fr-CH"/>
+              </w:rPr>
+              <w:t> </w:t>
+            </w:r>
+          </w:p>
+        </w:tc>
+        <w:tc>
+          <w:tcPr>
+            <w:tcW w:w="1372" w:type="dxa"/>
+            <w:tcBorders>
+              <w:top w:val="nil"/>
+              <w:left w:val="nil"/>
+              <w:bottom w:val="single" w:sz="4" w:space="0" w:color="EEECE1"/>
+              <w:right w:val="single" w:sz="4" w:space="0" w:color="EEECE1"/>
+            </w:tcBorders>
+            <w:shd w:val="clear" w:color="000000" w:fill="EEECE1"/>
+            <w:noWrap/>
+            <w:vAlign w:val="bottom"/>
+            <w:hideMark/>
+          </w:tcPr>
+          <w:p>
+            <w:pPr>
+              <w:spacing w:line="240" w:lineRule="auto"/>
+              <w:rPr>
+                <w:rFonts w:ascii="Calibri" w:eastAsia="Times New Roman" w:hAnsi="Calibri" w:cs="Calibri"/>
+                <w:color w:val="000000"/>
+                <w:lang w:eastAsia="fr-CH"/>
+              </w:rPr>
+            </w:pPr>
+            <w:r>
+              <w:rPr>
+                <w:rFonts w:ascii="Calibri" w:eastAsia="Times New Roman" w:hAnsi="Calibri" w:cs="Calibri"/>
+                <w:color w:val="000000"/>
+                <w:lang w:eastAsia="fr-CH"/>
+              </w:rPr>
+              <w:t> </w:t>
+            </w:r>
+          </w:p>
+        </w:tc>
+        <w:tc>
+          <w:tcPr>
+            <w:tcW w:w="1372" w:type="dxa"/>
+            <w:tcBorders>
+              <w:top w:val="nil"/>
+              <w:left w:val="nil"/>
+              <w:bottom w:val="single" w:sz="4" w:space="0" w:color="EEECE1"/>
+              <w:right w:val="single" w:sz="4" w:space="0" w:color="EEECE1"/>
+            </w:tcBorders>
+            <w:shd w:val="clear" w:color="000000" w:fill="EEECE1"/>
+            <w:noWrap/>
+            <w:vAlign w:val="bottom"/>
+            <w:hideMark/>
+          </w:tcPr>
+          <w:p>
+            <w:pPr>
+              <w:spacing w:line="240" w:lineRule="auto"/>
+              <w:rPr>
+                <w:rFonts w:ascii="Calibri" w:eastAsia="Times New Roman" w:hAnsi="Calibri" w:cs="Calibri"/>
+                <w:color w:val="000000"/>
+                <w:lang w:eastAsia="fr-CH"/>
+              </w:rPr>
+            </w:pPr>
+            <w:r>
+              <w:rPr>
+                <w:rFonts w:ascii="Calibri" w:eastAsia="Times New Roman" w:hAnsi="Calibri" w:cs="Calibri"/>
+                <w:color w:val="000000"/>
+                <w:lang w:eastAsia="fr-CH"/>
+              </w:rPr>
+              <w:t> </w:t>
+            </w:r>
+          </w:p>
+        </w:tc>
+        <w:tc>
+          <w:tcPr>
+            <w:tcW w:w="741" w:type="dxa"/>
+            <w:tcBorders>
+              <w:top w:val="nil"/>
+              <w:left w:val="nil"/>
+              <w:bottom w:val="single" w:sz="4" w:space="0" w:color="EEECE1"/>
+              <w:right w:val="single" w:sz="4" w:space="0" w:color="EEECE1"/>
+            </w:tcBorders>
+            <w:shd w:val="clear" w:color="auto" w:fill="auto"/>
+            <w:noWrap/>
+            <w:vAlign w:val="bottom"/>
+            <w:hideMark/>
+          </w:tcPr>
+          <w:p>
+            <w:pPr>
+              <w:spacing w:line="240" w:lineRule="auto"/>
+              <w:rPr>
+                <w:rFonts w:ascii="Calibri" w:eastAsia="Times New Roman" w:hAnsi="Calibri" w:cs="Calibri"/>
+                <w:color w:val="000000"/>
+                <w:lang w:eastAsia="fr-CH"/>
+              </w:rPr>
+            </w:pPr>
+            <w:r>
+              <w:rPr>
+                <w:rFonts w:ascii="Calibri" w:eastAsia="Times New Roman" w:hAnsi="Calibri" w:cs="Calibri"/>
+                <w:color w:val="000000"/>
+                <w:lang w:eastAsia="fr-CH"/>
+              </w:rPr>
+              <w:t> </w:t>
+            </w:r>
+          </w:p>
+        </w:tc>
+        <w:tc>
+          <w:tcPr>
+            <w:tcW w:w="1326" w:type="dxa"/>
+            <w:tcBorders>
+              <w:top w:val="nil"/>
+              <w:left w:val="nil"/>
+              <w:bottom w:val="single" w:sz="4" w:space="0" w:color="EEECE1"/>
+              <w:right w:val="single" w:sz="4" w:space="0" w:color="EEECE1"/>
+            </w:tcBorders>
+            <w:shd w:val="clear" w:color="auto" w:fill="auto"/>
+            <w:noWrap/>
+            <w:vAlign w:val="bottom"/>
+            <w:hideMark/>
+          </w:tcPr>
+          <w:p>
+            <w:pPr>
+              <w:spacing w:line="240" w:lineRule="auto"/>
+              <w:rPr>
+                <w:rFonts w:ascii="Calibri" w:eastAsia="Times New Roman" w:hAnsi="Calibri" w:cs="Calibri"/>
+                <w:color w:val="000000"/>
+                <w:lang w:eastAsia="fr-CH"/>
+              </w:rPr>
+            </w:pPr>
+            <w:r>
+              <w:rPr>
+                <w:rFonts w:ascii="Calibri" w:eastAsia="Times New Roman" w:hAnsi="Calibri" w:cs="Calibri"/>
+                <w:color w:val="000000"/>
+                <w:lang w:eastAsia="fr-CH"/>
+              </w:rPr>
+              <w:t> </w:t>
+            </w:r>
+          </w:p>
+        </w:tc>
+        <w:tc>
+          <w:tcPr>
+            <w:tcW w:w="1326" w:type="dxa"/>
+            <w:tcBorders>
+              <w:top w:val="nil"/>
+              <w:left w:val="nil"/>
+              <w:bottom w:val="single" w:sz="4" w:space="0" w:color="EEECE1"/>
+              <w:right w:val="single" w:sz="4" w:space="0" w:color="EEECE1"/>
+            </w:tcBorders>
+            <w:shd w:val="clear" w:color="auto" w:fill="auto"/>
+            <w:noWrap/>
+            <w:vAlign w:val="bottom"/>
+            <w:hideMark/>
+          </w:tcPr>
+          <w:p>
+            <w:pPr>
+              <w:spacing w:line="240" w:lineRule="auto"/>
+              <w:rPr>
+                <w:rFonts w:ascii="Calibri" w:eastAsia="Times New Roman" w:hAnsi="Calibri" w:cs="Calibri"/>
+                <w:color w:val="000000"/>
+                <w:lang w:eastAsia="fr-CH"/>
+              </w:rPr>
+            </w:pPr>
+            <w:r>
+              <w:rPr>
+                <w:rFonts w:ascii="Calibri" w:eastAsia="Times New Roman" w:hAnsi="Calibri" w:cs="Calibri"/>
+                <w:color w:val="000000"/>
+                <w:lang w:eastAsia="fr-CH"/>
+              </w:rPr>
+              <w:t> </w:t>
+            </w:r>
+          </w:p>
+        </w:tc>
+      </w:tr>
+      <w:tr>
+        <w:trPr>
+          <w:trHeight w:val="338"/>
+        </w:trPr>
+        <w:tc>
+          <w:tcPr>
+            <w:tcW w:w="2638" w:type="dxa"/>
+            <w:tcBorders>
+              <w:top w:val="nil"/>
+              <w:left w:val="single" w:sz="4" w:space="0" w:color="EEECE1"/>
+              <w:bottom w:val="single" w:sz="4" w:space="0" w:color="EEECE1"/>
+              <w:right w:val="single" w:sz="4" w:space="0" w:color="EEECE1"/>
+            </w:tcBorders>
+            <w:shd w:val="clear" w:color="auto" w:fill="auto"/>
+            <w:noWrap/>
+            <w:vAlign w:val="bottom"/>
+            <w:hideMark/>
+          </w:tcPr>
+          <w:p>
+            <w:pPr>
+              <w:spacing w:line="240" w:lineRule="auto"/>
+              <w:rPr>
+                <w:rFonts w:ascii="Calibri" w:eastAsia="Times New Roman" w:hAnsi="Calibri" w:cs="Calibri"/>
+                <w:color w:val="000000"/>
+                <w:lang w:eastAsia="fr-CH"/>
+              </w:rPr>
+            </w:pPr>
+            <w:r>
+              <w:rPr>
+                <w:rFonts w:ascii="Calibri" w:eastAsia="Times New Roman" w:hAnsi="Calibri" w:cs="Calibri"/>
+                <w:color w:val="000000"/>
+                <w:lang w:eastAsia="fr-CH"/>
+              </w:rPr>
+              <w:t>Conception</w:t>
+            </w:r>
+          </w:p>
+        </w:tc>
+        <w:tc>
+          <w:tcPr>
+            <w:tcW w:w="1131" w:type="dxa"/>
+            <w:tcBorders>
+              <w:top w:val="nil"/>
+              <w:left w:val="nil"/>
+              <w:bottom w:val="single" w:sz="4" w:space="0" w:color="EEECE1"/>
+              <w:right w:val="single" w:sz="4" w:space="0" w:color="EEECE1"/>
+            </w:tcBorders>
+            <w:shd w:val="clear" w:color="auto" w:fill="auto"/>
+            <w:noWrap/>
+            <w:vAlign w:val="bottom"/>
+            <w:hideMark/>
+          </w:tcPr>
+          <w:p>
+            <w:pPr>
+              <w:spacing w:line="240" w:lineRule="auto"/>
+              <w:rPr>
+                <w:rFonts w:ascii="Calibri" w:eastAsia="Times New Roman" w:hAnsi="Calibri" w:cs="Calibri"/>
+                <w:color w:val="000000"/>
+                <w:lang w:eastAsia="fr-CH"/>
+              </w:rPr>
+            </w:pPr>
+            <w:r>
+              <w:rPr>
+                <w:rFonts w:ascii="Calibri" w:eastAsia="Times New Roman" w:hAnsi="Calibri" w:cs="Calibri"/>
+                <w:color w:val="000000"/>
+                <w:lang w:eastAsia="fr-CH"/>
+              </w:rPr>
+              <w:t> </w:t>
+            </w:r>
+          </w:p>
+        </w:tc>
+        <w:tc>
+          <w:tcPr>
+            <w:tcW w:w="1131" w:type="dxa"/>
+            <w:tcBorders>
+              <w:top w:val="nil"/>
+              <w:left w:val="nil"/>
+              <w:bottom w:val="single" w:sz="4" w:space="0" w:color="EEECE1"/>
+              <w:right w:val="single" w:sz="4" w:space="0" w:color="EEECE1"/>
+            </w:tcBorders>
+            <w:shd w:val="clear" w:color="auto" w:fill="auto"/>
+            <w:noWrap/>
+            <w:vAlign w:val="bottom"/>
+            <w:hideMark/>
+          </w:tcPr>
+          <w:p>
+            <w:pPr>
+              <w:spacing w:line="240" w:lineRule="auto"/>
+              <w:rPr>
+                <w:rFonts w:ascii="Calibri" w:eastAsia="Times New Roman" w:hAnsi="Calibri" w:cs="Calibri"/>
+                <w:color w:val="000000"/>
+                <w:lang w:eastAsia="fr-CH"/>
+              </w:rPr>
+            </w:pPr>
+            <w:r>
+              <w:rPr>
+                <w:rFonts w:ascii="Calibri" w:eastAsia="Times New Roman" w:hAnsi="Calibri" w:cs="Calibri"/>
+                <w:color w:val="000000"/>
+                <w:lang w:eastAsia="fr-CH"/>
+              </w:rPr>
+              <w:t> </w:t>
+            </w:r>
+          </w:p>
+        </w:tc>
+        <w:tc>
+          <w:tcPr>
+            <w:tcW w:w="768" w:type="dxa"/>
+            <w:tcBorders>
+              <w:top w:val="nil"/>
+              <w:left w:val="nil"/>
+              <w:bottom w:val="single" w:sz="4" w:space="0" w:color="EEECE1"/>
+              <w:right w:val="single" w:sz="4" w:space="0" w:color="EEECE1"/>
+            </w:tcBorders>
+            <w:shd w:val="clear" w:color="000000" w:fill="FFFF00"/>
+            <w:noWrap/>
+            <w:vAlign w:val="bottom"/>
+            <w:hideMark/>
+          </w:tcPr>
+          <w:p>
+            <w:pPr>
+              <w:spacing w:line="240" w:lineRule="auto"/>
+              <w:rPr>
+                <w:rFonts w:ascii="Calibri" w:eastAsia="Times New Roman" w:hAnsi="Calibri" w:cs="Calibri"/>
+                <w:color w:val="000000"/>
+                <w:lang w:eastAsia="fr-CH"/>
+              </w:rPr>
+            </w:pPr>
+            <w:r>
+              <w:rPr>
+                <w:rFonts w:ascii="Calibri" w:eastAsia="Times New Roman" w:hAnsi="Calibri" w:cs="Calibri"/>
+                <w:color w:val="000000"/>
+                <w:lang w:eastAsia="fr-CH"/>
+              </w:rPr>
+              <w:t> </w:t>
+            </w:r>
+          </w:p>
+        </w:tc>
+        <w:tc>
+          <w:tcPr>
+            <w:tcW w:w="768" w:type="dxa"/>
+            <w:tcBorders>
+              <w:top w:val="nil"/>
+              <w:left w:val="nil"/>
+              <w:bottom w:val="single" w:sz="4" w:space="0" w:color="EEECE1"/>
+              <w:right w:val="single" w:sz="4" w:space="0" w:color="EEECE1"/>
+            </w:tcBorders>
+            <w:shd w:val="clear" w:color="000000" w:fill="FFFF00"/>
+            <w:noWrap/>
+            <w:vAlign w:val="bottom"/>
+            <w:hideMark/>
+          </w:tcPr>
+          <w:p>
+            <w:pPr>
+              <w:spacing w:line="240" w:lineRule="auto"/>
+              <w:rPr>
+                <w:rFonts w:ascii="Calibri" w:eastAsia="Times New Roman" w:hAnsi="Calibri" w:cs="Calibri"/>
+                <w:color w:val="000000"/>
+                <w:lang w:eastAsia="fr-CH"/>
+              </w:rPr>
+            </w:pPr>
+            <w:r>
+              <w:rPr>
+                <w:rFonts w:ascii="Calibri" w:eastAsia="Times New Roman" w:hAnsi="Calibri" w:cs="Calibri"/>
+                <w:color w:val="000000"/>
+                <w:lang w:eastAsia="fr-CH"/>
+              </w:rPr>
+              <w:t> </w:t>
+            </w:r>
+          </w:p>
+        </w:tc>
+        <w:tc>
+          <w:tcPr>
+            <w:tcW w:w="1372" w:type="dxa"/>
+            <w:tcBorders>
+              <w:top w:val="nil"/>
+              <w:left w:val="nil"/>
+              <w:bottom w:val="single" w:sz="4" w:space="0" w:color="EEECE1"/>
+              <w:right w:val="single" w:sz="4" w:space="0" w:color="EEECE1"/>
+            </w:tcBorders>
+            <w:shd w:val="clear" w:color="000000" w:fill="FFFF00"/>
+            <w:noWrap/>
+            <w:vAlign w:val="bottom"/>
+            <w:hideMark/>
+          </w:tcPr>
+          <w:p>
+            <w:pPr>
+              <w:spacing w:line="240" w:lineRule="auto"/>
+              <w:rPr>
+                <w:rFonts w:ascii="Calibri" w:eastAsia="Times New Roman" w:hAnsi="Calibri" w:cs="Calibri"/>
+                <w:color w:val="000000"/>
+                <w:lang w:eastAsia="fr-CH"/>
+              </w:rPr>
+            </w:pPr>
+            <w:r>
+              <w:rPr>
+                <w:rFonts w:ascii="Calibri" w:eastAsia="Times New Roman" w:hAnsi="Calibri" w:cs="Calibri"/>
+                <w:color w:val="000000"/>
+                <w:lang w:eastAsia="fr-CH"/>
+              </w:rPr>
+              <w:t> </w:t>
+            </w:r>
+          </w:p>
+        </w:tc>
+        <w:tc>
+          <w:tcPr>
+            <w:tcW w:w="1372" w:type="dxa"/>
+            <w:tcBorders>
+              <w:top w:val="nil"/>
+              <w:left w:val="nil"/>
+              <w:bottom w:val="single" w:sz="4" w:space="0" w:color="EEECE1"/>
+              <w:right w:val="single" w:sz="4" w:space="0" w:color="EEECE1"/>
+            </w:tcBorders>
+            <w:shd w:val="clear" w:color="000000" w:fill="EEECE1"/>
+            <w:noWrap/>
+            <w:vAlign w:val="bottom"/>
+            <w:hideMark/>
+          </w:tcPr>
+          <w:p>
+            <w:pPr>
+              <w:spacing w:line="240" w:lineRule="auto"/>
+              <w:rPr>
+                <w:rFonts w:ascii="Calibri" w:eastAsia="Times New Roman" w:hAnsi="Calibri" w:cs="Calibri"/>
+                <w:color w:val="000000"/>
+                <w:lang w:eastAsia="fr-CH"/>
+              </w:rPr>
+            </w:pPr>
+            <w:r>
+              <w:rPr>
+                <w:rFonts w:ascii="Calibri" w:eastAsia="Times New Roman" w:hAnsi="Calibri" w:cs="Calibri"/>
+                <w:color w:val="000000"/>
+                <w:lang w:eastAsia="fr-CH"/>
+              </w:rPr>
+              <w:t> </w:t>
+            </w:r>
+          </w:p>
+        </w:tc>
+        <w:tc>
+          <w:tcPr>
+            <w:tcW w:w="1372" w:type="dxa"/>
+            <w:tcBorders>
+              <w:top w:val="nil"/>
+              <w:left w:val="nil"/>
+              <w:bottom w:val="single" w:sz="4" w:space="0" w:color="EEECE1"/>
+              <w:right w:val="single" w:sz="4" w:space="0" w:color="EEECE1"/>
+            </w:tcBorders>
+            <w:shd w:val="clear" w:color="000000" w:fill="EEECE1"/>
+            <w:noWrap/>
+            <w:vAlign w:val="bottom"/>
+            <w:hideMark/>
+          </w:tcPr>
+          <w:p>
+            <w:pPr>
+              <w:spacing w:line="240" w:lineRule="auto"/>
+              <w:rPr>
+                <w:rFonts w:ascii="Calibri" w:eastAsia="Times New Roman" w:hAnsi="Calibri" w:cs="Calibri"/>
+                <w:color w:val="000000"/>
+                <w:lang w:eastAsia="fr-CH"/>
+              </w:rPr>
+            </w:pPr>
+            <w:r>
+              <w:rPr>
+                <w:rFonts w:ascii="Calibri" w:eastAsia="Times New Roman" w:hAnsi="Calibri" w:cs="Calibri"/>
+                <w:color w:val="000000"/>
+                <w:lang w:eastAsia="fr-CH"/>
+              </w:rPr>
+              <w:t> </w:t>
+            </w:r>
+          </w:p>
+        </w:tc>
+        <w:tc>
+          <w:tcPr>
+            <w:tcW w:w="741" w:type="dxa"/>
+            <w:tcBorders>
+              <w:top w:val="nil"/>
+              <w:left w:val="nil"/>
+              <w:bottom w:val="single" w:sz="4" w:space="0" w:color="EEECE1"/>
+              <w:right w:val="single" w:sz="4" w:space="0" w:color="EEECE1"/>
+            </w:tcBorders>
+            <w:shd w:val="clear" w:color="auto" w:fill="auto"/>
+            <w:noWrap/>
+            <w:vAlign w:val="bottom"/>
+            <w:hideMark/>
+          </w:tcPr>
+          <w:p>
+            <w:pPr>
+              <w:spacing w:line="240" w:lineRule="auto"/>
+              <w:rPr>
+                <w:rFonts w:ascii="Calibri" w:eastAsia="Times New Roman" w:hAnsi="Calibri" w:cs="Calibri"/>
+                <w:color w:val="000000"/>
+                <w:lang w:eastAsia="fr-CH"/>
+              </w:rPr>
+            </w:pPr>
+            <w:r>
+              <w:rPr>
+                <w:rFonts w:ascii="Calibri" w:eastAsia="Times New Roman" w:hAnsi="Calibri" w:cs="Calibri"/>
+                <w:color w:val="000000"/>
+                <w:lang w:eastAsia="fr-CH"/>
+              </w:rPr>
+              <w:t> </w:t>
+            </w:r>
+          </w:p>
+        </w:tc>
+        <w:tc>
+          <w:tcPr>
+            <w:tcW w:w="1326" w:type="dxa"/>
+            <w:tcBorders>
+              <w:top w:val="nil"/>
+              <w:left w:val="nil"/>
+              <w:bottom w:val="single" w:sz="4" w:space="0" w:color="EEECE1"/>
+              <w:right w:val="single" w:sz="4" w:space="0" w:color="EEECE1"/>
+            </w:tcBorders>
+            <w:shd w:val="clear" w:color="auto" w:fill="auto"/>
+            <w:noWrap/>
+            <w:vAlign w:val="bottom"/>
+            <w:hideMark/>
+          </w:tcPr>
+          <w:p>
+            <w:pPr>
+              <w:spacing w:line="240" w:lineRule="auto"/>
+              <w:rPr>
+                <w:rFonts w:ascii="Calibri" w:eastAsia="Times New Roman" w:hAnsi="Calibri" w:cs="Calibri"/>
+                <w:color w:val="000000"/>
+                <w:lang w:eastAsia="fr-CH"/>
+              </w:rPr>
+            </w:pPr>
+            <w:r>
+              <w:rPr>
+                <w:rFonts w:ascii="Calibri" w:eastAsia="Times New Roman" w:hAnsi="Calibri" w:cs="Calibri"/>
+                <w:color w:val="000000"/>
+                <w:lang w:eastAsia="fr-CH"/>
+              </w:rPr>
+              <w:t> </w:t>
+            </w:r>
+          </w:p>
+        </w:tc>
+        <w:tc>
+          <w:tcPr>
+            <w:tcW w:w="1326" w:type="dxa"/>
+            <w:tcBorders>
+              <w:top w:val="nil"/>
+              <w:left w:val="nil"/>
+              <w:bottom w:val="single" w:sz="4" w:space="0" w:color="EEECE1"/>
+              <w:right w:val="single" w:sz="4" w:space="0" w:color="EEECE1"/>
+            </w:tcBorders>
+            <w:shd w:val="clear" w:color="auto" w:fill="auto"/>
+            <w:noWrap/>
+            <w:vAlign w:val="bottom"/>
+            <w:hideMark/>
+          </w:tcPr>
+          <w:p>
+            <w:pPr>
+              <w:spacing w:line="240" w:lineRule="auto"/>
+              <w:rPr>
+                <w:rFonts w:ascii="Calibri" w:eastAsia="Times New Roman" w:hAnsi="Calibri" w:cs="Calibri"/>
+                <w:color w:val="000000"/>
+                <w:lang w:eastAsia="fr-CH"/>
+              </w:rPr>
+            </w:pPr>
+            <w:r>
+              <w:rPr>
+                <w:rFonts w:ascii="Calibri" w:eastAsia="Times New Roman" w:hAnsi="Calibri" w:cs="Calibri"/>
+                <w:color w:val="000000"/>
+                <w:lang w:eastAsia="fr-CH"/>
+              </w:rPr>
+              <w:t> </w:t>
+            </w:r>
+          </w:p>
+        </w:tc>
+      </w:tr>
+      <w:tr>
+        <w:trPr>
+          <w:trHeight w:val="338"/>
+        </w:trPr>
+        <w:tc>
+          <w:tcPr>
+            <w:tcW w:w="2638" w:type="dxa"/>
+            <w:tcBorders>
+              <w:top w:val="nil"/>
+              <w:left w:val="single" w:sz="4" w:space="0" w:color="EEECE1"/>
+              <w:bottom w:val="single" w:sz="4" w:space="0" w:color="EEECE1"/>
+              <w:right w:val="single" w:sz="4" w:space="0" w:color="EEECE1"/>
+            </w:tcBorders>
+            <w:shd w:val="clear" w:color="auto" w:fill="auto"/>
+            <w:noWrap/>
+            <w:vAlign w:val="bottom"/>
+            <w:hideMark/>
+          </w:tcPr>
+          <w:p>
+            <w:pPr>
+              <w:spacing w:line="240" w:lineRule="auto"/>
+              <w:rPr>
+                <w:rFonts w:ascii="Calibri" w:eastAsia="Times New Roman" w:hAnsi="Calibri" w:cs="Calibri"/>
+                <w:color w:val="000000"/>
+                <w:lang w:eastAsia="fr-CH"/>
+              </w:rPr>
+            </w:pPr>
+            <w:r>
+              <w:rPr>
+                <w:rFonts w:ascii="Calibri" w:eastAsia="Times New Roman" w:hAnsi="Calibri" w:cs="Calibri"/>
+                <w:color w:val="000000"/>
+                <w:lang w:eastAsia="fr-CH"/>
+              </w:rPr>
+              <w:t>Réalisation</w:t>
+            </w:r>
+          </w:p>
+        </w:tc>
+        <w:tc>
+          <w:tcPr>
+            <w:tcW w:w="1131" w:type="dxa"/>
+            <w:tcBorders>
+              <w:top w:val="nil"/>
+              <w:left w:val="nil"/>
+              <w:bottom w:val="single" w:sz="4" w:space="0" w:color="EEECE1"/>
+              <w:right w:val="single" w:sz="4" w:space="0" w:color="EEECE1"/>
+            </w:tcBorders>
+            <w:shd w:val="clear" w:color="auto" w:fill="auto"/>
+            <w:noWrap/>
+            <w:vAlign w:val="bottom"/>
+            <w:hideMark/>
+          </w:tcPr>
+          <w:p>
+            <w:pPr>
+              <w:spacing w:line="240" w:lineRule="auto"/>
+              <w:rPr>
+                <w:rFonts w:ascii="Calibri" w:eastAsia="Times New Roman" w:hAnsi="Calibri" w:cs="Calibri"/>
+                <w:color w:val="000000"/>
+                <w:lang w:eastAsia="fr-CH"/>
+              </w:rPr>
+            </w:pPr>
+            <w:r>
+              <w:rPr>
+                <w:rFonts w:ascii="Calibri" w:eastAsia="Times New Roman" w:hAnsi="Calibri" w:cs="Calibri"/>
+                <w:color w:val="000000"/>
+                <w:lang w:eastAsia="fr-CH"/>
+              </w:rPr>
+              <w:t> </w:t>
+            </w:r>
+          </w:p>
+        </w:tc>
+        <w:tc>
+          <w:tcPr>
+            <w:tcW w:w="1131" w:type="dxa"/>
+            <w:tcBorders>
+              <w:top w:val="nil"/>
+              <w:left w:val="nil"/>
+              <w:bottom w:val="single" w:sz="4" w:space="0" w:color="EEECE1"/>
+              <w:right w:val="single" w:sz="4" w:space="0" w:color="EEECE1"/>
+            </w:tcBorders>
+            <w:shd w:val="clear" w:color="auto" w:fill="auto"/>
+            <w:noWrap/>
+            <w:vAlign w:val="bottom"/>
+            <w:hideMark/>
+          </w:tcPr>
+          <w:p>
+            <w:pPr>
+              <w:spacing w:line="240" w:lineRule="auto"/>
+              <w:rPr>
+                <w:rFonts w:ascii="Calibri" w:eastAsia="Times New Roman" w:hAnsi="Calibri" w:cs="Calibri"/>
+                <w:color w:val="000000"/>
+                <w:lang w:eastAsia="fr-CH"/>
+              </w:rPr>
+            </w:pPr>
+            <w:r>
+              <w:rPr>
+                <w:rFonts w:ascii="Calibri" w:eastAsia="Times New Roman" w:hAnsi="Calibri" w:cs="Calibri"/>
+                <w:color w:val="000000"/>
+                <w:lang w:eastAsia="fr-CH"/>
+              </w:rPr>
+              <w:t> </w:t>
+            </w:r>
+          </w:p>
+        </w:tc>
+        <w:tc>
+          <w:tcPr>
+            <w:tcW w:w="768" w:type="dxa"/>
+            <w:tcBorders>
+              <w:top w:val="nil"/>
+              <w:left w:val="nil"/>
+              <w:bottom w:val="single" w:sz="4" w:space="0" w:color="EEECE1"/>
+              <w:right w:val="single" w:sz="4" w:space="0" w:color="EEECE1"/>
+            </w:tcBorders>
+            <w:shd w:val="clear" w:color="auto" w:fill="auto"/>
+            <w:noWrap/>
+            <w:vAlign w:val="bottom"/>
+            <w:hideMark/>
+          </w:tcPr>
+          <w:p>
+            <w:pPr>
+              <w:spacing w:line="240" w:lineRule="auto"/>
+              <w:rPr>
+                <w:rFonts w:ascii="Calibri" w:eastAsia="Times New Roman" w:hAnsi="Calibri" w:cs="Calibri"/>
+                <w:color w:val="000000"/>
+                <w:lang w:eastAsia="fr-CH"/>
+              </w:rPr>
+            </w:pPr>
+            <w:r>
+              <w:rPr>
+                <w:rFonts w:ascii="Calibri" w:eastAsia="Times New Roman" w:hAnsi="Calibri" w:cs="Calibri"/>
+                <w:color w:val="000000"/>
+                <w:lang w:eastAsia="fr-CH"/>
+              </w:rPr>
+              <w:t> </w:t>
+            </w:r>
+          </w:p>
+        </w:tc>
+        <w:tc>
+          <w:tcPr>
+            <w:tcW w:w="768" w:type="dxa"/>
+            <w:tcBorders>
+              <w:top w:val="nil"/>
+              <w:left w:val="nil"/>
+              <w:bottom w:val="single" w:sz="4" w:space="0" w:color="EEECE1"/>
+              <w:right w:val="single" w:sz="4" w:space="0" w:color="EEECE1"/>
+            </w:tcBorders>
+            <w:shd w:val="clear" w:color="auto" w:fill="auto"/>
+            <w:noWrap/>
+            <w:vAlign w:val="bottom"/>
+            <w:hideMark/>
+          </w:tcPr>
+          <w:p>
+            <w:pPr>
+              <w:spacing w:line="240" w:lineRule="auto"/>
+              <w:rPr>
+                <w:rFonts w:ascii="Calibri" w:eastAsia="Times New Roman" w:hAnsi="Calibri" w:cs="Calibri"/>
+                <w:color w:val="000000"/>
+                <w:lang w:eastAsia="fr-CH"/>
+              </w:rPr>
+            </w:pPr>
+            <w:r>
+              <w:rPr>
+                <w:rFonts w:ascii="Calibri" w:eastAsia="Times New Roman" w:hAnsi="Calibri" w:cs="Calibri"/>
+                <w:color w:val="000000"/>
+                <w:lang w:eastAsia="fr-CH"/>
+              </w:rPr>
+              <w:t> </w:t>
+            </w:r>
+          </w:p>
+        </w:tc>
+        <w:tc>
+          <w:tcPr>
+            <w:tcW w:w="1372" w:type="dxa"/>
+            <w:tcBorders>
+              <w:top w:val="nil"/>
+              <w:left w:val="nil"/>
+              <w:bottom w:val="single" w:sz="4" w:space="0" w:color="EEECE1"/>
+              <w:right w:val="single" w:sz="4" w:space="0" w:color="EEECE1"/>
+            </w:tcBorders>
+            <w:shd w:val="clear" w:color="000000" w:fill="FF0000"/>
+            <w:noWrap/>
+            <w:vAlign w:val="bottom"/>
+            <w:hideMark/>
+          </w:tcPr>
+          <w:p>
+            <w:pPr>
+              <w:spacing w:line="240" w:lineRule="auto"/>
+              <w:rPr>
+                <w:rFonts w:ascii="Calibri" w:eastAsia="Times New Roman" w:hAnsi="Calibri" w:cs="Calibri"/>
+                <w:color w:val="000000"/>
+                <w:lang w:eastAsia="fr-CH"/>
+              </w:rPr>
+            </w:pPr>
+            <w:r>
+              <w:rPr>
+                <w:rFonts w:ascii="Calibri" w:eastAsia="Times New Roman" w:hAnsi="Calibri" w:cs="Calibri"/>
+                <w:color w:val="000000"/>
+                <w:lang w:eastAsia="fr-CH"/>
+              </w:rPr>
+              <w:t> </w:t>
+            </w:r>
+          </w:p>
+        </w:tc>
+        <w:tc>
+          <w:tcPr>
+            <w:tcW w:w="1372" w:type="dxa"/>
+            <w:tcBorders>
+              <w:top w:val="nil"/>
+              <w:left w:val="nil"/>
+              <w:bottom w:val="single" w:sz="4" w:space="0" w:color="EEECE1"/>
+              <w:right w:val="single" w:sz="4" w:space="0" w:color="EEECE1"/>
+            </w:tcBorders>
+            <w:shd w:val="clear" w:color="000000" w:fill="FF0000"/>
+            <w:noWrap/>
+            <w:vAlign w:val="bottom"/>
+            <w:hideMark/>
+          </w:tcPr>
+          <w:p>
+            <w:pPr>
+              <w:spacing w:line="240" w:lineRule="auto"/>
+              <w:rPr>
+                <w:rFonts w:ascii="Calibri" w:eastAsia="Times New Roman" w:hAnsi="Calibri" w:cs="Calibri"/>
+                <w:color w:val="000000"/>
+                <w:lang w:eastAsia="fr-CH"/>
+              </w:rPr>
+            </w:pPr>
+            <w:r>
+              <w:rPr>
+                <w:rFonts w:ascii="Calibri" w:eastAsia="Times New Roman" w:hAnsi="Calibri" w:cs="Calibri"/>
+                <w:color w:val="000000"/>
+                <w:lang w:eastAsia="fr-CH"/>
+              </w:rPr>
+              <w:t> </w:t>
+            </w:r>
+          </w:p>
+        </w:tc>
+        <w:tc>
+          <w:tcPr>
+            <w:tcW w:w="1372" w:type="dxa"/>
+            <w:tcBorders>
+              <w:top w:val="nil"/>
+              <w:left w:val="nil"/>
+              <w:bottom w:val="single" w:sz="4" w:space="0" w:color="EEECE1"/>
+              <w:right w:val="single" w:sz="4" w:space="0" w:color="EEECE1"/>
+            </w:tcBorders>
+            <w:shd w:val="clear" w:color="000000" w:fill="FF0000"/>
+            <w:noWrap/>
+            <w:vAlign w:val="bottom"/>
+            <w:hideMark/>
+          </w:tcPr>
+          <w:p>
+            <w:pPr>
+              <w:spacing w:line="240" w:lineRule="auto"/>
+              <w:rPr>
+                <w:rFonts w:ascii="Calibri" w:eastAsia="Times New Roman" w:hAnsi="Calibri" w:cs="Calibri"/>
+                <w:color w:val="000000"/>
+                <w:lang w:eastAsia="fr-CH"/>
+              </w:rPr>
+            </w:pPr>
+            <w:r>
+              <w:rPr>
+                <w:rFonts w:ascii="Calibri" w:eastAsia="Times New Roman" w:hAnsi="Calibri" w:cs="Calibri"/>
+                <w:color w:val="000000"/>
+                <w:lang w:eastAsia="fr-CH"/>
+              </w:rPr>
+              <w:t> </w:t>
+            </w:r>
+          </w:p>
+        </w:tc>
+        <w:tc>
+          <w:tcPr>
+            <w:tcW w:w="741" w:type="dxa"/>
+            <w:tcBorders>
+              <w:top w:val="nil"/>
+              <w:left w:val="nil"/>
+              <w:bottom w:val="single" w:sz="4" w:space="0" w:color="EEECE1"/>
+              <w:right w:val="single" w:sz="4" w:space="0" w:color="EEECE1"/>
+            </w:tcBorders>
+            <w:shd w:val="clear" w:color="000000" w:fill="FF0000"/>
+            <w:noWrap/>
+            <w:vAlign w:val="bottom"/>
+            <w:hideMark/>
+          </w:tcPr>
+          <w:p>
+            <w:pPr>
+              <w:spacing w:line="240" w:lineRule="auto"/>
+              <w:rPr>
+                <w:rFonts w:ascii="Calibri" w:eastAsia="Times New Roman" w:hAnsi="Calibri" w:cs="Calibri"/>
+                <w:color w:val="000000"/>
+                <w:lang w:eastAsia="fr-CH"/>
+              </w:rPr>
+            </w:pPr>
+            <w:r>
+              <w:rPr>
+                <w:rFonts w:ascii="Calibri" w:eastAsia="Times New Roman" w:hAnsi="Calibri" w:cs="Calibri"/>
+                <w:color w:val="000000"/>
+                <w:lang w:eastAsia="fr-CH"/>
+              </w:rPr>
+              <w:t> </w:t>
+            </w:r>
+          </w:p>
+        </w:tc>
+        <w:tc>
+          <w:tcPr>
+            <w:tcW w:w="1326" w:type="dxa"/>
+            <w:tcBorders>
+              <w:top w:val="nil"/>
+              <w:left w:val="nil"/>
+              <w:bottom w:val="single" w:sz="4" w:space="0" w:color="EEECE1"/>
+              <w:right w:val="single" w:sz="4" w:space="0" w:color="EEECE1"/>
+            </w:tcBorders>
+            <w:shd w:val="clear" w:color="000000" w:fill="FF0000"/>
+            <w:noWrap/>
+            <w:vAlign w:val="bottom"/>
+            <w:hideMark/>
+          </w:tcPr>
+          <w:p>
+            <w:pPr>
+              <w:spacing w:line="240" w:lineRule="auto"/>
+              <w:rPr>
+                <w:rFonts w:ascii="Calibri" w:eastAsia="Times New Roman" w:hAnsi="Calibri" w:cs="Calibri"/>
+                <w:color w:val="000000"/>
+                <w:lang w:eastAsia="fr-CH"/>
+              </w:rPr>
+            </w:pPr>
+            <w:r>
+              <w:rPr>
+                <w:rFonts w:ascii="Calibri" w:eastAsia="Times New Roman" w:hAnsi="Calibri" w:cs="Calibri"/>
+                <w:color w:val="000000"/>
+                <w:lang w:eastAsia="fr-CH"/>
+              </w:rPr>
+              <w:t> </w:t>
+            </w:r>
+          </w:p>
+        </w:tc>
+        <w:tc>
+          <w:tcPr>
+            <w:tcW w:w="1326" w:type="dxa"/>
+            <w:tcBorders>
+              <w:top w:val="nil"/>
+              <w:left w:val="nil"/>
+              <w:bottom w:val="single" w:sz="4" w:space="0" w:color="EEECE1"/>
+              <w:right w:val="single" w:sz="4" w:space="0" w:color="EEECE1"/>
+            </w:tcBorders>
+            <w:shd w:val="clear" w:color="auto" w:fill="auto"/>
+            <w:noWrap/>
+            <w:vAlign w:val="bottom"/>
+            <w:hideMark/>
+          </w:tcPr>
+          <w:p>
+            <w:pPr>
+              <w:spacing w:line="240" w:lineRule="auto"/>
+              <w:rPr>
+                <w:rFonts w:ascii="Calibri" w:eastAsia="Times New Roman" w:hAnsi="Calibri" w:cs="Calibri"/>
+                <w:color w:val="000000"/>
+                <w:lang w:eastAsia="fr-CH"/>
+              </w:rPr>
+            </w:pPr>
+            <w:r>
+              <w:rPr>
+                <w:rFonts w:ascii="Calibri" w:eastAsia="Times New Roman" w:hAnsi="Calibri" w:cs="Calibri"/>
+                <w:color w:val="000000"/>
+                <w:lang w:eastAsia="fr-CH"/>
+              </w:rPr>
+              <w:t> </w:t>
+            </w:r>
+          </w:p>
+        </w:tc>
+      </w:tr>
+      <w:tr>
+        <w:trPr>
+          <w:trHeight w:val="338"/>
+        </w:trPr>
+        <w:tc>
+          <w:tcPr>
+            <w:tcW w:w="2638" w:type="dxa"/>
+            <w:tcBorders>
+              <w:top w:val="nil"/>
+              <w:left w:val="single" w:sz="4" w:space="0" w:color="EEECE1"/>
+              <w:bottom w:val="single" w:sz="4" w:space="0" w:color="EEECE1"/>
+              <w:right w:val="single" w:sz="4" w:space="0" w:color="EEECE1"/>
+            </w:tcBorders>
+            <w:shd w:val="clear" w:color="auto" w:fill="auto"/>
+            <w:noWrap/>
+            <w:vAlign w:val="bottom"/>
+            <w:hideMark/>
+          </w:tcPr>
+          <w:p>
+            <w:pPr>
+              <w:spacing w:line="240" w:lineRule="auto"/>
+              <w:rPr>
+                <w:rFonts w:ascii="Calibri" w:eastAsia="Times New Roman" w:hAnsi="Calibri" w:cs="Calibri"/>
+                <w:color w:val="000000"/>
+                <w:lang w:eastAsia="fr-CH"/>
+              </w:rPr>
+            </w:pPr>
+            <w:r>
+              <w:rPr>
+                <w:rFonts w:ascii="Calibri" w:eastAsia="Times New Roman" w:hAnsi="Calibri" w:cs="Calibri"/>
+                <w:color w:val="000000"/>
+                <w:lang w:eastAsia="fr-CH"/>
+              </w:rPr>
+              <w:t>Tests</w:t>
+            </w:r>
+          </w:p>
+        </w:tc>
+        <w:tc>
+          <w:tcPr>
+            <w:tcW w:w="1131" w:type="dxa"/>
+            <w:tcBorders>
+              <w:top w:val="nil"/>
+              <w:left w:val="nil"/>
+              <w:bottom w:val="single" w:sz="4" w:space="0" w:color="EEECE1"/>
+              <w:right w:val="single" w:sz="4" w:space="0" w:color="EEECE1"/>
+            </w:tcBorders>
+            <w:shd w:val="clear" w:color="auto" w:fill="auto"/>
+            <w:noWrap/>
+            <w:vAlign w:val="bottom"/>
+            <w:hideMark/>
+          </w:tcPr>
+          <w:p>
+            <w:pPr>
+              <w:spacing w:line="240" w:lineRule="auto"/>
+              <w:rPr>
+                <w:rFonts w:ascii="Calibri" w:eastAsia="Times New Roman" w:hAnsi="Calibri" w:cs="Calibri"/>
+                <w:color w:val="000000"/>
+                <w:lang w:eastAsia="fr-CH"/>
+              </w:rPr>
+            </w:pPr>
+            <w:r>
+              <w:rPr>
+                <w:rFonts w:ascii="Calibri" w:eastAsia="Times New Roman" w:hAnsi="Calibri" w:cs="Calibri"/>
+                <w:color w:val="000000"/>
+                <w:lang w:eastAsia="fr-CH"/>
+              </w:rPr>
+              <w:t> </w:t>
+            </w:r>
+          </w:p>
+        </w:tc>
+        <w:tc>
+          <w:tcPr>
+            <w:tcW w:w="1131" w:type="dxa"/>
+            <w:tcBorders>
+              <w:top w:val="nil"/>
+              <w:left w:val="nil"/>
+              <w:bottom w:val="single" w:sz="4" w:space="0" w:color="EEECE1"/>
+              <w:right w:val="single" w:sz="4" w:space="0" w:color="EEECE1"/>
+            </w:tcBorders>
+            <w:shd w:val="clear" w:color="auto" w:fill="auto"/>
+            <w:noWrap/>
+            <w:vAlign w:val="bottom"/>
+            <w:hideMark/>
+          </w:tcPr>
+          <w:p>
+            <w:pPr>
+              <w:spacing w:line="240" w:lineRule="auto"/>
+              <w:rPr>
+                <w:rFonts w:ascii="Calibri" w:eastAsia="Times New Roman" w:hAnsi="Calibri" w:cs="Calibri"/>
+                <w:color w:val="000000"/>
+                <w:lang w:eastAsia="fr-CH"/>
+              </w:rPr>
+            </w:pPr>
+            <w:r>
+              <w:rPr>
+                <w:rFonts w:ascii="Calibri" w:eastAsia="Times New Roman" w:hAnsi="Calibri" w:cs="Calibri"/>
+                <w:color w:val="000000"/>
+                <w:lang w:eastAsia="fr-CH"/>
+              </w:rPr>
+              <w:t> </w:t>
+            </w:r>
+          </w:p>
+        </w:tc>
+        <w:tc>
+          <w:tcPr>
+            <w:tcW w:w="768" w:type="dxa"/>
+            <w:tcBorders>
+              <w:top w:val="nil"/>
+              <w:left w:val="nil"/>
+              <w:bottom w:val="single" w:sz="4" w:space="0" w:color="EEECE1"/>
+              <w:right w:val="single" w:sz="4" w:space="0" w:color="EEECE1"/>
+            </w:tcBorders>
+            <w:shd w:val="clear" w:color="auto" w:fill="auto"/>
+            <w:noWrap/>
+            <w:vAlign w:val="bottom"/>
+            <w:hideMark/>
+          </w:tcPr>
+          <w:p>
+            <w:pPr>
+              <w:spacing w:line="240" w:lineRule="auto"/>
+              <w:rPr>
+                <w:rFonts w:ascii="Calibri" w:eastAsia="Times New Roman" w:hAnsi="Calibri" w:cs="Calibri"/>
+                <w:color w:val="000000"/>
+                <w:lang w:eastAsia="fr-CH"/>
+              </w:rPr>
+            </w:pPr>
+            <w:r>
+              <w:rPr>
+                <w:rFonts w:ascii="Calibri" w:eastAsia="Times New Roman" w:hAnsi="Calibri" w:cs="Calibri"/>
+                <w:color w:val="000000"/>
+                <w:lang w:eastAsia="fr-CH"/>
+              </w:rPr>
+              <w:t> </w:t>
+            </w:r>
+          </w:p>
+        </w:tc>
+        <w:tc>
+          <w:tcPr>
+            <w:tcW w:w="768" w:type="dxa"/>
+            <w:tcBorders>
+              <w:top w:val="nil"/>
+              <w:left w:val="nil"/>
+              <w:bottom w:val="single" w:sz="4" w:space="0" w:color="EEECE1"/>
+              <w:right w:val="single" w:sz="4" w:space="0" w:color="EEECE1"/>
+            </w:tcBorders>
+            <w:shd w:val="clear" w:color="auto" w:fill="auto"/>
+            <w:noWrap/>
+            <w:vAlign w:val="bottom"/>
+            <w:hideMark/>
+          </w:tcPr>
+          <w:p>
+            <w:pPr>
+              <w:spacing w:line="240" w:lineRule="auto"/>
+              <w:rPr>
+                <w:rFonts w:ascii="Calibri" w:eastAsia="Times New Roman" w:hAnsi="Calibri" w:cs="Calibri"/>
+                <w:color w:val="000000"/>
+                <w:lang w:eastAsia="fr-CH"/>
+              </w:rPr>
+            </w:pPr>
+            <w:r>
+              <w:rPr>
+                <w:rFonts w:ascii="Calibri" w:eastAsia="Times New Roman" w:hAnsi="Calibri" w:cs="Calibri"/>
+                <w:color w:val="000000"/>
+                <w:lang w:eastAsia="fr-CH"/>
+              </w:rPr>
+              <w:t> </w:t>
+            </w:r>
+          </w:p>
+        </w:tc>
+        <w:tc>
+          <w:tcPr>
+            <w:tcW w:w="1372" w:type="dxa"/>
+            <w:tcBorders>
+              <w:top w:val="nil"/>
+              <w:left w:val="nil"/>
+              <w:bottom w:val="single" w:sz="4" w:space="0" w:color="EEECE1"/>
+              <w:right w:val="single" w:sz="4" w:space="0" w:color="EEECE1"/>
+            </w:tcBorders>
+            <w:shd w:val="clear" w:color="auto" w:fill="auto"/>
+            <w:noWrap/>
+            <w:vAlign w:val="bottom"/>
+            <w:hideMark/>
+          </w:tcPr>
+          <w:p>
+            <w:pPr>
+              <w:spacing w:line="240" w:lineRule="auto"/>
+              <w:rPr>
+                <w:rFonts w:ascii="Calibri" w:eastAsia="Times New Roman" w:hAnsi="Calibri" w:cs="Calibri"/>
+                <w:color w:val="000000"/>
+                <w:lang w:eastAsia="fr-CH"/>
+              </w:rPr>
+            </w:pPr>
+            <w:r>
+              <w:rPr>
+                <w:rFonts w:ascii="Calibri" w:eastAsia="Times New Roman" w:hAnsi="Calibri" w:cs="Calibri"/>
+                <w:color w:val="000000"/>
+                <w:lang w:eastAsia="fr-CH"/>
+              </w:rPr>
+              <w:t> </w:t>
+            </w:r>
+          </w:p>
+        </w:tc>
+        <w:tc>
+          <w:tcPr>
+            <w:tcW w:w="1372" w:type="dxa"/>
+            <w:tcBorders>
+              <w:top w:val="nil"/>
+              <w:left w:val="nil"/>
+              <w:bottom w:val="single" w:sz="4" w:space="0" w:color="EEECE1"/>
+              <w:right w:val="single" w:sz="4" w:space="0" w:color="EEECE1"/>
+            </w:tcBorders>
+            <w:shd w:val="clear" w:color="000000" w:fill="EEECE1"/>
+            <w:noWrap/>
+            <w:vAlign w:val="bottom"/>
+            <w:hideMark/>
+          </w:tcPr>
+          <w:p>
+            <w:pPr>
+              <w:spacing w:line="240" w:lineRule="auto"/>
+              <w:rPr>
+                <w:rFonts w:ascii="Calibri" w:eastAsia="Times New Roman" w:hAnsi="Calibri" w:cs="Calibri"/>
+                <w:color w:val="000000"/>
+                <w:lang w:eastAsia="fr-CH"/>
+              </w:rPr>
+            </w:pPr>
+            <w:r>
+              <w:rPr>
+                <w:rFonts w:ascii="Calibri" w:eastAsia="Times New Roman" w:hAnsi="Calibri" w:cs="Calibri"/>
+                <w:color w:val="000000"/>
+                <w:lang w:eastAsia="fr-CH"/>
+              </w:rPr>
+              <w:t> </w:t>
+            </w:r>
+          </w:p>
+        </w:tc>
+        <w:tc>
+          <w:tcPr>
+            <w:tcW w:w="1372" w:type="dxa"/>
+            <w:tcBorders>
+              <w:top w:val="nil"/>
+              <w:left w:val="nil"/>
+              <w:bottom w:val="single" w:sz="4" w:space="0" w:color="EEECE1"/>
+              <w:right w:val="single" w:sz="4" w:space="0" w:color="EEECE1"/>
+            </w:tcBorders>
+            <w:shd w:val="clear" w:color="000000" w:fill="EEECE1"/>
+            <w:noWrap/>
+            <w:vAlign w:val="bottom"/>
+            <w:hideMark/>
+          </w:tcPr>
+          <w:p>
+            <w:pPr>
+              <w:spacing w:line="240" w:lineRule="auto"/>
+              <w:rPr>
+                <w:rFonts w:ascii="Calibri" w:eastAsia="Times New Roman" w:hAnsi="Calibri" w:cs="Calibri"/>
+                <w:color w:val="000000"/>
+                <w:lang w:eastAsia="fr-CH"/>
+              </w:rPr>
+            </w:pPr>
+            <w:r>
+              <w:rPr>
+                <w:rFonts w:ascii="Calibri" w:eastAsia="Times New Roman" w:hAnsi="Calibri" w:cs="Calibri"/>
+                <w:color w:val="000000"/>
+                <w:lang w:eastAsia="fr-CH"/>
+              </w:rPr>
+              <w:t> </w:t>
+            </w:r>
+          </w:p>
+        </w:tc>
+        <w:tc>
+          <w:tcPr>
+            <w:tcW w:w="741" w:type="dxa"/>
+            <w:tcBorders>
+              <w:top w:val="nil"/>
+              <w:left w:val="nil"/>
+              <w:bottom w:val="single" w:sz="4" w:space="0" w:color="EEECE1"/>
+              <w:right w:val="single" w:sz="4" w:space="0" w:color="EEECE1"/>
+            </w:tcBorders>
+            <w:shd w:val="clear" w:color="auto" w:fill="auto"/>
+            <w:noWrap/>
+            <w:vAlign w:val="bottom"/>
+            <w:hideMark/>
+          </w:tcPr>
+          <w:p>
+            <w:pPr>
+              <w:spacing w:line="240" w:lineRule="auto"/>
+              <w:rPr>
+                <w:rFonts w:ascii="Calibri" w:eastAsia="Times New Roman" w:hAnsi="Calibri" w:cs="Calibri"/>
+                <w:color w:val="000000"/>
+                <w:lang w:eastAsia="fr-CH"/>
+              </w:rPr>
+            </w:pPr>
+            <w:r>
+              <w:rPr>
+                <w:rFonts w:ascii="Calibri" w:eastAsia="Times New Roman" w:hAnsi="Calibri" w:cs="Calibri"/>
+                <w:color w:val="000000"/>
+                <w:lang w:eastAsia="fr-CH"/>
+              </w:rPr>
+              <w:t> </w:t>
+            </w:r>
+          </w:p>
+        </w:tc>
+        <w:tc>
+          <w:tcPr>
+            <w:tcW w:w="1326" w:type="dxa"/>
+            <w:tcBorders>
+              <w:top w:val="nil"/>
+              <w:left w:val="nil"/>
+              <w:bottom w:val="single" w:sz="4" w:space="0" w:color="EEECE1"/>
+              <w:right w:val="single" w:sz="4" w:space="0" w:color="EEECE1"/>
+            </w:tcBorders>
+            <w:shd w:val="clear" w:color="000000" w:fill="C2D69A"/>
+            <w:noWrap/>
+            <w:vAlign w:val="bottom"/>
+            <w:hideMark/>
+          </w:tcPr>
+          <w:p>
+            <w:pPr>
+              <w:spacing w:line="240" w:lineRule="auto"/>
+              <w:rPr>
+                <w:rFonts w:ascii="Calibri" w:eastAsia="Times New Roman" w:hAnsi="Calibri" w:cs="Calibri"/>
+                <w:color w:val="9BBB59"/>
+                <w:lang w:eastAsia="fr-CH"/>
+              </w:rPr>
+            </w:pPr>
+            <w:r>
+              <w:rPr>
+                <w:rFonts w:ascii="Calibri" w:eastAsia="Times New Roman" w:hAnsi="Calibri" w:cs="Calibri"/>
+                <w:color w:val="9BBB59"/>
+                <w:lang w:eastAsia="fr-CH"/>
+              </w:rPr>
+              <w:t> </w:t>
+            </w:r>
+          </w:p>
+        </w:tc>
+        <w:tc>
+          <w:tcPr>
+            <w:tcW w:w="1326" w:type="dxa"/>
+            <w:tcBorders>
+              <w:top w:val="nil"/>
+              <w:left w:val="nil"/>
+              <w:bottom w:val="single" w:sz="4" w:space="0" w:color="EEECE1"/>
+              <w:right w:val="single" w:sz="4" w:space="0" w:color="EEECE1"/>
+            </w:tcBorders>
+            <w:shd w:val="clear" w:color="auto" w:fill="auto"/>
+            <w:noWrap/>
+            <w:vAlign w:val="bottom"/>
+            <w:hideMark/>
+          </w:tcPr>
+          <w:p>
+            <w:pPr>
+              <w:spacing w:line="240" w:lineRule="auto"/>
+              <w:rPr>
+                <w:rFonts w:ascii="Calibri" w:eastAsia="Times New Roman" w:hAnsi="Calibri" w:cs="Calibri"/>
+                <w:color w:val="000000"/>
+                <w:lang w:eastAsia="fr-CH"/>
+              </w:rPr>
+            </w:pPr>
+            <w:r>
+              <w:rPr>
+                <w:rFonts w:ascii="Calibri" w:eastAsia="Times New Roman" w:hAnsi="Calibri" w:cs="Calibri"/>
+                <w:color w:val="000000"/>
+                <w:lang w:eastAsia="fr-CH"/>
+              </w:rPr>
+              <w:t> </w:t>
+            </w:r>
+          </w:p>
+        </w:tc>
+      </w:tr>
+      <w:tr>
+        <w:trPr>
+          <w:trHeight w:val="338"/>
+        </w:trPr>
+        <w:tc>
+          <w:tcPr>
+            <w:tcW w:w="2638" w:type="dxa"/>
+            <w:tcBorders>
+              <w:top w:val="nil"/>
+              <w:left w:val="single" w:sz="4" w:space="0" w:color="EEECE1"/>
+              <w:bottom w:val="single" w:sz="4" w:space="0" w:color="EEECE1"/>
+              <w:right w:val="single" w:sz="4" w:space="0" w:color="EEECE1"/>
+            </w:tcBorders>
+            <w:shd w:val="clear" w:color="auto" w:fill="auto"/>
+            <w:noWrap/>
+            <w:vAlign w:val="bottom"/>
+            <w:hideMark/>
+          </w:tcPr>
+          <w:p>
+            <w:pPr>
+              <w:spacing w:line="240" w:lineRule="auto"/>
+              <w:rPr>
+                <w:rFonts w:ascii="Calibri" w:eastAsia="Times New Roman" w:hAnsi="Calibri" w:cs="Calibri"/>
+                <w:color w:val="000000"/>
+                <w:lang w:eastAsia="fr-CH"/>
+              </w:rPr>
+            </w:pPr>
+            <w:r>
+              <w:rPr>
+                <w:rFonts w:ascii="Calibri" w:eastAsia="Times New Roman" w:hAnsi="Calibri" w:cs="Calibri"/>
+                <w:color w:val="000000"/>
+                <w:lang w:eastAsia="fr-CH"/>
+              </w:rPr>
+              <w:t>Documentation</w:t>
+            </w:r>
+          </w:p>
+        </w:tc>
+        <w:tc>
+          <w:tcPr>
+            <w:tcW w:w="1131" w:type="dxa"/>
+            <w:tcBorders>
+              <w:top w:val="nil"/>
+              <w:left w:val="nil"/>
+              <w:bottom w:val="single" w:sz="4" w:space="0" w:color="EEECE1"/>
+              <w:right w:val="single" w:sz="4" w:space="0" w:color="EEECE1"/>
+            </w:tcBorders>
+            <w:shd w:val="clear" w:color="auto" w:fill="auto"/>
+            <w:noWrap/>
+            <w:vAlign w:val="bottom"/>
+            <w:hideMark/>
+          </w:tcPr>
+          <w:p>
+            <w:pPr>
+              <w:spacing w:line="240" w:lineRule="auto"/>
+              <w:rPr>
+                <w:rFonts w:ascii="Calibri" w:eastAsia="Times New Roman" w:hAnsi="Calibri" w:cs="Calibri"/>
+                <w:color w:val="000000"/>
+                <w:lang w:eastAsia="fr-CH"/>
+              </w:rPr>
+            </w:pPr>
+            <w:r>
+              <w:rPr>
+                <w:rFonts w:ascii="Calibri" w:eastAsia="Times New Roman" w:hAnsi="Calibri" w:cs="Calibri"/>
+                <w:color w:val="000000"/>
+                <w:lang w:eastAsia="fr-CH"/>
+              </w:rPr>
+              <w:t> </w:t>
+            </w:r>
+          </w:p>
+        </w:tc>
+        <w:tc>
+          <w:tcPr>
+            <w:tcW w:w="1131" w:type="dxa"/>
+            <w:tcBorders>
+              <w:top w:val="nil"/>
+              <w:left w:val="nil"/>
+              <w:bottom w:val="single" w:sz="4" w:space="0" w:color="EEECE1"/>
+              <w:right w:val="single" w:sz="4" w:space="0" w:color="EEECE1"/>
+            </w:tcBorders>
+            <w:shd w:val="clear" w:color="000000" w:fill="8DB4E3"/>
+            <w:noWrap/>
+            <w:vAlign w:val="bottom"/>
+            <w:hideMark/>
+          </w:tcPr>
+          <w:p>
+            <w:pPr>
+              <w:spacing w:line="240" w:lineRule="auto"/>
+              <w:rPr>
+                <w:rFonts w:ascii="Calibri" w:eastAsia="Times New Roman" w:hAnsi="Calibri" w:cs="Calibri"/>
+                <w:color w:val="000000"/>
+                <w:lang w:eastAsia="fr-CH"/>
+              </w:rPr>
+            </w:pPr>
+            <w:r>
+              <w:rPr>
+                <w:rFonts w:ascii="Calibri" w:eastAsia="Times New Roman" w:hAnsi="Calibri" w:cs="Calibri"/>
+                <w:color w:val="000000"/>
+                <w:lang w:eastAsia="fr-CH"/>
+              </w:rPr>
+              <w:t> </w:t>
+            </w:r>
+          </w:p>
+        </w:tc>
+        <w:tc>
+          <w:tcPr>
+            <w:tcW w:w="768" w:type="dxa"/>
+            <w:tcBorders>
+              <w:top w:val="nil"/>
+              <w:left w:val="nil"/>
+              <w:bottom w:val="single" w:sz="4" w:space="0" w:color="EEECE1"/>
+              <w:right w:val="single" w:sz="4" w:space="0" w:color="EEECE1"/>
+            </w:tcBorders>
+            <w:shd w:val="clear" w:color="000000" w:fill="8DB4E3"/>
+            <w:noWrap/>
+            <w:vAlign w:val="bottom"/>
+            <w:hideMark/>
+          </w:tcPr>
+          <w:p>
+            <w:pPr>
+              <w:spacing w:line="240" w:lineRule="auto"/>
+              <w:rPr>
+                <w:rFonts w:ascii="Calibri" w:eastAsia="Times New Roman" w:hAnsi="Calibri" w:cs="Calibri"/>
+                <w:color w:val="000000"/>
+                <w:lang w:eastAsia="fr-CH"/>
+              </w:rPr>
+            </w:pPr>
+            <w:r>
+              <w:rPr>
+                <w:rFonts w:ascii="Calibri" w:eastAsia="Times New Roman" w:hAnsi="Calibri" w:cs="Calibri"/>
+                <w:color w:val="000000"/>
+                <w:lang w:eastAsia="fr-CH"/>
+              </w:rPr>
+              <w:t> </w:t>
+            </w:r>
+          </w:p>
+        </w:tc>
+        <w:tc>
+          <w:tcPr>
+            <w:tcW w:w="768" w:type="dxa"/>
+            <w:tcBorders>
+              <w:top w:val="nil"/>
+              <w:left w:val="nil"/>
+              <w:bottom w:val="single" w:sz="4" w:space="0" w:color="EEECE1"/>
+              <w:right w:val="single" w:sz="4" w:space="0" w:color="EEECE1"/>
+            </w:tcBorders>
+            <w:shd w:val="clear" w:color="000000" w:fill="8DB4E3"/>
+            <w:noWrap/>
+            <w:vAlign w:val="bottom"/>
+            <w:hideMark/>
+          </w:tcPr>
+          <w:p>
+            <w:pPr>
+              <w:spacing w:line="240" w:lineRule="auto"/>
+              <w:rPr>
+                <w:rFonts w:ascii="Calibri" w:eastAsia="Times New Roman" w:hAnsi="Calibri" w:cs="Calibri"/>
+                <w:color w:val="000000"/>
+                <w:lang w:eastAsia="fr-CH"/>
+              </w:rPr>
+            </w:pPr>
+            <w:r>
+              <w:rPr>
+                <w:rFonts w:ascii="Calibri" w:eastAsia="Times New Roman" w:hAnsi="Calibri" w:cs="Calibri"/>
+                <w:color w:val="000000"/>
+                <w:lang w:eastAsia="fr-CH"/>
+              </w:rPr>
+              <w:t> </w:t>
+            </w:r>
+          </w:p>
+        </w:tc>
+        <w:tc>
+          <w:tcPr>
+            <w:tcW w:w="1372" w:type="dxa"/>
+            <w:tcBorders>
+              <w:top w:val="nil"/>
+              <w:left w:val="nil"/>
+              <w:bottom w:val="single" w:sz="4" w:space="0" w:color="EEECE1"/>
+              <w:right w:val="single" w:sz="4" w:space="0" w:color="EEECE1"/>
+            </w:tcBorders>
+            <w:shd w:val="clear" w:color="000000" w:fill="8DB4E3"/>
+            <w:noWrap/>
+            <w:vAlign w:val="bottom"/>
+            <w:hideMark/>
+          </w:tcPr>
+          <w:p>
+            <w:pPr>
+              <w:spacing w:line="240" w:lineRule="auto"/>
+              <w:rPr>
+                <w:rFonts w:ascii="Calibri" w:eastAsia="Times New Roman" w:hAnsi="Calibri" w:cs="Calibri"/>
+                <w:color w:val="000000"/>
+                <w:lang w:eastAsia="fr-CH"/>
+              </w:rPr>
+            </w:pPr>
+            <w:r>
+              <w:rPr>
+                <w:rFonts w:ascii="Calibri" w:eastAsia="Times New Roman" w:hAnsi="Calibri" w:cs="Calibri"/>
+                <w:color w:val="000000"/>
+                <w:lang w:eastAsia="fr-CH"/>
+              </w:rPr>
+              <w:t> </w:t>
+            </w:r>
+          </w:p>
+        </w:tc>
+        <w:tc>
+          <w:tcPr>
+            <w:tcW w:w="1372" w:type="dxa"/>
+            <w:tcBorders>
+              <w:top w:val="nil"/>
+              <w:left w:val="nil"/>
+              <w:bottom w:val="single" w:sz="4" w:space="0" w:color="EEECE1"/>
+              <w:right w:val="single" w:sz="4" w:space="0" w:color="EEECE1"/>
+            </w:tcBorders>
+            <w:shd w:val="clear" w:color="000000" w:fill="8DB4E3"/>
+            <w:noWrap/>
+            <w:vAlign w:val="bottom"/>
+            <w:hideMark/>
+          </w:tcPr>
+          <w:p>
+            <w:pPr>
+              <w:spacing w:line="240" w:lineRule="auto"/>
+              <w:rPr>
+                <w:rFonts w:ascii="Calibri" w:eastAsia="Times New Roman" w:hAnsi="Calibri" w:cs="Calibri"/>
+                <w:color w:val="000000"/>
+                <w:lang w:eastAsia="fr-CH"/>
+              </w:rPr>
+            </w:pPr>
+            <w:r>
+              <w:rPr>
+                <w:rFonts w:ascii="Calibri" w:eastAsia="Times New Roman" w:hAnsi="Calibri" w:cs="Calibri"/>
+                <w:color w:val="000000"/>
+                <w:lang w:eastAsia="fr-CH"/>
+              </w:rPr>
+              <w:t> </w:t>
+            </w:r>
+          </w:p>
+        </w:tc>
+        <w:tc>
+          <w:tcPr>
+            <w:tcW w:w="1372" w:type="dxa"/>
+            <w:tcBorders>
+              <w:top w:val="nil"/>
+              <w:left w:val="nil"/>
+              <w:bottom w:val="single" w:sz="4" w:space="0" w:color="EEECE1"/>
+              <w:right w:val="single" w:sz="4" w:space="0" w:color="EEECE1"/>
+            </w:tcBorders>
+            <w:shd w:val="clear" w:color="000000" w:fill="8DB4E3"/>
+            <w:noWrap/>
+            <w:vAlign w:val="bottom"/>
+            <w:hideMark/>
+          </w:tcPr>
+          <w:p>
+            <w:pPr>
+              <w:spacing w:line="240" w:lineRule="auto"/>
+              <w:rPr>
+                <w:rFonts w:ascii="Calibri" w:eastAsia="Times New Roman" w:hAnsi="Calibri" w:cs="Calibri"/>
+                <w:color w:val="000000"/>
+                <w:lang w:eastAsia="fr-CH"/>
+              </w:rPr>
+            </w:pPr>
+            <w:r>
+              <w:rPr>
+                <w:rFonts w:ascii="Calibri" w:eastAsia="Times New Roman" w:hAnsi="Calibri" w:cs="Calibri"/>
+                <w:color w:val="000000"/>
+                <w:lang w:eastAsia="fr-CH"/>
+              </w:rPr>
+              <w:t> </w:t>
+            </w:r>
+          </w:p>
+        </w:tc>
+        <w:tc>
+          <w:tcPr>
+            <w:tcW w:w="741" w:type="dxa"/>
+            <w:tcBorders>
+              <w:top w:val="nil"/>
+              <w:left w:val="nil"/>
+              <w:bottom w:val="single" w:sz="4" w:space="0" w:color="EEECE1"/>
+              <w:right w:val="single" w:sz="4" w:space="0" w:color="EEECE1"/>
+            </w:tcBorders>
+            <w:shd w:val="clear" w:color="000000" w:fill="8DB4E3"/>
+            <w:noWrap/>
+            <w:vAlign w:val="bottom"/>
+            <w:hideMark/>
+          </w:tcPr>
+          <w:p>
+            <w:pPr>
+              <w:spacing w:line="240" w:lineRule="auto"/>
+              <w:rPr>
+                <w:rFonts w:ascii="Calibri" w:eastAsia="Times New Roman" w:hAnsi="Calibri" w:cs="Calibri"/>
+                <w:color w:val="000000"/>
+                <w:lang w:eastAsia="fr-CH"/>
+              </w:rPr>
+            </w:pPr>
+            <w:r>
+              <w:rPr>
+                <w:rFonts w:ascii="Calibri" w:eastAsia="Times New Roman" w:hAnsi="Calibri" w:cs="Calibri"/>
+                <w:color w:val="000000"/>
+                <w:lang w:eastAsia="fr-CH"/>
+              </w:rPr>
+              <w:t> </w:t>
+            </w:r>
+          </w:p>
+        </w:tc>
+        <w:tc>
+          <w:tcPr>
+            <w:tcW w:w="1326" w:type="dxa"/>
+            <w:tcBorders>
+              <w:top w:val="nil"/>
+              <w:left w:val="nil"/>
+              <w:bottom w:val="single" w:sz="4" w:space="0" w:color="EEECE1"/>
+              <w:right w:val="single" w:sz="4" w:space="0" w:color="EEECE1"/>
+            </w:tcBorders>
+            <w:shd w:val="clear" w:color="000000" w:fill="8DB4E3"/>
+            <w:noWrap/>
+            <w:vAlign w:val="bottom"/>
+            <w:hideMark/>
+          </w:tcPr>
+          <w:p>
+            <w:pPr>
+              <w:spacing w:line="240" w:lineRule="auto"/>
+              <w:rPr>
+                <w:rFonts w:ascii="Calibri" w:eastAsia="Times New Roman" w:hAnsi="Calibri" w:cs="Calibri"/>
+                <w:color w:val="000000"/>
+                <w:lang w:eastAsia="fr-CH"/>
+              </w:rPr>
+            </w:pPr>
+            <w:r>
+              <w:rPr>
+                <w:rFonts w:ascii="Calibri" w:eastAsia="Times New Roman" w:hAnsi="Calibri" w:cs="Calibri"/>
+                <w:color w:val="000000"/>
+                <w:lang w:eastAsia="fr-CH"/>
+              </w:rPr>
+              <w:t> </w:t>
+            </w:r>
+          </w:p>
+        </w:tc>
+        <w:tc>
+          <w:tcPr>
+            <w:tcW w:w="1326" w:type="dxa"/>
+            <w:tcBorders>
+              <w:top w:val="nil"/>
+              <w:left w:val="nil"/>
+              <w:bottom w:val="single" w:sz="4" w:space="0" w:color="EEECE1"/>
+              <w:right w:val="single" w:sz="4" w:space="0" w:color="EEECE1"/>
+            </w:tcBorders>
+            <w:shd w:val="clear" w:color="000000" w:fill="8DB4E3"/>
+            <w:noWrap/>
+            <w:vAlign w:val="bottom"/>
+            <w:hideMark/>
+          </w:tcPr>
+          <w:p>
+            <w:pPr>
+              <w:spacing w:line="240" w:lineRule="auto"/>
+              <w:rPr>
+                <w:rFonts w:ascii="Calibri" w:eastAsia="Times New Roman" w:hAnsi="Calibri" w:cs="Calibri"/>
+                <w:color w:val="000000"/>
+                <w:lang w:eastAsia="fr-CH"/>
+              </w:rPr>
+            </w:pPr>
+            <w:r>
+              <w:rPr>
+                <w:rFonts w:ascii="Calibri" w:eastAsia="Times New Roman" w:hAnsi="Calibri" w:cs="Calibri"/>
+                <w:color w:val="000000"/>
+                <w:lang w:eastAsia="fr-CH"/>
+              </w:rPr>
+              <w:t> </w:t>
+            </w:r>
+          </w:p>
+        </w:tc>
+      </w:tr>
+      <w:tr>
+        <w:trPr>
+          <w:trHeight w:val="338"/>
+        </w:trPr>
+        <w:tc>
+          <w:tcPr>
+            <w:tcW w:w="2638" w:type="dxa"/>
+            <w:tcBorders>
+              <w:top w:val="nil"/>
+              <w:left w:val="single" w:sz="4" w:space="0" w:color="EEECE1"/>
+              <w:bottom w:val="single" w:sz="4" w:space="0" w:color="EEECE1"/>
+              <w:right w:val="single" w:sz="4" w:space="0" w:color="EEECE1"/>
+            </w:tcBorders>
+            <w:shd w:val="clear" w:color="auto" w:fill="auto"/>
+            <w:noWrap/>
+            <w:vAlign w:val="bottom"/>
+            <w:hideMark/>
+          </w:tcPr>
+          <w:p>
+            <w:pPr>
+              <w:spacing w:line="240" w:lineRule="auto"/>
+              <w:rPr>
+                <w:rFonts w:ascii="Calibri" w:eastAsia="Times New Roman" w:hAnsi="Calibri" w:cs="Calibri"/>
+                <w:color w:val="000000"/>
+                <w:lang w:eastAsia="fr-CH"/>
+              </w:rPr>
+            </w:pPr>
+            <w:r>
+              <w:rPr>
+                <w:rFonts w:ascii="Calibri" w:eastAsia="Times New Roman" w:hAnsi="Calibri" w:cs="Calibri"/>
+                <w:color w:val="000000"/>
+                <w:lang w:eastAsia="fr-CH"/>
+              </w:rPr>
+              <w:t>Planification</w:t>
+            </w:r>
+          </w:p>
+        </w:tc>
+        <w:tc>
+          <w:tcPr>
+            <w:tcW w:w="1131" w:type="dxa"/>
+            <w:tcBorders>
+              <w:top w:val="nil"/>
+              <w:left w:val="nil"/>
+              <w:bottom w:val="single" w:sz="4" w:space="0" w:color="EEECE1"/>
+              <w:right w:val="single" w:sz="4" w:space="0" w:color="EEECE1"/>
+            </w:tcBorders>
+            <w:shd w:val="clear" w:color="auto" w:fill="auto"/>
+            <w:noWrap/>
+            <w:vAlign w:val="bottom"/>
+            <w:hideMark/>
+          </w:tcPr>
+          <w:p>
+            <w:pPr>
+              <w:spacing w:line="240" w:lineRule="auto"/>
+              <w:rPr>
+                <w:rFonts w:ascii="Calibri" w:eastAsia="Times New Roman" w:hAnsi="Calibri" w:cs="Calibri"/>
+                <w:color w:val="000000"/>
+                <w:lang w:eastAsia="fr-CH"/>
+              </w:rPr>
+            </w:pPr>
+            <w:r>
+              <w:rPr>
+                <w:rFonts w:ascii="Calibri" w:eastAsia="Times New Roman" w:hAnsi="Calibri" w:cs="Calibri"/>
+                <w:color w:val="000000"/>
+                <w:lang w:eastAsia="fr-CH"/>
+              </w:rPr>
+              <w:t> </w:t>
+            </w:r>
+          </w:p>
+        </w:tc>
+        <w:tc>
+          <w:tcPr>
+            <w:tcW w:w="1131" w:type="dxa"/>
+            <w:tcBorders>
+              <w:top w:val="nil"/>
+              <w:left w:val="nil"/>
+              <w:bottom w:val="single" w:sz="4" w:space="0" w:color="EEECE1"/>
+              <w:right w:val="single" w:sz="4" w:space="0" w:color="EEECE1"/>
+            </w:tcBorders>
+            <w:shd w:val="clear" w:color="000000" w:fill="FAC090"/>
+            <w:noWrap/>
+            <w:vAlign w:val="bottom"/>
+            <w:hideMark/>
+          </w:tcPr>
+          <w:p>
+            <w:pPr>
+              <w:spacing w:line="240" w:lineRule="auto"/>
+              <w:rPr>
+                <w:rFonts w:ascii="Calibri" w:eastAsia="Times New Roman" w:hAnsi="Calibri" w:cs="Calibri"/>
+                <w:color w:val="000000"/>
+                <w:lang w:eastAsia="fr-CH"/>
+              </w:rPr>
+            </w:pPr>
+            <w:r>
+              <w:rPr>
+                <w:rFonts w:ascii="Calibri" w:eastAsia="Times New Roman" w:hAnsi="Calibri" w:cs="Calibri"/>
+                <w:color w:val="000000"/>
+                <w:lang w:eastAsia="fr-CH"/>
+              </w:rPr>
+              <w:t> </w:t>
+            </w:r>
+          </w:p>
+        </w:tc>
+        <w:tc>
+          <w:tcPr>
+            <w:tcW w:w="768" w:type="dxa"/>
+            <w:tcBorders>
+              <w:top w:val="nil"/>
+              <w:left w:val="nil"/>
+              <w:bottom w:val="single" w:sz="4" w:space="0" w:color="EEECE1"/>
+              <w:right w:val="single" w:sz="4" w:space="0" w:color="EEECE1"/>
+            </w:tcBorders>
+            <w:shd w:val="clear" w:color="000000" w:fill="FAC090"/>
+            <w:noWrap/>
+            <w:vAlign w:val="bottom"/>
+            <w:hideMark/>
+          </w:tcPr>
+          <w:p>
+            <w:pPr>
+              <w:spacing w:line="240" w:lineRule="auto"/>
+              <w:rPr>
+                <w:rFonts w:ascii="Calibri" w:eastAsia="Times New Roman" w:hAnsi="Calibri" w:cs="Calibri"/>
+                <w:color w:val="000000"/>
+                <w:lang w:eastAsia="fr-CH"/>
+              </w:rPr>
+            </w:pPr>
+            <w:r>
+              <w:rPr>
+                <w:rFonts w:ascii="Calibri" w:eastAsia="Times New Roman" w:hAnsi="Calibri" w:cs="Calibri"/>
+                <w:color w:val="000000"/>
+                <w:lang w:eastAsia="fr-CH"/>
+              </w:rPr>
+              <w:t> </w:t>
+            </w:r>
+          </w:p>
+        </w:tc>
+        <w:tc>
+          <w:tcPr>
+            <w:tcW w:w="768" w:type="dxa"/>
+            <w:tcBorders>
+              <w:top w:val="nil"/>
+              <w:left w:val="nil"/>
+              <w:bottom w:val="single" w:sz="4" w:space="0" w:color="EEECE1"/>
+              <w:right w:val="single" w:sz="4" w:space="0" w:color="EEECE1"/>
+            </w:tcBorders>
+            <w:shd w:val="clear" w:color="000000" w:fill="FAC090"/>
+            <w:noWrap/>
+            <w:vAlign w:val="bottom"/>
+            <w:hideMark/>
+          </w:tcPr>
+          <w:p>
+            <w:pPr>
+              <w:spacing w:line="240" w:lineRule="auto"/>
+              <w:rPr>
+                <w:rFonts w:ascii="Calibri" w:eastAsia="Times New Roman" w:hAnsi="Calibri" w:cs="Calibri"/>
+                <w:color w:val="000000"/>
+                <w:lang w:eastAsia="fr-CH"/>
+              </w:rPr>
+            </w:pPr>
+            <w:r>
+              <w:rPr>
+                <w:rFonts w:ascii="Calibri" w:eastAsia="Times New Roman" w:hAnsi="Calibri" w:cs="Calibri"/>
+                <w:color w:val="000000"/>
+                <w:lang w:eastAsia="fr-CH"/>
+              </w:rPr>
+              <w:t> </w:t>
+            </w:r>
+          </w:p>
+        </w:tc>
+        <w:tc>
+          <w:tcPr>
+            <w:tcW w:w="1372" w:type="dxa"/>
+            <w:tcBorders>
+              <w:top w:val="nil"/>
+              <w:left w:val="nil"/>
+              <w:bottom w:val="single" w:sz="4" w:space="0" w:color="EEECE1"/>
+              <w:right w:val="single" w:sz="4" w:space="0" w:color="EEECE1"/>
+            </w:tcBorders>
+            <w:shd w:val="clear" w:color="000000" w:fill="FAC090"/>
+            <w:noWrap/>
+            <w:vAlign w:val="bottom"/>
+            <w:hideMark/>
+          </w:tcPr>
+          <w:p>
+            <w:pPr>
+              <w:spacing w:line="240" w:lineRule="auto"/>
+              <w:rPr>
+                <w:rFonts w:ascii="Calibri" w:eastAsia="Times New Roman" w:hAnsi="Calibri" w:cs="Calibri"/>
+                <w:color w:val="000000"/>
+                <w:lang w:eastAsia="fr-CH"/>
+              </w:rPr>
+            </w:pPr>
+            <w:r>
+              <w:rPr>
+                <w:rFonts w:ascii="Calibri" w:eastAsia="Times New Roman" w:hAnsi="Calibri" w:cs="Calibri"/>
+                <w:color w:val="000000"/>
+                <w:lang w:eastAsia="fr-CH"/>
+              </w:rPr>
+              <w:t> </w:t>
+            </w:r>
+          </w:p>
+        </w:tc>
+        <w:tc>
+          <w:tcPr>
+            <w:tcW w:w="1372" w:type="dxa"/>
+            <w:tcBorders>
+              <w:top w:val="nil"/>
+              <w:left w:val="nil"/>
+              <w:bottom w:val="single" w:sz="4" w:space="0" w:color="EEECE1"/>
+              <w:right w:val="single" w:sz="4" w:space="0" w:color="EEECE1"/>
+            </w:tcBorders>
+            <w:shd w:val="clear" w:color="000000" w:fill="FAC090"/>
+            <w:noWrap/>
+            <w:vAlign w:val="bottom"/>
+            <w:hideMark/>
+          </w:tcPr>
+          <w:p>
+            <w:pPr>
+              <w:spacing w:line="240" w:lineRule="auto"/>
+              <w:rPr>
+                <w:rFonts w:ascii="Calibri" w:eastAsia="Times New Roman" w:hAnsi="Calibri" w:cs="Calibri"/>
+                <w:color w:val="000000"/>
+                <w:lang w:eastAsia="fr-CH"/>
+              </w:rPr>
+            </w:pPr>
+            <w:r>
+              <w:rPr>
+                <w:rFonts w:ascii="Calibri" w:eastAsia="Times New Roman" w:hAnsi="Calibri" w:cs="Calibri"/>
+                <w:color w:val="000000"/>
+                <w:lang w:eastAsia="fr-CH"/>
+              </w:rPr>
+              <w:t> </w:t>
+            </w:r>
+          </w:p>
+        </w:tc>
+        <w:tc>
+          <w:tcPr>
+            <w:tcW w:w="1372" w:type="dxa"/>
+            <w:tcBorders>
+              <w:top w:val="nil"/>
+              <w:left w:val="nil"/>
+              <w:bottom w:val="single" w:sz="4" w:space="0" w:color="EEECE1"/>
+              <w:right w:val="single" w:sz="4" w:space="0" w:color="EEECE1"/>
+            </w:tcBorders>
+            <w:shd w:val="clear" w:color="000000" w:fill="FAC090"/>
+            <w:noWrap/>
+            <w:vAlign w:val="bottom"/>
+            <w:hideMark/>
+          </w:tcPr>
+          <w:p>
+            <w:pPr>
+              <w:spacing w:line="240" w:lineRule="auto"/>
+              <w:rPr>
+                <w:rFonts w:ascii="Calibri" w:eastAsia="Times New Roman" w:hAnsi="Calibri" w:cs="Calibri"/>
+                <w:color w:val="000000"/>
+                <w:lang w:eastAsia="fr-CH"/>
+              </w:rPr>
+            </w:pPr>
+            <w:r>
+              <w:rPr>
+                <w:rFonts w:ascii="Calibri" w:eastAsia="Times New Roman" w:hAnsi="Calibri" w:cs="Calibri"/>
+                <w:color w:val="000000"/>
+                <w:lang w:eastAsia="fr-CH"/>
+              </w:rPr>
+              <w:t> </w:t>
+            </w:r>
+          </w:p>
+        </w:tc>
+        <w:tc>
+          <w:tcPr>
+            <w:tcW w:w="741" w:type="dxa"/>
+            <w:tcBorders>
+              <w:top w:val="nil"/>
+              <w:left w:val="nil"/>
+              <w:bottom w:val="single" w:sz="4" w:space="0" w:color="EEECE1"/>
+              <w:right w:val="single" w:sz="4" w:space="0" w:color="EEECE1"/>
+            </w:tcBorders>
+            <w:shd w:val="clear" w:color="000000" w:fill="FAC090"/>
+            <w:noWrap/>
+            <w:vAlign w:val="bottom"/>
+            <w:hideMark/>
+          </w:tcPr>
+          <w:p>
+            <w:pPr>
+              <w:spacing w:line="240" w:lineRule="auto"/>
+              <w:rPr>
+                <w:rFonts w:ascii="Calibri" w:eastAsia="Times New Roman" w:hAnsi="Calibri" w:cs="Calibri"/>
+                <w:color w:val="000000"/>
+                <w:lang w:eastAsia="fr-CH"/>
+              </w:rPr>
+            </w:pPr>
+            <w:r>
+              <w:rPr>
+                <w:rFonts w:ascii="Calibri" w:eastAsia="Times New Roman" w:hAnsi="Calibri" w:cs="Calibri"/>
+                <w:color w:val="000000"/>
+                <w:lang w:eastAsia="fr-CH"/>
+              </w:rPr>
+              <w:t> </w:t>
+            </w:r>
+          </w:p>
+        </w:tc>
+        <w:tc>
+          <w:tcPr>
+            <w:tcW w:w="1326" w:type="dxa"/>
+            <w:tcBorders>
+              <w:top w:val="nil"/>
+              <w:left w:val="nil"/>
+              <w:bottom w:val="single" w:sz="4" w:space="0" w:color="EEECE1"/>
+              <w:right w:val="single" w:sz="4" w:space="0" w:color="EEECE1"/>
+            </w:tcBorders>
+            <w:shd w:val="clear" w:color="000000" w:fill="FAC090"/>
+            <w:noWrap/>
+            <w:vAlign w:val="bottom"/>
+            <w:hideMark/>
+          </w:tcPr>
+          <w:p>
+            <w:pPr>
+              <w:spacing w:line="240" w:lineRule="auto"/>
+              <w:rPr>
+                <w:rFonts w:ascii="Calibri" w:eastAsia="Times New Roman" w:hAnsi="Calibri" w:cs="Calibri"/>
+                <w:color w:val="000000"/>
+                <w:lang w:eastAsia="fr-CH"/>
+              </w:rPr>
+            </w:pPr>
+            <w:r>
+              <w:rPr>
+                <w:rFonts w:ascii="Calibri" w:eastAsia="Times New Roman" w:hAnsi="Calibri" w:cs="Calibri"/>
+                <w:color w:val="000000"/>
+                <w:lang w:eastAsia="fr-CH"/>
+              </w:rPr>
+              <w:t> </w:t>
+            </w:r>
+          </w:p>
+        </w:tc>
+        <w:tc>
+          <w:tcPr>
+            <w:tcW w:w="1326" w:type="dxa"/>
+            <w:tcBorders>
+              <w:top w:val="nil"/>
+              <w:left w:val="nil"/>
+              <w:bottom w:val="single" w:sz="4" w:space="0" w:color="EEECE1"/>
+              <w:right w:val="single" w:sz="4" w:space="0" w:color="EEECE1"/>
+            </w:tcBorders>
+            <w:shd w:val="clear" w:color="000000" w:fill="FAC090"/>
+            <w:noWrap/>
+            <w:vAlign w:val="bottom"/>
+            <w:hideMark/>
+          </w:tcPr>
+          <w:p>
+            <w:pPr>
+              <w:spacing w:line="240" w:lineRule="auto"/>
+              <w:rPr>
+                <w:rFonts w:ascii="Calibri" w:eastAsia="Times New Roman" w:hAnsi="Calibri" w:cs="Calibri"/>
+                <w:color w:val="000000"/>
+                <w:lang w:eastAsia="fr-CH"/>
+              </w:rPr>
+            </w:pPr>
+            <w:r>
+              <w:rPr>
+                <w:rFonts w:ascii="Calibri" w:eastAsia="Times New Roman" w:hAnsi="Calibri" w:cs="Calibri"/>
+                <w:color w:val="000000"/>
+                <w:lang w:eastAsia="fr-CH"/>
+              </w:rPr>
+              <w:t> </w:t>
+            </w:r>
+          </w:p>
+        </w:tc>
+      </w:tr>
+    </w:tbl>
+    <w:p>
+      <w:pPr>
+        <w:pStyle w:val="Sansinterligne"/>
+      </w:pPr>
+    </w:p>
     <w:sectPr>
-      <w:headerReference w:type="default" r:id="rId10"/>
-      <w:footerReference w:type="default" r:id="rId11"/>
-      <w:headerReference w:type="first" r:id="rId12"/>
-      <w:pgSz w:w="11906" w:h="16838"/>
-      <w:pgMar w:top="1417" w:right="1417" w:bottom="1417" w:left="1417" w:header="708" w:footer="708" w:gutter="0"/>
+      <w:pgSz w:w="16838" w:h="11906" w:orient="landscape"/>
+      <w:pgMar w:top="1418" w:right="1418" w:bottom="1418" w:left="1418" w:header="709" w:footer="709" w:gutter="0"/>
       <w:pgNumType w:start="0"/>
       <w:cols w:space="708"/>
       <w:titlePg/>
@@ -1423,7 +4812,7 @@
   <w:endnote w:type="separator" w:id="-1">
     <w:p>
       <w:pPr>
-        <w:spacing w:after="0" w:line="240" w:lineRule="auto"/>
+        <w:spacing w:line="240" w:lineRule="auto"/>
       </w:pPr>
       <w:r>
         <w:separator/>
@@ -1433,7 +4822,7 @@
   <w:endnote w:type="continuationSeparator" w:id="0">
     <w:p>
       <w:pPr>
-        <w:spacing w:after="0" w:line="240" w:lineRule="auto"/>
+        <w:spacing w:line="240" w:lineRule="auto"/>
       </w:pPr>
       <w:r>
         <w:continuationSeparator/>
@@ -1547,7 +4936,7 @@
   <w:footnote w:type="separator" w:id="-1">
     <w:p>
       <w:pPr>
-        <w:spacing w:after="0" w:line="240" w:lineRule="auto"/>
+        <w:spacing w:line="240" w:lineRule="auto"/>
       </w:pPr>
       <w:r>
         <w:separator/>
@@ -1557,7 +4946,7 @@
   <w:footnote w:type="continuationSeparator" w:id="0">
     <w:p>
       <w:pPr>
-        <w:spacing w:after="0" w:line="240" w:lineRule="auto"/>
+        <w:spacing w:line="240" w:lineRule="auto"/>
       </w:pPr>
       <w:r>
         <w:continuationSeparator/>
@@ -2333,7 +5722,10 @@
   <w:style w:type="paragraph" w:default="1" w:styleId="Normal">
     <w:name w:val="Normal"/>
     <w:qFormat/>
-    <w:rsid w:val="005B08CE"/>
+    <w:rsid w:val="008F521F"/>
+    <w:pPr>
+      <w:spacing w:after="0"/>
+    </w:pPr>
   </w:style>
   <w:style w:type="paragraph" w:styleId="Titre1">
     <w:name w:val="heading 1"/>
@@ -2427,7 +5819,7 @@
         <w:tab w:val="center" w:pos="4536"/>
         <w:tab w:val="right" w:pos="9072"/>
       </w:tabs>
-      <w:spacing w:after="0" w:line="240" w:lineRule="auto"/>
+      <w:spacing w:line="240" w:lineRule="auto"/>
     </w:pPr>
   </w:style>
   <w:style w:type="character" w:customStyle="1" w:styleId="En-tteCar">
@@ -2451,7 +5843,7 @@
         <w:tab w:val="center" w:pos="4536"/>
         <w:tab w:val="right" w:pos="9072"/>
       </w:tabs>
-      <w:spacing w:after="0" w:line="240" w:lineRule="auto"/>
+      <w:spacing w:line="240" w:lineRule="auto"/>
     </w:pPr>
   </w:style>
   <w:style w:type="character" w:customStyle="1" w:styleId="PieddepageCar">
@@ -2471,7 +5863,7 @@
     <w:unhideWhenUsed/>
     <w:rsid w:val="008468CE"/>
     <w:pPr>
-      <w:spacing w:after="0" w:line="240" w:lineRule="auto"/>
+      <w:spacing w:line="240" w:lineRule="auto"/>
     </w:pPr>
     <w:rPr>
       <w:rFonts w:ascii="Tahoma" w:hAnsi="Tahoma" w:cs="Tahoma"/>
@@ -2628,6 +6020,17 @@
       <w:sz w:val="24"/>
       <w:szCs w:val="24"/>
     </w:rPr>
+  </w:style>
+  <w:style w:type="paragraph" w:styleId="Paragraphedeliste">
+    <w:name w:val="List Paragraph"/>
+    <w:basedOn w:val="Normal"/>
+    <w:uiPriority w:val="34"/>
+    <w:qFormat/>
+    <w:rsid w:val="00A14960"/>
+    <w:pPr>
+      <w:ind w:left="720"/>
+      <w:contextualSpacing/>
+    </w:pPr>
   </w:style>
 </w:styles>
 </file>
@@ -2920,7 +6323,7 @@
 </file>
 
 <file path=customXml/itemProps1.xml><?xml version="1.0" encoding="utf-8"?>
-<ds:datastoreItem xmlns:ds="http://schemas.openxmlformats.org/officeDocument/2006/customXml" ds:itemID="{0474D389-D7DA-4EF2-BB80-D786C644A6EE}">
+<ds:datastoreItem xmlns:ds="http://schemas.openxmlformats.org/officeDocument/2006/customXml" ds:itemID="{2232D14B-1BB5-4526-A99E-1F8CF13E391B}">
   <ds:schemaRefs>
     <ds:schemaRef ds:uri="http://schemas.openxmlformats.org/officeDocument/2006/bibliography"/>
   </ds:schemaRefs>

</xml_diff>

<commit_message>
Finitions du cahier des charges.
</commit_message>
<xml_diff>
--- a/documents/cahier_charges.docx
+++ b/documents/cahier_charges.docx
@@ -213,7 +213,7 @@
                     <w:noProof/>
                     <w:lang w:val="fr-FR"/>
                   </w:rPr>
-                  <w:t>mercredi 25 novembre 2009</w:t>
+                  <w:t>mercredi 2 décembre 2009</w:t>
                 </w:r>
                 <w:r>
                   <w:fldChar w:fldCharType="end"/>
@@ -466,7 +466,7 @@
             </w:rPr>
             <w:fldChar w:fldCharType="separate"/>
           </w:r>
-          <w:hyperlink w:anchor="_Toc246929074" w:history="1">
+          <w:hyperlink w:anchor="_Toc247516046" w:history="1">
             <w:r>
               <w:rPr>
                 <w:rStyle w:val="Lienhypertexte"/>
@@ -508,7 +508,7 @@
                 <w:noProof/>
                 <w:webHidden/>
               </w:rPr>
-              <w:instrText xml:space="preserve"> PAGEREF _Toc246929074 \h </w:instrText>
+              <w:instrText xml:space="preserve"> PAGEREF _Toc247516046 \h </w:instrText>
             </w:r>
             <w:r>
               <w:rPr>
@@ -548,7 +548,7 @@
               <w:lang w:eastAsia="fr-CH"/>
             </w:rPr>
           </w:pPr>
-          <w:hyperlink w:anchor="_Toc246929075" w:history="1">
+          <w:hyperlink w:anchor="_Toc247516047" w:history="1">
             <w:r>
               <w:rPr>
                 <w:rStyle w:val="Lienhypertexte"/>
@@ -590,7 +590,7 @@
                 <w:noProof/>
                 <w:webHidden/>
               </w:rPr>
-              <w:instrText xml:space="preserve"> PAGEREF _Toc246929075 \h </w:instrText>
+              <w:instrText xml:space="preserve"> PAGEREF _Toc247516047 \h </w:instrText>
             </w:r>
             <w:r>
               <w:rPr>
@@ -610,7 +610,7 @@
                 <w:noProof/>
                 <w:webHidden/>
               </w:rPr>
-              <w:t>2</w:t>
+              <w:t>3</w:t>
             </w:r>
             <w:r>
               <w:rPr>
@@ -630,7 +630,7 @@
               <w:lang w:eastAsia="fr-CH"/>
             </w:rPr>
           </w:pPr>
-          <w:hyperlink w:anchor="_Toc246929076" w:history="1">
+          <w:hyperlink w:anchor="_Toc247516048" w:history="1">
             <w:r>
               <w:rPr>
                 <w:rStyle w:val="Lienhypertexte"/>
@@ -672,7 +672,7 @@
                 <w:noProof/>
                 <w:webHidden/>
               </w:rPr>
-              <w:instrText xml:space="preserve"> PAGEREF _Toc246929076 \h </w:instrText>
+              <w:instrText xml:space="preserve"> PAGEREF _Toc247516048 \h </w:instrText>
             </w:r>
             <w:r>
               <w:rPr>
@@ -692,7 +692,7 @@
                 <w:noProof/>
                 <w:webHidden/>
               </w:rPr>
-              <w:t>3</w:t>
+              <w:t>4</w:t>
             </w:r>
             <w:r>
               <w:rPr>
@@ -716,10 +716,11 @@
               <w:lang w:eastAsia="fr-CH"/>
             </w:rPr>
           </w:pPr>
-          <w:hyperlink w:anchor="_Toc246929077" w:history="1">
+          <w:hyperlink w:anchor="_Toc247516049" w:history="1">
             <w:r>
               <w:rPr>
                 <w:rStyle w:val="Lienhypertexte"/>
+                <w:i/>
                 <w:noProof/>
               </w:rPr>
               <w:t>1.</w:t>
@@ -735,6 +736,7 @@
             <w:r>
               <w:rPr>
                 <w:rStyle w:val="Lienhypertexte"/>
+                <w:i/>
                 <w:noProof/>
               </w:rPr>
               <w:t>Langage</w:t>
@@ -758,7 +760,7 @@
                 <w:noProof/>
                 <w:webHidden/>
               </w:rPr>
-              <w:instrText xml:space="preserve"> PAGEREF _Toc246929077 \h </w:instrText>
+              <w:instrText xml:space="preserve"> PAGEREF _Toc247516049 \h </w:instrText>
             </w:r>
             <w:r>
               <w:rPr>
@@ -778,7 +780,7 @@
                 <w:noProof/>
                 <w:webHidden/>
               </w:rPr>
-              <w:t>3</w:t>
+              <w:t>4</w:t>
             </w:r>
             <w:r>
               <w:rPr>
@@ -802,10 +804,11 @@
               <w:lang w:eastAsia="fr-CH"/>
             </w:rPr>
           </w:pPr>
-          <w:hyperlink w:anchor="_Toc246929078" w:history="1">
+          <w:hyperlink w:anchor="_Toc247516050" w:history="1">
             <w:r>
               <w:rPr>
                 <w:rStyle w:val="Lienhypertexte"/>
+                <w:i/>
                 <w:noProof/>
               </w:rPr>
               <w:t>2.</w:t>
@@ -821,6 +824,7 @@
             <w:r>
               <w:rPr>
                 <w:rStyle w:val="Lienhypertexte"/>
+                <w:i/>
                 <w:noProof/>
               </w:rPr>
               <w:t>Librairies externes</w:t>
@@ -844,7 +848,7 @@
                 <w:noProof/>
                 <w:webHidden/>
               </w:rPr>
-              <w:instrText xml:space="preserve"> PAGEREF _Toc246929078 \h </w:instrText>
+              <w:instrText xml:space="preserve"> PAGEREF _Toc247516050 \h </w:instrText>
             </w:r>
             <w:r>
               <w:rPr>
@@ -864,7 +868,7 @@
                 <w:noProof/>
                 <w:webHidden/>
               </w:rPr>
-              <w:t>3</w:t>
+              <w:t>4</w:t>
             </w:r>
             <w:r>
               <w:rPr>
@@ -888,10 +892,11 @@
               <w:lang w:eastAsia="fr-CH"/>
             </w:rPr>
           </w:pPr>
-          <w:hyperlink w:anchor="_Toc246929079" w:history="1">
+          <w:hyperlink w:anchor="_Toc247516051" w:history="1">
             <w:r>
               <w:rPr>
                 <w:rStyle w:val="Lienhypertexte"/>
+                <w:i/>
                 <w:noProof/>
               </w:rPr>
               <w:t>3.</w:t>
@@ -907,6 +912,7 @@
             <w:r>
               <w:rPr>
                 <w:rStyle w:val="Lienhypertexte"/>
+                <w:i/>
                 <w:noProof/>
               </w:rPr>
               <w:t>Implémentation</w:t>
@@ -930,7 +936,7 @@
                 <w:noProof/>
                 <w:webHidden/>
               </w:rPr>
-              <w:instrText xml:space="preserve"> PAGEREF _Toc246929079 \h </w:instrText>
+              <w:instrText xml:space="preserve"> PAGEREF _Toc247516051 \h </w:instrText>
             </w:r>
             <w:r>
               <w:rPr>
@@ -950,7 +956,7 @@
                 <w:noProof/>
                 <w:webHidden/>
               </w:rPr>
-              <w:t>3</w:t>
+              <w:t>4</w:t>
             </w:r>
             <w:r>
               <w:rPr>
@@ -970,7 +976,7 @@
               <w:lang w:eastAsia="fr-CH"/>
             </w:rPr>
           </w:pPr>
-          <w:hyperlink w:anchor="_Toc246929080" w:history="1">
+          <w:hyperlink w:anchor="_Toc247516052" w:history="1">
             <w:r>
               <w:rPr>
                 <w:rStyle w:val="Lienhypertexte"/>
@@ -991,7 +997,7 @@
                 <w:rStyle w:val="Lienhypertexte"/>
                 <w:noProof/>
               </w:rPr>
-              <w:t>Planification</w:t>
+              <w:t>Répartition des tâches</w:t>
             </w:r>
             <w:r>
               <w:rPr>
@@ -1012,7 +1018,7 @@
                 <w:noProof/>
                 <w:webHidden/>
               </w:rPr>
-              <w:instrText xml:space="preserve"> PAGEREF _Toc246929080 \h </w:instrText>
+              <w:instrText xml:space="preserve"> PAGEREF _Toc247516052 \h </w:instrText>
             </w:r>
             <w:r>
               <w:rPr>
@@ -1032,7 +1038,7 @@
                 <w:noProof/>
                 <w:webHidden/>
               </w:rPr>
-              <w:t>3</w:t>
+              <w:t>4</w:t>
             </w:r>
             <w:r>
               <w:rPr>
@@ -1045,10 +1051,51 @@
         </w:p>
         <w:p>
           <w:pPr>
+            <w:pStyle w:val="TM1"/>
             <w:rPr>
-              <w:lang w:val="fr-FR"/>
+              <w:rFonts w:eastAsiaTheme="minorEastAsia"/>
+              <w:noProof/>
+              <w:lang w:eastAsia="fr-CH"/>
             </w:rPr>
           </w:pPr>
+          <w:hyperlink w:anchor="_Toc247516053" w:history="1">
+            <w:r>
+              <w:rPr>
+                <w:rStyle w:val="Lienhypertexte"/>
+                <w:noProof/>
+              </w:rPr>
+              <w:t>5.</w:t>
+            </w:r>
+            <w:r>
+              <w:rPr>
+                <w:rFonts w:eastAsiaTheme="minorEastAsia"/>
+                <w:noProof/>
+                <w:lang w:eastAsia="fr-CH"/>
+              </w:rPr>
+              <w:tab/>
+            </w:r>
+            <w:r>
+              <w:rPr>
+                <w:rStyle w:val="Lienhypertexte"/>
+                <w:noProof/>
+              </w:rPr>
+              <w:t>Planification</w:t>
+            </w:r>
+            <w:r>
+              <w:rPr>
+                <w:noProof/>
+                <w:webHidden/>
+              </w:rPr>
+              <w:tab/>
+            </w:r>
+            <w:r>
+              <w:rPr>
+                <w:noProof/>
+                <w:webHidden/>
+              </w:rPr>
+              <w:t>5</w:t>
+            </w:r>
+          </w:hyperlink>
           <w:r>
             <w:rPr>
               <w:lang w:val="fr-FR"/>
@@ -1066,19 +1113,10 @@
     <w:p>
       <w:pPr>
         <w:pStyle w:val="Titre1"/>
-        <w:numPr>
-          <w:ilvl w:val="0"/>
-          <w:numId w:val="0"/>
-        </w:numPr>
-        <w:ind w:left="357"/>
-      </w:pPr>
-      <w:bookmarkStart w:id="0" w:name="_Toc246929074"/>
-    </w:p>
-    <w:p>
-      <w:pPr>
-        <w:pStyle w:val="Titre1"/>
-      </w:pPr>
-      <w:r>
+      </w:pPr>
+      <w:bookmarkStart w:id="0" w:name="_Toc247516046"/>
+      <w:r>
+        <w:lastRenderedPageBreak/>
         <w:t>Objectifs</w:t>
       </w:r>
       <w:bookmarkEnd w:id="0"/>
@@ -1137,7 +1175,13 @@
         </w:numPr>
       </w:pPr>
       <w:r>
-        <w:t>Utiliser et découvrir  des librairies existantes implémentant le concept de graphe</w:t>
+        <w:t>Utiliser et</w:t>
+      </w:r>
+      <w:r>
+        <w:t xml:space="preserve"> découvrir</w:t>
+      </w:r>
+      <w:r>
+        <w:t xml:space="preserve"> des librairies existantes implémentant le concept de graphe</w:t>
       </w:r>
     </w:p>
     <w:p>
@@ -1154,7 +1198,13 @@
         </w:numPr>
       </w:pPr>
       <w:r>
-        <w:t>Apprendre à mettre en œuvre une interface graphique en java.</w:t>
+        <w:t>Apprendre à mettre en œu</w:t>
+      </w:r>
+      <w:r>
+        <w:t>vre une interface graphique en J</w:t>
+      </w:r>
+      <w:r>
+        <w:t>ava.</w:t>
       </w:r>
     </w:p>
     <w:p>
@@ -1228,19 +1278,10 @@
     <w:p>
       <w:pPr>
         <w:pStyle w:val="Titre1"/>
-        <w:numPr>
-          <w:ilvl w:val="0"/>
-          <w:numId w:val="0"/>
-        </w:numPr>
-        <w:ind w:left="357"/>
-      </w:pPr>
-      <w:bookmarkStart w:id="1" w:name="_Toc246929075"/>
-    </w:p>
-    <w:p>
-      <w:pPr>
-        <w:pStyle w:val="Titre1"/>
-      </w:pPr>
-      <w:r>
+      </w:pPr>
+      <w:bookmarkStart w:id="1" w:name="_Toc247516047"/>
+      <w:r>
+        <w:lastRenderedPageBreak/>
         <w:t>Présentation de l’application</w:t>
       </w:r>
       <w:bookmarkEnd w:id="1"/>
@@ -1264,10 +1305,40 @@
         <w:t>Nous allons présenter notre concept de maillage dynamique sous la f</w:t>
       </w:r>
       <w:r>
-        <w:t>orme du célèbre jeu Tower Defens</w:t>
-      </w:r>
-      <w:r>
-        <w:t>e, très populaire sur Internet avec de nombreuses variantes.</w:t>
+        <w:t xml:space="preserve">orme du célèbre jeu </w:t>
+      </w:r>
+      <w:r>
+        <w:rPr>
+          <w:i/>
+        </w:rPr>
+        <w:t>Tower Defens</w:t>
+      </w:r>
+      <w:r>
+        <w:rPr>
+          <w:i/>
+        </w:rPr>
+        <w:t>e</w:t>
+      </w:r>
+      <w:r>
+        <w:t>, très populaire sur Intern</w:t>
+      </w:r>
+      <w:r>
+        <w:t>et avec de nombreuses variantes tant en Flash</w:t>
+      </w:r>
+      <w:r>
+        <w:t xml:space="preserve"> ou autre</w:t>
+      </w:r>
+      <w:r>
+        <w:t xml:space="preserve"> que de </w:t>
+      </w:r>
+      <w:r>
+        <w:rPr>
+          <w:i/>
+        </w:rPr>
+        <w:t>mod</w:t>
+      </w:r>
+      <w:r>
+        <w:t xml:space="preserve"> intégré à des jeux commerciaux.</w:t>
       </w:r>
     </w:p>
     <w:p>
@@ -1326,12 +1397,6 @@
         <w:spacing w:after="200" w:line="276" w:lineRule="auto"/>
         <w:ind w:firstLine="284"/>
       </w:pPr>
-      <w:r>
-        <w:rPr>
-          <w:noProof/>
-          <w:lang w:eastAsia="fr-CH"/>
-        </w:rPr>
-      </w:r>
       <w:r>
         <w:pict>
           <v:group id="_x0000_s1027" editas="canvas" style="width:413.25pt;height:239.15pt;mso-position-horizontal-relative:char;mso-position-vertical-relative:line" coordorigin="1802,1741" coordsize="8265,4783">
@@ -1736,7 +1801,6 @@
           <w:szCs w:val="28"/>
         </w:rPr>
       </w:pPr>
-      <w:bookmarkStart w:id="2" w:name="_Toc246929076"/>
       <w:r>
         <w:rPr>
           <w:i/>
@@ -1762,18 +1826,10 @@
     <w:p>
       <w:pPr>
         <w:pStyle w:val="Titre1"/>
-        <w:numPr>
-          <w:ilvl w:val="0"/>
-          <w:numId w:val="0"/>
-        </w:numPr>
-        <w:ind w:left="357"/>
-      </w:pPr>
-    </w:p>
-    <w:p>
-      <w:pPr>
-        <w:pStyle w:val="Titre1"/>
-      </w:pPr>
-      <w:r>
+      </w:pPr>
+      <w:bookmarkStart w:id="2" w:name="_Toc247516048"/>
+      <w:r>
+        <w:lastRenderedPageBreak/>
         <w:t>Technologies utilisée</w:t>
       </w:r>
       <w:r>
@@ -1784,19 +1840,15 @@
     <w:p>
       <w:pPr>
         <w:pStyle w:val="Titre2"/>
-        <w:numPr>
-          <w:ilvl w:val="0"/>
-          <w:numId w:val="0"/>
-        </w:numPr>
-        <w:ind w:left="924"/>
-      </w:pPr>
-    </w:p>
-    <w:p>
-      <w:pPr>
-        <w:pStyle w:val="Titre2"/>
-      </w:pPr>
-      <w:bookmarkStart w:id="3" w:name="_Toc246929077"/>
-      <w:r>
+        <w:rPr>
+          <w:i/>
+        </w:rPr>
+      </w:pPr>
+      <w:bookmarkStart w:id="3" w:name="_Toc247516049"/>
+      <w:r>
+        <w:rPr>
+          <w:i/>
+        </w:rPr>
         <w:t>Langage</w:t>
       </w:r>
       <w:bookmarkEnd w:id="3"/>
@@ -1831,9 +1883,15 @@
     <w:p>
       <w:pPr>
         <w:pStyle w:val="Titre2"/>
-      </w:pPr>
-      <w:bookmarkStart w:id="4" w:name="_Toc246929078"/>
-      <w:r>
+        <w:rPr>
+          <w:i/>
+        </w:rPr>
+      </w:pPr>
+      <w:bookmarkStart w:id="4" w:name="_Toc247516050"/>
+      <w:r>
+        <w:rPr>
+          <w:i/>
+        </w:rPr>
         <w:t>Librairies externes</w:t>
       </w:r>
       <w:bookmarkEnd w:id="4"/>
@@ -1868,9 +1926,15 @@
     <w:p>
       <w:pPr>
         <w:pStyle w:val="Titre2"/>
-      </w:pPr>
-      <w:bookmarkStart w:id="5" w:name="_Toc246929079"/>
-      <w:r>
+        <w:rPr>
+          <w:i/>
+        </w:rPr>
+      </w:pPr>
+      <w:bookmarkStart w:id="5" w:name="_Toc247516051"/>
+      <w:r>
+        <w:rPr>
+          <w:i/>
+        </w:rPr>
         <w:t>Implémentation</w:t>
       </w:r>
       <w:bookmarkEnd w:id="5"/>
@@ -1881,7 +1945,34 @@
         <w:ind w:left="924" w:firstLine="352"/>
       </w:pPr>
       <w:r>
-        <w:t>Nous veillerons à respecter le design pattern MVC (Model – View – Controller) qui structure notre programme en 3 couches principales, nous permettant d’avoir un niveau d’abstraction confortable pour un travail collaboratif et un programme final évolutif.</w:t>
+        <w:t>Nous veillerons à respecter le design pattern MVC (</w:t>
+      </w:r>
+      <w:r>
+        <w:rPr>
+          <w:i/>
+        </w:rPr>
+        <w:t>Model</w:t>
+      </w:r>
+      <w:r>
+        <w:t xml:space="preserve"> – </w:t>
+      </w:r>
+      <w:r>
+        <w:rPr>
+          <w:i/>
+        </w:rPr>
+        <w:t>View</w:t>
+      </w:r>
+      <w:r>
+        <w:t xml:space="preserve"> – </w:t>
+      </w:r>
+      <w:r>
+        <w:rPr>
+          <w:i/>
+        </w:rPr>
+        <w:t>Controller</w:t>
+      </w:r>
+      <w:r>
+        <w:t>) qui structure notre programme en 3 couches principales, nous permettant d’avoir un niveau d’abstraction confortable pour un travail collaboratif et un programme final évolutif.</w:t>
       </w:r>
     </w:p>
     <w:p>
@@ -1902,14 +1993,20 @@
     <w:p>
       <w:pPr>
         <w:pStyle w:val="Sansinterligne"/>
-        <w:ind w:left="924"/>
       </w:pPr>
     </w:p>
     <w:p>
       <w:pPr>
-        <w:pStyle w:val="Sansinterligne"/>
-        <w:ind w:left="924"/>
-      </w:pPr>
+        <w:pStyle w:val="Titre1"/>
+      </w:pPr>
+      <w:bookmarkStart w:id="6" w:name="_Toc247516052"/>
+      <w:r>
+        <w:t>Répartition des tâches</w:t>
+      </w:r>
+      <w:bookmarkEnd w:id="6"/>
+      <w:r>
+        <w:t xml:space="preserve"> </w:t>
+      </w:r>
     </w:p>
     <w:p>
       <w:pPr>
@@ -1921,18 +2018,272 @@
           <w:szCs w:val="28"/>
         </w:rPr>
       </w:pPr>
-      <w:bookmarkStart w:id="6" w:name="_Toc246929080"/>
-      <w:r>
-        <w:br w:type="page"/>
-      </w:r>
     </w:p>
     <w:p>
       <w:pPr>
-        <w:pStyle w:val="Titre1"/>
+        <w:spacing w:after="200"/>
+      </w:pPr>
+      <w:r>
+        <w:t xml:space="preserve">Nous prévoyons de nous répartir les tâches de manière suivante entre chaque entité du groupe. </w:t>
+      </w:r>
+    </w:p>
+    <w:p>
+      <w:pPr>
+        <w:pStyle w:val="Paragraphedeliste"/>
+        <w:numPr>
+          <w:ilvl w:val="0"/>
+          <w:numId w:val="6"/>
+        </w:numPr>
+        <w:spacing w:after="200"/>
+        <w:rPr>
+          <w:i/>
+        </w:rPr>
+      </w:pPr>
+      <w:r>
+        <w:rPr>
+          <w:i/>
+        </w:rPr>
+        <w:t>Chef de projet </w:t>
+      </w:r>
+    </w:p>
+    <w:p>
+      <w:pPr>
+        <w:pStyle w:val="Paragraphedeliste"/>
+        <w:numPr>
+          <w:ilvl w:val="1"/>
+          <w:numId w:val="6"/>
+        </w:numPr>
+        <w:spacing w:after="200"/>
+      </w:pPr>
+      <w:r>
+        <w:t>R</w:t>
+      </w:r>
+      <w:r>
+        <w:t>édaction</w:t>
+      </w:r>
+      <w:r>
+        <w:t>s</w:t>
+      </w:r>
+      <w:r>
+        <w:t>, administrations</w:t>
+      </w:r>
+    </w:p>
+    <w:p>
+      <w:pPr>
+        <w:pStyle w:val="Paragraphedeliste"/>
+        <w:numPr>
+          <w:ilvl w:val="1"/>
+          <w:numId w:val="6"/>
+        </w:numPr>
+        <w:spacing w:after="200"/>
+      </w:pPr>
+      <w:r>
+        <w:t>S</w:t>
+      </w:r>
+      <w:r>
+        <w:t>uivi d</w:t>
+      </w:r>
+      <w:r>
+        <w:t>es rendus</w:t>
+      </w:r>
+      <w:r>
+        <w:t xml:space="preserve"> (</w:t>
+      </w:r>
+      <w:r>
+        <w:rPr>
+          <w:i/>
+        </w:rPr>
+        <w:t>d</w:t>
+      </w:r>
+      <w:r>
+        <w:rPr>
+          <w:i/>
+        </w:rPr>
+        <w:t>eadlines</w:t>
+      </w:r>
+      <w:r>
+        <w:t>)</w:t>
+      </w:r>
+    </w:p>
+    <w:p>
+      <w:pPr>
+        <w:pStyle w:val="Paragraphedeliste"/>
+        <w:numPr>
+          <w:ilvl w:val="1"/>
+          <w:numId w:val="6"/>
+        </w:numPr>
+        <w:spacing w:after="200"/>
+      </w:pPr>
+      <w:r>
+        <w:t>S</w:t>
+      </w:r>
+      <w:r>
+        <w:t>urveillance et coordination</w:t>
+      </w:r>
+    </w:p>
+    <w:p>
+      <w:pPr>
+        <w:pStyle w:val="Paragraphedeliste"/>
+        <w:numPr>
+          <w:ilvl w:val="1"/>
+          <w:numId w:val="6"/>
+        </w:numPr>
+        <w:spacing w:after="200"/>
+      </w:pPr>
+      <w:r>
+        <w:t>Développement</w:t>
+      </w:r>
+    </w:p>
+    <w:p>
+      <w:pPr>
+        <w:pStyle w:val="Paragraphedeliste"/>
+        <w:numPr>
+          <w:ilvl w:val="0"/>
+          <w:numId w:val="6"/>
+        </w:numPr>
+        <w:spacing w:after="200"/>
+        <w:rPr>
+          <w:i/>
+        </w:rPr>
+      </w:pPr>
+      <w:r>
+        <w:rPr>
+          <w:i/>
+        </w:rPr>
+        <w:t>Membre 1 </w:t>
+      </w:r>
+    </w:p>
+    <w:p>
+      <w:pPr>
+        <w:pStyle w:val="Paragraphedeliste"/>
+        <w:numPr>
+          <w:ilvl w:val="1"/>
+          <w:numId w:val="6"/>
+        </w:numPr>
+        <w:spacing w:after="200"/>
+      </w:pPr>
+      <w:r>
+        <w:t>Création de l’</w:t>
+      </w:r>
+      <w:r>
+        <w:t>interface graphique</w:t>
+      </w:r>
+    </w:p>
+    <w:p>
+      <w:pPr>
+        <w:pStyle w:val="Paragraphedeliste"/>
+        <w:numPr>
+          <w:ilvl w:val="1"/>
+          <w:numId w:val="6"/>
+        </w:numPr>
+        <w:spacing w:after="200"/>
+      </w:pPr>
+      <w:r>
+        <w:t>G</w:t>
+      </w:r>
+      <w:r>
+        <w:t>estion de l’</w:t>
+      </w:r>
+      <w:r>
+        <w:t xml:space="preserve">affichage </w:t>
+      </w:r>
+    </w:p>
+    <w:p>
+      <w:pPr>
+        <w:pStyle w:val="Paragraphedeliste"/>
+        <w:numPr>
+          <w:ilvl w:val="1"/>
+          <w:numId w:val="6"/>
+        </w:numPr>
+        <w:spacing w:after="200"/>
+      </w:pPr>
+      <w:r>
+        <w:t>Rendu graphique</w:t>
+      </w:r>
+    </w:p>
+    <w:p>
+      <w:pPr>
+        <w:pStyle w:val="Paragraphedeliste"/>
+        <w:numPr>
+          <w:ilvl w:val="1"/>
+          <w:numId w:val="6"/>
+        </w:numPr>
+        <w:spacing w:after="200"/>
+      </w:pPr>
+      <w:r>
+        <w:t>Interaction</w:t>
+      </w:r>
+      <w:r>
+        <w:t xml:space="preserve"> avec l’utilisat</w:t>
+      </w:r>
+      <w:r>
+        <w:t>eur</w:t>
+      </w:r>
+    </w:p>
+    <w:p>
+      <w:pPr>
+        <w:pStyle w:val="Paragraphedeliste"/>
+        <w:numPr>
+          <w:ilvl w:val="0"/>
+          <w:numId w:val="6"/>
+        </w:numPr>
+        <w:spacing w:after="200"/>
+        <w:rPr>
+          <w:i/>
+        </w:rPr>
+      </w:pPr>
+      <w:r>
+        <w:rPr>
+          <w:i/>
+        </w:rPr>
+        <w:t xml:space="preserve">Membre 2  </w:t>
+      </w:r>
+    </w:p>
+    <w:p>
+      <w:pPr>
+        <w:pStyle w:val="Paragraphedeliste"/>
+        <w:numPr>
+          <w:ilvl w:val="1"/>
+          <w:numId w:val="6"/>
+        </w:numPr>
+        <w:spacing w:after="200"/>
+      </w:pPr>
+      <w:r>
+        <w:t>Algorithmique</w:t>
+      </w:r>
+    </w:p>
+    <w:p>
+      <w:pPr>
+        <w:pStyle w:val="Paragraphedeliste"/>
+        <w:numPr>
+          <w:ilvl w:val="1"/>
+          <w:numId w:val="6"/>
+        </w:numPr>
+        <w:spacing w:after="200"/>
+      </w:pPr>
+      <w:r>
+        <w:t>I</w:t>
+      </w:r>
+      <w:r>
+        <w:t>mplémentation des algorithmes</w:t>
+      </w:r>
+      <w:r>
+        <w:t xml:space="preserve"> de graphe</w:t>
+      </w:r>
+    </w:p>
+    <w:p>
+      <w:pPr>
+        <w:pStyle w:val="Paragraphedeliste"/>
+        <w:numPr>
+          <w:ilvl w:val="1"/>
+          <w:numId w:val="6"/>
+        </w:numPr>
+        <w:spacing w:after="200"/>
         <w:sectPr>
           <w:headerReference w:type="default" r:id="rId10"/>
           <w:footerReference w:type="default" r:id="rId11"/>
           <w:headerReference w:type="first" r:id="rId12"/>
+          <w:footerReference w:type="first" r:id="rId13"/>
           <w:pgSz w:w="11906" w:h="16838"/>
           <w:pgMar w:top="1417" w:right="1417" w:bottom="1417" w:left="1417" w:header="708" w:footer="708" w:gutter="0"/>
           <w:pgNumType w:start="0"/>
@@ -1941,23 +2292,37 @@
           <w:docGrid w:linePitch="360"/>
         </w:sectPr>
       </w:pPr>
+      <w:r>
+        <w:t>F</w:t>
+      </w:r>
+      <w:r>
+        <w:t>ournir les briques logiciel</w:t>
+      </w:r>
+      <w:r>
+        <w:t>les</w:t>
+      </w:r>
+      <w:r>
+        <w:t xml:space="preserve"> pour permettre la construction de la partie fonctionnelle de l’ap</w:t>
+      </w:r>
+      <w:r>
+        <w:t>plication</w:t>
+      </w:r>
     </w:p>
     <w:p>
       <w:pPr>
         <w:pStyle w:val="Titre1"/>
       </w:pPr>
+      <w:bookmarkStart w:id="7" w:name="_Toc247516053"/>
       <w:r>
         <w:lastRenderedPageBreak/>
         <w:t>Planification</w:t>
       </w:r>
-      <w:bookmarkEnd w:id="6"/>
-      <w:r>
-        <w:t xml:space="preserve"> initiale</w:t>
-      </w:r>
+      <w:bookmarkEnd w:id="7"/>
     </w:p>
     <w:p>
       <w:pPr>
         <w:pStyle w:val="Sansinterligne"/>
+        <w:ind w:firstLine="284"/>
       </w:pPr>
       <w:r>
         <w:t>Le projet se déroulera du 18 novembre 2009 au 15 janvier 2010, ce qui représente un total de 25 périodes en classe (par personne). Nous prévoyons également de passer un total d’environ au moins 25 périodes par personne en dehors des heures encadrées.</w:t>
@@ -4795,10 +5160,23 @@
         <w:pStyle w:val="Sansinterligne"/>
       </w:pPr>
     </w:p>
+    <w:p>
+      <w:pPr>
+        <w:spacing w:after="200"/>
+        <w:rPr>
+          <w:rFonts w:asciiTheme="majorHAnsi" w:eastAsiaTheme="majorEastAsia" w:hAnsiTheme="majorHAnsi" w:cstheme="majorBidi"/>
+          <w:b/>
+          <w:bCs/>
+          <w:sz w:val="28"/>
+          <w:szCs w:val="28"/>
+        </w:rPr>
+      </w:pPr>
+      <w:bookmarkStart w:id="8" w:name="_Toc247516054"/>
+      <w:bookmarkEnd w:id="8"/>
+    </w:p>
     <w:sectPr>
       <w:pgSz w:w="16838" w:h="11906" w:orient="landscape"/>
       <w:pgMar w:top="1418" w:right="1418" w:bottom="1418" w:left="1418" w:header="709" w:footer="709" w:gutter="0"/>
-      <w:pgNumType w:start="0"/>
       <w:cols w:space="708"/>
       <w:titlePg/>
       <w:docGrid w:linePitch="360"/>
@@ -4836,7 +5214,7 @@
 <w:ftr xmlns:ve="http://schemas.openxmlformats.org/markup-compatibility/2006" xmlns:o="urn:schemas-microsoft-com:office:office" xmlns:r="http://schemas.openxmlformats.org/officeDocument/2006/relationships" xmlns:m="http://schemas.openxmlformats.org/officeDocument/2006/math" xmlns:v="urn:schemas-microsoft-com:vml" xmlns:wp="http://schemas.openxmlformats.org/drawingml/2006/wordprocessingDrawing" xmlns:w10="urn:schemas-microsoft-com:office:word" xmlns:w="http://schemas.openxmlformats.org/wordprocessingml/2006/main" xmlns:wne="http://schemas.microsoft.com/office/word/2006/wordml">
   <w:sdt>
     <w:sdtPr>
-      <w:id w:val="6501516"/>
+      <w:id w:val="80244757"/>
       <w:docPartObj>
         <w:docPartGallery w:val="Page Numbers (Bottom of Page)"/>
         <w:docPartUnique/>
@@ -4846,88 +5224,59 @@
       <w:p>
         <w:pPr>
           <w:pStyle w:val="Pieddepage"/>
+          <w:jc w:val="center"/>
         </w:pPr>
-        <w:r>
-          <w:rPr>
-            <w:noProof/>
-            <w:lang w:val="fr-FR" w:eastAsia="zh-TW"/>
-          </w:rPr>
-          <w:pict>
-            <v:shapetype id="_x0000_t65" coordsize="21600,21600" o:spt="65" adj="18900" path="m,l,21600@0,21600,21600@0,21600,xem@0,21600nfl@3@5c@7@9@11@13,21600@0e">
-              <v:formulas>
-                <v:f eqn="val #0"/>
-                <v:f eqn="sum 21600 0 @0"/>
-                <v:f eqn="prod @1 8481 32768"/>
-                <v:f eqn="sum @2 @0 0"/>
-                <v:f eqn="prod @1 1117 32768"/>
-                <v:f eqn="sum @4 @0 0"/>
-                <v:f eqn="prod @1 11764 32768"/>
-                <v:f eqn="sum @6 @0 0"/>
-                <v:f eqn="prod @1 6144 32768"/>
-                <v:f eqn="sum @8 @0 0"/>
-                <v:f eqn="prod @1 20480 32768"/>
-                <v:f eqn="sum @10 @0 0"/>
-                <v:f eqn="prod @1 6144 32768"/>
-                <v:f eqn="sum @12 @0 0"/>
-              </v:formulas>
-              <v:path o:extrusionok="f" gradientshapeok="t" o:connecttype="rect" textboxrect="0,0,21600,@13"/>
-              <v:handles>
-                <v:h position="#0,bottomRight" xrange="10800,21600"/>
-              </v:handles>
-              <o:complex v:ext="view"/>
-            </v:shapetype>
-            <v:shape id="_x0000_s2049" type="#_x0000_t65" style="position:absolute;margin-left:0;margin-top:664.5pt;width:29pt;height:21.6pt;z-index:251658240;mso-top-percent:70;mso-position-horizontal:left;mso-position-horizontal-relative:right-margin-area;mso-position-vertical-relative:bottom-margin-area;mso-top-percent:70" o:allowincell="f" adj="14135" strokecolor="gray" strokeweight=".25pt">
-              <v:textbox style="mso-next-textbox:#_x0000_s2049">
-                <w:txbxContent>
-                  <w:p>
-                    <w:pPr>
-                      <w:jc w:val="center"/>
-                      <w:rPr>
-                        <w:lang w:val="fr-FR"/>
-                      </w:rPr>
-                    </w:pPr>
-                    <w:r>
-                      <w:rPr>
-                        <w:lang w:val="fr-FR"/>
-                      </w:rPr>
-                      <w:fldChar w:fldCharType="begin"/>
-                    </w:r>
-                    <w:r>
-                      <w:rPr>
-                        <w:lang w:val="fr-FR"/>
-                      </w:rPr>
-                      <w:instrText xml:space="preserve"> PAGE    \* MERGEFORMAT </w:instrText>
-                    </w:r>
-                    <w:r>
-                      <w:rPr>
-                        <w:lang w:val="fr-FR"/>
-                      </w:rPr>
-                      <w:fldChar w:fldCharType="separate"/>
-                    </w:r>
-                    <w:r>
-                      <w:rPr>
-                        <w:noProof/>
-                        <w:sz w:val="16"/>
-                        <w:szCs w:val="16"/>
-                      </w:rPr>
-                      <w:t>3</w:t>
-                    </w:r>
-                    <w:r>
-                      <w:rPr>
-                        <w:lang w:val="fr-FR"/>
-                      </w:rPr>
-                      <w:fldChar w:fldCharType="end"/>
-                    </w:r>
-                  </w:p>
-                </w:txbxContent>
-              </v:textbox>
-              <w10:wrap anchorx="page" anchory="page"/>
-            </v:shape>
-          </w:pict>
-        </w:r>
+        <w:fldSimple w:instr=" PAGE   \* MERGEFORMAT ">
+          <w:r>
+            <w:rPr>
+              <w:noProof/>
+            </w:rPr>
+            <w:t>1</w:t>
+          </w:r>
+        </w:fldSimple>
       </w:p>
     </w:sdtContent>
   </w:sdt>
+  <w:p>
+    <w:pPr>
+      <w:pStyle w:val="Pieddepage"/>
+    </w:pPr>
+  </w:p>
+</w:ftr>
+</file>
+
+<file path=word/footer2.xml><?xml version="1.0" encoding="utf-8"?>
+<w:ftr xmlns:ve="http://schemas.openxmlformats.org/markup-compatibility/2006" xmlns:o="urn:schemas-microsoft-com:office:office" xmlns:r="http://schemas.openxmlformats.org/officeDocument/2006/relationships" xmlns:m="http://schemas.openxmlformats.org/officeDocument/2006/math" xmlns:v="urn:schemas-microsoft-com:vml" xmlns:wp="http://schemas.openxmlformats.org/drawingml/2006/wordprocessingDrawing" xmlns:w10="urn:schemas-microsoft-com:office:word" xmlns:w="http://schemas.openxmlformats.org/wordprocessingml/2006/main" xmlns:wne="http://schemas.microsoft.com/office/word/2006/wordml">
+  <w:sdt>
+    <w:sdtPr>
+      <w:id w:val="80244767"/>
+      <w:docPartObj>
+        <w:docPartGallery w:val="Page Numbers (Bottom of Page)"/>
+        <w:docPartUnique/>
+      </w:docPartObj>
+    </w:sdtPr>
+    <w:sdtContent>
+      <w:p>
+        <w:pPr>
+          <w:pStyle w:val="Pieddepage"/>
+          <w:jc w:val="center"/>
+        </w:pPr>
+        <w:fldSimple w:instr=" PAGE   \* MERGEFORMAT ">
+          <w:r>
+            <w:rPr>
+              <w:noProof/>
+            </w:rPr>
+            <w:t>5</w:t>
+          </w:r>
+        </w:fldSimple>
+      </w:p>
+    </w:sdtContent>
+  </w:sdt>
+  <w:p>
+    <w:pPr>
+      <w:pStyle w:val="Pieddepage"/>
+    </w:pPr>
+  </w:p>
 </w:ftr>
 </file>
 
@@ -4966,7 +5315,16 @@
       </w:pBdr>
     </w:pPr>
     <w:r>
-      <w:t>Putallaz - Farjallah</w:t>
+      <w:t>Putallaz -</w:t>
+    </w:r>
+    <w:r>
+      <w:t xml:space="preserve"> </w:t>
+    </w:r>
+    <w:r>
+      <w:t xml:space="preserve">Da Campo- </w:t>
+    </w:r>
+    <w:r>
+      <w:t xml:space="preserve"> Farjallah</w:t>
     </w:r>
     <w:r>
       <w:ptab w:relativeTo="margin" w:alignment="center" w:leader="none"/>
@@ -4990,7 +5348,7 @@
       <w:rPr>
         <w:noProof/>
       </w:rPr>
-      <w:t>25.11.2009</w:t>
+      <w:t>02.12.2009</w:t>
     </w:r>
     <w:r>
       <w:fldChar w:fldCharType="end"/>
@@ -5045,7 +5403,7 @@
       <w:rPr>
         <w:noProof/>
       </w:rPr>
-      <w:t>25.11.2009</w:t>
+      <w:t>02.12.2009</w:t>
     </w:r>
     <w:r>
       <w:fldChar w:fldCharType="end"/>
@@ -5057,6 +5415,95 @@
 <file path=word/numbering.xml><?xml version="1.0" encoding="utf-8"?>
 <w:numbering xmlns:ve="http://schemas.openxmlformats.org/markup-compatibility/2006" xmlns:o="urn:schemas-microsoft-com:office:office" xmlns:r="http://schemas.openxmlformats.org/officeDocument/2006/relationships" xmlns:m="http://schemas.openxmlformats.org/officeDocument/2006/math" xmlns:v="urn:schemas-microsoft-com:vml" xmlns:wp="http://schemas.openxmlformats.org/drawingml/2006/wordprocessingDrawing" xmlns:w10="urn:schemas-microsoft-com:office:word" xmlns:w="http://schemas.openxmlformats.org/wordprocessingml/2006/main" xmlns:wne="http://schemas.microsoft.com/office/word/2006/wordml">
   <w:abstractNum w:abstractNumId="0">
+    <w:nsid w:val="08EF765C"/>
+    <w:multiLevelType w:val="hybridMultilevel"/>
+    <w:tmpl w:val="AEE4D604"/>
+    <w:lvl w:ilvl="0" w:tplc="100C000F">
+      <w:start w:val="1"/>
+      <w:numFmt w:val="decimal"/>
+      <w:lvlText w:val="%1."/>
+      <w:lvlJc w:val="left"/>
+      <w:pPr>
+        <w:ind w:left="720" w:hanging="360"/>
+      </w:pPr>
+      <w:rPr>
+        <w:rFonts w:hint="default"/>
+      </w:rPr>
+    </w:lvl>
+    <w:lvl w:ilvl="1" w:tplc="100C0019">
+      <w:start w:val="1"/>
+      <w:numFmt w:val="lowerLetter"/>
+      <w:lvlText w:val="%2."/>
+      <w:lvlJc w:val="left"/>
+      <w:pPr>
+        <w:ind w:left="1440" w:hanging="360"/>
+      </w:pPr>
+    </w:lvl>
+    <w:lvl w:ilvl="2" w:tplc="100C001B" w:tentative="1">
+      <w:start w:val="1"/>
+      <w:numFmt w:val="lowerRoman"/>
+      <w:lvlText w:val="%3."/>
+      <w:lvlJc w:val="right"/>
+      <w:pPr>
+        <w:ind w:left="2160" w:hanging="180"/>
+      </w:pPr>
+    </w:lvl>
+    <w:lvl w:ilvl="3" w:tplc="100C000F" w:tentative="1">
+      <w:start w:val="1"/>
+      <w:numFmt w:val="decimal"/>
+      <w:lvlText w:val="%4."/>
+      <w:lvlJc w:val="left"/>
+      <w:pPr>
+        <w:ind w:left="2880" w:hanging="360"/>
+      </w:pPr>
+    </w:lvl>
+    <w:lvl w:ilvl="4" w:tplc="100C0019" w:tentative="1">
+      <w:start w:val="1"/>
+      <w:numFmt w:val="lowerLetter"/>
+      <w:lvlText w:val="%5."/>
+      <w:lvlJc w:val="left"/>
+      <w:pPr>
+        <w:ind w:left="3600" w:hanging="360"/>
+      </w:pPr>
+    </w:lvl>
+    <w:lvl w:ilvl="5" w:tplc="100C001B" w:tentative="1">
+      <w:start w:val="1"/>
+      <w:numFmt w:val="lowerRoman"/>
+      <w:lvlText w:val="%6."/>
+      <w:lvlJc w:val="right"/>
+      <w:pPr>
+        <w:ind w:left="4320" w:hanging="180"/>
+      </w:pPr>
+    </w:lvl>
+    <w:lvl w:ilvl="6" w:tplc="100C000F" w:tentative="1">
+      <w:start w:val="1"/>
+      <w:numFmt w:val="decimal"/>
+      <w:lvlText w:val="%7."/>
+      <w:lvlJc w:val="left"/>
+      <w:pPr>
+        <w:ind w:left="5040" w:hanging="360"/>
+      </w:pPr>
+    </w:lvl>
+    <w:lvl w:ilvl="7" w:tplc="100C0019" w:tentative="1">
+      <w:start w:val="1"/>
+      <w:numFmt w:val="lowerLetter"/>
+      <w:lvlText w:val="%8."/>
+      <w:lvlJc w:val="left"/>
+      <w:pPr>
+        <w:ind w:left="5760" w:hanging="360"/>
+      </w:pPr>
+    </w:lvl>
+    <w:lvl w:ilvl="8" w:tplc="100C001B" w:tentative="1">
+      <w:start w:val="1"/>
+      <w:numFmt w:val="lowerRoman"/>
+      <w:lvlText w:val="%9."/>
+      <w:lvlJc w:val="right"/>
+      <w:pPr>
+        <w:ind w:left="6480" w:hanging="180"/>
+      </w:pPr>
+    </w:lvl>
+  </w:abstractNum>
+  <w:abstractNum w:abstractNumId="1">
     <w:nsid w:val="0D436BD8"/>
     <w:multiLevelType w:val="hybridMultilevel"/>
     <w:tmpl w:val="1C9008EA"/>
@@ -5169,7 +5616,7 @@
       </w:rPr>
     </w:lvl>
   </w:abstractNum>
-  <w:abstractNum w:abstractNumId="1">
+  <w:abstractNum w:abstractNumId="2">
     <w:nsid w:val="101D4CA7"/>
     <w:multiLevelType w:val="hybridMultilevel"/>
     <w:tmpl w:val="C9CE9B90"/>
@@ -5282,7 +5729,7 @@
       </w:rPr>
     </w:lvl>
   </w:abstractNum>
-  <w:abstractNum w:abstractNumId="2">
+  <w:abstractNum w:abstractNumId="3">
     <w:nsid w:val="3B5A1E50"/>
     <w:multiLevelType w:val="hybridMultilevel"/>
     <w:tmpl w:val="30ACC324"/>
@@ -5293,7 +5740,7 @@
       <w:lvlText w:val="%1."/>
       <w:lvlJc w:val="left"/>
       <w:pPr>
-        <w:ind w:left="720" w:hanging="360"/>
+        <w:ind w:left="4047" w:hanging="360"/>
       </w:pPr>
     </w:lvl>
     <w:lvl w:ilvl="1" w:tplc="100C0019" w:tentative="1">
@@ -5369,7 +5816,7 @@
       </w:pPr>
     </w:lvl>
   </w:abstractNum>
-  <w:abstractNum w:abstractNumId="3">
+  <w:abstractNum w:abstractNumId="4">
     <w:nsid w:val="601E2BA0"/>
     <w:multiLevelType w:val="hybridMultilevel"/>
     <w:tmpl w:val="E8CC8B18"/>
@@ -5456,7 +5903,7 @@
       </w:pPr>
     </w:lvl>
   </w:abstractNum>
-  <w:abstractNum w:abstractNumId="4">
+  <w:abstractNum w:abstractNumId="5">
     <w:nsid w:val="6DE374A5"/>
     <w:multiLevelType w:val="hybridMultilevel"/>
     <w:tmpl w:val="3F3C6136"/>
@@ -5546,19 +5993,22 @@
     </w:lvl>
   </w:abstractNum>
   <w:num w:numId="1">
+    <w:abstractNumId w:val="5"/>
+  </w:num>
+  <w:num w:numId="2">
+    <w:abstractNumId w:val="2"/>
+  </w:num>
+  <w:num w:numId="3">
+    <w:abstractNumId w:val="1"/>
+  </w:num>
+  <w:num w:numId="4">
+    <w:abstractNumId w:val="3"/>
+  </w:num>
+  <w:num w:numId="5">
     <w:abstractNumId w:val="4"/>
   </w:num>
-  <w:num w:numId="2">
-    <w:abstractNumId w:val="1"/>
-  </w:num>
-  <w:num w:numId="3">
+  <w:num w:numId="6">
     <w:abstractNumId w:val="0"/>
-  </w:num>
-  <w:num w:numId="4">
-    <w:abstractNumId w:val="2"/>
-  </w:num>
-  <w:num w:numId="5">
-    <w:abstractNumId w:val="3"/>
   </w:num>
 </w:numbering>
 </file>
@@ -5835,7 +6285,6 @@
     <w:basedOn w:val="Normal"/>
     <w:link w:val="PieddepageCar"/>
     <w:uiPriority w:val="99"/>
-    <w:semiHidden/>
     <w:unhideWhenUsed/>
     <w:rsid w:val="008468CE"/>
     <w:pPr>
@@ -5851,7 +6300,6 @@
     <w:basedOn w:val="Policepardfaut"/>
     <w:link w:val="Pieddepage"/>
     <w:uiPriority w:val="99"/>
-    <w:semiHidden/>
     <w:rsid w:val="008468CE"/>
   </w:style>
   <w:style w:type="paragraph" w:styleId="Textedebulles">
@@ -6323,7 +6771,7 @@
 </file>
 
 <file path=customXml/itemProps1.xml><?xml version="1.0" encoding="utf-8"?>
-<ds:datastoreItem xmlns:ds="http://schemas.openxmlformats.org/officeDocument/2006/customXml" ds:itemID="{2232D14B-1BB5-4526-A99E-1F8CF13E391B}">
+<ds:datastoreItem xmlns:ds="http://schemas.openxmlformats.org/officeDocument/2006/customXml" ds:itemID="{7DBE446F-17F0-4FE5-85D7-ED84662B866F}">
   <ds:schemaRefs>
     <ds:schemaRef ds:uri="http://schemas.openxmlformats.org/officeDocument/2006/bibliography"/>
   </ds:schemaRefs>

</xml_diff>

<commit_message>
derniere version du cahier des charges
</commit_message>
<xml_diff>
--- a/documents/cahier_charges.docx
+++ b/documents/cahier_charges.docx
@@ -5174,6 +5174,87 @@
       <w:bookmarkStart w:id="8" w:name="_Toc247516054"/>
       <w:bookmarkEnd w:id="8"/>
     </w:p>
+    <w:p>
+      <w:pPr>
+        <w:spacing w:after="200"/>
+        <w:rPr>
+          <w:rFonts w:asciiTheme="majorHAnsi" w:eastAsiaTheme="majorEastAsia" w:hAnsiTheme="majorHAnsi" w:cstheme="majorBidi"/>
+          <w:b/>
+          <w:bCs/>
+          <w:sz w:val="28"/>
+          <w:szCs w:val="28"/>
+        </w:rPr>
+      </w:pPr>
+    </w:p>
+    <w:p>
+      <w:pPr>
+        <w:spacing w:after="200"/>
+        <w:rPr>
+          <w:rFonts w:asciiTheme="majorHAnsi" w:eastAsiaTheme="majorEastAsia" w:hAnsiTheme="majorHAnsi" w:cstheme="majorBidi"/>
+          <w:b/>
+          <w:bCs/>
+          <w:sz w:val="28"/>
+          <w:szCs w:val="28"/>
+        </w:rPr>
+      </w:pPr>
+    </w:p>
+    <w:p>
+      <w:pPr>
+        <w:spacing w:after="200"/>
+        <w:rPr>
+          <w:rFonts w:asciiTheme="majorHAnsi" w:eastAsiaTheme="majorEastAsia" w:hAnsiTheme="majorHAnsi" w:cstheme="majorBidi"/>
+          <w:b/>
+          <w:bCs/>
+          <w:sz w:val="28"/>
+          <w:szCs w:val="28"/>
+        </w:rPr>
+      </w:pPr>
+    </w:p>
+    <w:p>
+      <w:pPr>
+        <w:spacing w:after="200"/>
+        <w:rPr>
+          <w:rFonts w:asciiTheme="majorHAnsi" w:eastAsiaTheme="majorEastAsia" w:hAnsiTheme="majorHAnsi" w:cstheme="majorBidi"/>
+          <w:b/>
+          <w:bCs/>
+          <w:sz w:val="28"/>
+          <w:szCs w:val="28"/>
+        </w:rPr>
+      </w:pPr>
+    </w:p>
+    <w:p>
+      <w:pPr>
+        <w:spacing w:after="200"/>
+        <w:rPr>
+          <w:rFonts w:asciiTheme="majorHAnsi" w:eastAsiaTheme="majorEastAsia" w:hAnsiTheme="majorHAnsi" w:cstheme="majorBidi"/>
+          <w:b/>
+          <w:bCs/>
+          <w:sz w:val="28"/>
+          <w:szCs w:val="28"/>
+        </w:rPr>
+      </w:pPr>
+    </w:p>
+    <w:p>
+      <w:pPr>
+        <w:spacing w:after="200"/>
+        <w:jc w:val="center"/>
+        <w:rPr>
+          <w:rFonts w:asciiTheme="majorHAnsi" w:eastAsiaTheme="majorEastAsia" w:hAnsiTheme="majorHAnsi" w:cstheme="majorBidi"/>
+          <w:bCs/>
+          <w:sz w:val="20"/>
+          <w:szCs w:val="20"/>
+        </w:rPr>
+      </w:pPr>
+      <w:r>
+        <w:rPr>
+          <w:rFonts w:asciiTheme="majorHAnsi" w:eastAsiaTheme="majorEastAsia" w:hAnsiTheme="majorHAnsi" w:cstheme="majorBidi"/>
+          <w:bCs/>
+          <w:sz w:val="20"/>
+          <w:szCs w:val="20"/>
+        </w:rPr>
+        <w:t>5</w:t>
+      </w:r>
+    </w:p>
     <w:sectPr>
       <w:pgSz w:w="16838" w:h="11906" w:orient="landscape"/>
       <w:pgMar w:top="1418" w:right="1418" w:bottom="1418" w:left="1418" w:header="709" w:footer="709" w:gutter="0"/>
@@ -5231,7 +5312,7 @@
             <w:rPr>
               <w:noProof/>
             </w:rPr>
-            <w:t>1</w:t>
+            <w:t>4</w:t>
           </w:r>
         </w:fldSimple>
       </w:p>
@@ -5247,31 +5328,11 @@
 
 <file path=word/footer2.xml><?xml version="1.0" encoding="utf-8"?>
 <w:ftr xmlns:ve="http://schemas.openxmlformats.org/markup-compatibility/2006" xmlns:o="urn:schemas-microsoft-com:office:office" xmlns:r="http://schemas.openxmlformats.org/officeDocument/2006/relationships" xmlns:m="http://schemas.openxmlformats.org/officeDocument/2006/math" xmlns:v="urn:schemas-microsoft-com:vml" xmlns:wp="http://schemas.openxmlformats.org/drawingml/2006/wordprocessingDrawing" xmlns:w10="urn:schemas-microsoft-com:office:word" xmlns:w="http://schemas.openxmlformats.org/wordprocessingml/2006/main" xmlns:wne="http://schemas.microsoft.com/office/word/2006/wordml">
-  <w:sdt>
-    <w:sdtPr>
-      <w:id w:val="80244767"/>
-      <w:docPartObj>
-        <w:docPartGallery w:val="Page Numbers (Bottom of Page)"/>
-        <w:docPartUnique/>
-      </w:docPartObj>
-    </w:sdtPr>
-    <w:sdtContent>
-      <w:p>
-        <w:pPr>
-          <w:pStyle w:val="Pieddepage"/>
-          <w:jc w:val="center"/>
-        </w:pPr>
-        <w:fldSimple w:instr=" PAGE   \* MERGEFORMAT ">
-          <w:r>
-            <w:rPr>
-              <w:noProof/>
-            </w:rPr>
-            <w:t>5</w:t>
-          </w:r>
-        </w:fldSimple>
-      </w:p>
-    </w:sdtContent>
-  </w:sdt>
+  <w:p>
+    <w:pPr>
+      <w:pStyle w:val="Pieddepage"/>
+    </w:pPr>
+  </w:p>
   <w:p>
     <w:pPr>
       <w:pStyle w:val="Pieddepage"/>
@@ -5313,23 +5374,35 @@
       <w:pBdr>
         <w:bottom w:val="single" w:sz="4" w:space="1" w:color="auto"/>
       </w:pBdr>
+      <w:rPr>
+        <w:lang w:val="de-CH"/>
+      </w:rPr>
     </w:pPr>
     <w:r>
+      <w:rPr>
+        <w:lang w:val="de-CH"/>
+      </w:rPr>
       <w:t>Putallaz -</w:t>
     </w:r>
     <w:r>
-      <w:t xml:space="preserve"> </w:t>
+      <w:rPr>
+        <w:lang w:val="de-CH"/>
+      </w:rPr>
+      <w:t xml:space="preserve"> Da Campo- </w:t>
     </w:r>
     <w:r>
-      <w:t xml:space="preserve">Da Campo- </w:t>
-    </w:r>
-    <w:r>
+      <w:rPr>
+        <w:lang w:val="de-CH"/>
+      </w:rPr>
       <w:t xml:space="preserve"> Farjallah</w:t>
     </w:r>
     <w:r>
       <w:ptab w:relativeTo="margin" w:alignment="center" w:leader="none"/>
     </w:r>
     <w:r>
+      <w:rPr>
+        <w:lang w:val="de-CH"/>
+      </w:rPr>
       <w:t>ASD-Tower_Defence</w:t>
     </w:r>
     <w:r>
@@ -6480,6 +6553,45 @@
       <w:contextualSpacing/>
     </w:pPr>
   </w:style>
+  <w:style w:type="paragraph" w:styleId="Notedebasdepage">
+    <w:name w:val="footnote text"/>
+    <w:basedOn w:val="Normal"/>
+    <w:link w:val="NotedebasdepageCar"/>
+    <w:uiPriority w:val="99"/>
+    <w:semiHidden/>
+    <w:unhideWhenUsed/>
+    <w:rsid w:val="009A779A"/>
+    <w:pPr>
+      <w:spacing w:line="240" w:lineRule="auto"/>
+    </w:pPr>
+    <w:rPr>
+      <w:sz w:val="20"/>
+      <w:szCs w:val="20"/>
+    </w:rPr>
+  </w:style>
+  <w:style w:type="character" w:customStyle="1" w:styleId="NotedebasdepageCar">
+    <w:name w:val="Note de bas de page Car"/>
+    <w:basedOn w:val="Policepardfaut"/>
+    <w:link w:val="Notedebasdepage"/>
+    <w:uiPriority w:val="99"/>
+    <w:semiHidden/>
+    <w:rsid w:val="009A779A"/>
+    <w:rPr>
+      <w:sz w:val="20"/>
+      <w:szCs w:val="20"/>
+    </w:rPr>
+  </w:style>
+  <w:style w:type="character" w:styleId="Appelnotedebasdep">
+    <w:name w:val="footnote reference"/>
+    <w:basedOn w:val="Policepardfaut"/>
+    <w:uiPriority w:val="99"/>
+    <w:semiHidden/>
+    <w:unhideWhenUsed/>
+    <w:rsid w:val="009A779A"/>
+    <w:rPr>
+      <w:vertAlign w:val="superscript"/>
+    </w:rPr>
+  </w:style>
 </w:styles>
 </file>
 
@@ -6771,7 +6883,7 @@
 </file>
 
 <file path=customXml/itemProps1.xml><?xml version="1.0" encoding="utf-8"?>
-<ds:datastoreItem xmlns:ds="http://schemas.openxmlformats.org/officeDocument/2006/customXml" ds:itemID="{7DBE446F-17F0-4FE5-85D7-ED84662B866F}">
+<ds:datastoreItem xmlns:ds="http://schemas.openxmlformats.org/officeDocument/2006/customXml" ds:itemID="{0CAF6D7D-4462-4C76-A84E-7C1D5B9FD89A}">
   <ds:schemaRefs>
     <ds:schemaRef ds:uri="http://schemas.openxmlformats.org/officeDocument/2006/bibliography"/>
   </ds:schemaRefs>

</xml_diff>